<commit_message>
Create : File PI_KristovelAdiSucipto_16117987_Revisi
</commit_message>
<xml_diff>
--- a/Persiapan sidang/PI_KristovelAdiSucipto_16117987.docx
+++ b/Persiapan sidang/PI_KristovelAdiSucipto_16117987.docx
@@ -1,6 +1,6 @@
 
 <file path=word/document.xml><?xml version="1.0" encoding="utf-8"?>
-<w:document xmlns:wpc="http://schemas.microsoft.com/office/word/2010/wordprocessingCanvas" xmlns:mc="http://schemas.openxmlformats.org/markup-compatibility/2006" xmlns:o="urn:schemas-microsoft-com:office:office" xmlns:r="http://schemas.openxmlformats.org/officeDocument/2006/relationships" xmlns:m="http://schemas.openxmlformats.org/officeDocument/2006/math" xmlns:v="urn:schemas-microsoft-com:vml" xmlns:wp14="http://schemas.microsoft.com/office/word/2010/wordprocessingDrawing" xmlns:wp="http://schemas.openxmlformats.org/drawingml/2006/wordprocessingDrawing" xmlns:w10="urn:schemas-microsoft-com:office:word" xmlns:w="http://schemas.openxmlformats.org/wordprocessingml/2006/main" xmlns:w14="http://schemas.microsoft.com/office/word/2010/wordml" xmlns:wpg="http://schemas.microsoft.com/office/word/2010/wordprocessingGroup" xmlns:wpi="http://schemas.microsoft.com/office/word/2010/wordprocessingInk" xmlns:wne="http://schemas.microsoft.com/office/word/2006/wordml" xmlns:wps="http://schemas.microsoft.com/office/word/2010/wordprocessingShape" mc:Ignorable="w14 wp14">
+<w:document xmlns:wpc="http://schemas.microsoft.com/office/word/2010/wordprocessingCanvas" xmlns:cx="http://schemas.microsoft.com/office/drawing/2014/chartex" xmlns:cx1="http://schemas.microsoft.com/office/drawing/2015/9/8/chartex" xmlns:mc="http://schemas.openxmlformats.org/markup-compatibility/2006" xmlns:o="urn:schemas-microsoft-com:office:office" xmlns:r="http://schemas.openxmlformats.org/officeDocument/2006/relationships" xmlns:m="http://schemas.openxmlformats.org/officeDocument/2006/math" xmlns:v="urn:schemas-microsoft-com:vml" xmlns:wp14="http://schemas.microsoft.com/office/word/2010/wordprocessingDrawing" xmlns:wp="http://schemas.openxmlformats.org/drawingml/2006/wordprocessingDrawing" xmlns:w10="urn:schemas-microsoft-com:office:word" xmlns:w="http://schemas.openxmlformats.org/wordprocessingml/2006/main" xmlns:w14="http://schemas.microsoft.com/office/word/2010/wordml" xmlns:w15="http://schemas.microsoft.com/office/word/2012/wordml" xmlns:w16se="http://schemas.microsoft.com/office/word/2015/wordml/symex" xmlns:wpg="http://schemas.microsoft.com/office/word/2010/wordprocessingGroup" xmlns:wpi="http://schemas.microsoft.com/office/word/2010/wordprocessingInk" xmlns:wne="http://schemas.microsoft.com/office/word/2006/wordml" xmlns:wps="http://schemas.microsoft.com/office/word/2010/wordprocessingShape" mc:Ignorable="w14 w15 w16se wp14">
   <w:body>
     <w:p>
       <w:pPr>
@@ -8,7 +8,7 @@
         <w:rPr>
           <w:rFonts w:cs="Times New Roman"/>
           <w:b/>
-          <w:sz w:val="28"/>
+          <w:sz w:val="36"/>
           <w:szCs w:val="28"/>
         </w:rPr>
       </w:pPr>
@@ -16,7 +16,7 @@
         <w:rPr>
           <w:rFonts w:cs="Times New Roman"/>
           <w:b/>
-          <w:sz w:val="28"/>
+          <w:sz w:val="36"/>
           <w:szCs w:val="28"/>
         </w:rPr>
         <w:t>UNIVERSITAS GUNADARMA</w:t>
@@ -53,6 +53,7 @@
           <w:szCs w:val="40"/>
         </w:rPr>
       </w:pPr>
+      <w:bookmarkStart w:id="0" w:name="_GoBack"/>
       <w:r>
         <w:rPr>
           <w:rFonts w:cs="Times New Roman"/>
@@ -63,13 +64,13 @@
           <wp:anchor distT="0" distB="0" distL="114300" distR="114300" simplePos="0" relativeHeight="251659264" behindDoc="1" locked="0" layoutInCell="1" allowOverlap="1" wp14:anchorId="7FC7B22D" wp14:editId="2B0B56F2">
             <wp:simplePos x="0" y="0"/>
             <wp:positionH relativeFrom="margin">
-              <wp:align>center</wp:align>
+              <wp:posOffset>1541145</wp:posOffset>
             </wp:positionH>
             <wp:positionV relativeFrom="paragraph">
-              <wp:posOffset>11430</wp:posOffset>
+              <wp:posOffset>13970</wp:posOffset>
             </wp:positionV>
-            <wp:extent cx="2609850" cy="2409825"/>
-            <wp:effectExtent l="0" t="0" r="0" b="9525"/>
+            <wp:extent cx="2209800" cy="2040436"/>
+            <wp:effectExtent l="0" t="0" r="0" b="0"/>
             <wp:wrapNone/>
             <wp:docPr id="1" name="Picture 1" descr="Description: D:\Pictures\LOGO_GUNADARMA.jpg"/>
             <wp:cNvGraphicFramePr>
@@ -85,7 +86,7 @@
                     </pic:cNvPicPr>
                   </pic:nvPicPr>
                   <pic:blipFill>
-                    <a:blip r:embed="rId9">
+                    <a:blip r:embed="rId8">
                       <a:extLst>
                         <a:ext uri="{28A0092B-C50C-407E-A947-70E740481C1C}">
                           <a14:useLocalDpi xmlns:a14="http://schemas.microsoft.com/office/drawing/2010/main" val="0"/>
@@ -100,7 +101,7 @@
                   <pic:spPr bwMode="auto">
                     <a:xfrm>
                       <a:off x="0" y="0"/>
-                      <a:ext cx="2609850" cy="2409825"/>
+                      <a:ext cx="2209800" cy="2040436"/>
                     </a:xfrm>
                     <a:prstGeom prst="rect">
                       <a:avLst/>
@@ -110,18 +111,16 @@
                 </pic:pic>
               </a:graphicData>
             </a:graphic>
+            <wp14:sizeRelH relativeFrom="margin">
+              <wp14:pctWidth>0</wp14:pctWidth>
+            </wp14:sizeRelH>
+            <wp14:sizeRelV relativeFrom="margin">
+              <wp14:pctHeight>0</wp14:pctHeight>
+            </wp14:sizeRelV>
           </wp:anchor>
         </w:drawing>
       </w:r>
-    </w:p>
-    <w:p>
-      <w:pPr>
-        <w:rPr>
-          <w:rFonts w:cs="Times New Roman"/>
-          <w:sz w:val="36"/>
-          <w:szCs w:val="40"/>
-        </w:rPr>
-      </w:pPr>
+      <w:bookmarkEnd w:id="0"/>
     </w:p>
     <w:p>
       <w:pPr>
@@ -202,7 +201,7 @@
               <wp:anchor distT="0" distB="0" distL="114300" distR="114300" simplePos="0" relativeHeight="251660288" behindDoc="1" locked="0" layoutInCell="1" allowOverlap="1" wp14:anchorId="6D133949" wp14:editId="15898847">
                 <wp:simplePos x="0" y="0"/>
                 <wp:positionH relativeFrom="column">
-                  <wp:posOffset>502920</wp:posOffset>
+                  <wp:posOffset>83820</wp:posOffset>
                 </wp:positionH>
                 <wp:positionV relativeFrom="paragraph">
                   <wp:posOffset>179070</wp:posOffset>
@@ -268,7 +267,7 @@
           </mc:Choice>
           <mc:Fallback>
             <w:pict>
-              <v:rect id="Rectangle 3" o:spid="_x0000_s1026" style="position:absolute;margin-left:39.6pt;margin-top:14.1pt;width:395.25pt;height:119.35pt;z-index:-251656192;visibility:visible;mso-wrap-style:square;mso-width-percent:0;mso-height-percent:0;mso-wrap-distance-left:9pt;mso-wrap-distance-top:0;mso-wrap-distance-right:9pt;mso-wrap-distance-bottom:0;mso-position-horizontal:absolute;mso-position-horizontal-relative:text;mso-position-vertical:absolute;mso-position-vertical-relative:text;mso-width-percent:0;mso-height-percent:0;mso-width-relative:margin;mso-height-relative:margin;v-text-anchor:middle" o:gfxdata="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" fillcolor="white [3201]" strokecolor="black [3213]" strokeweight=".5pt">
+              <v:rect w14:anchorId="25C4A478" id="Rectangle 3" o:spid="_x0000_s1026" style="position:absolute;margin-left:6.6pt;margin-top:14.1pt;width:395.25pt;height:119.35pt;z-index:-251656192;visibility:visible;mso-wrap-style:square;mso-width-percent:0;mso-height-percent:0;mso-wrap-distance-left:9pt;mso-wrap-distance-top:0;mso-wrap-distance-right:9pt;mso-wrap-distance-bottom:0;mso-position-horizontal:absolute;mso-position-horizontal-relative:text;mso-position-vertical:absolute;mso-position-vertical-relative:text;mso-width-percent:0;mso-height-percent:0;mso-width-relative:margin;mso-height-relative:margin;v-text-anchor:middle" o:gfxdata="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" fillcolor="white [3201]" strokecolor="black [3213]" strokeweight=".5pt">
                 <v:path arrowok="t"/>
               </v:rect>
             </w:pict>
@@ -374,7 +373,6 @@
         <w:tab/>
         <w:t xml:space="preserve">:  </w:t>
       </w:r>
-      <w:proofErr w:type="spellStart"/>
       <w:r>
         <w:rPr>
           <w:rFonts w:cs="Times New Roman"/>
@@ -382,49 +380,8 @@
           <w:szCs w:val="24"/>
           <w:lang w:val="en-US"/>
         </w:rPr>
-        <w:t>Kristovel</w:t>
-      </w:r>
-      <w:proofErr w:type="spellEnd"/>
-      <w:r>
-        <w:rPr>
-          <w:rFonts w:cs="Times New Roman"/>
-          <w:b/>
-          <w:szCs w:val="24"/>
-          <w:lang w:val="en-US"/>
-        </w:rPr>
-        <w:t xml:space="preserve"> </w:t>
-      </w:r>
-      <w:proofErr w:type="spellStart"/>
-      <w:r>
-        <w:rPr>
-          <w:rFonts w:cs="Times New Roman"/>
-          <w:b/>
-          <w:szCs w:val="24"/>
-          <w:lang w:val="en-US"/>
-        </w:rPr>
-        <w:t>Adi</w:t>
-      </w:r>
-      <w:proofErr w:type="spellEnd"/>
-      <w:r>
-        <w:rPr>
-          <w:rFonts w:cs="Times New Roman"/>
-          <w:b/>
-          <w:szCs w:val="24"/>
-          <w:lang w:val="en-US"/>
-        </w:rPr>
-        <w:t xml:space="preserve"> </w:t>
-      </w:r>
-      <w:proofErr w:type="spellStart"/>
-      <w:r>
-        <w:rPr>
-          <w:rFonts w:cs="Times New Roman"/>
-          <w:b/>
-          <w:szCs w:val="24"/>
-          <w:lang w:val="en-US"/>
-        </w:rPr>
-        <w:t>Sucipto</w:t>
-      </w:r>
-      <w:proofErr w:type="spellEnd"/>
+        <w:t>Kristovel Adi Sucipto</w:t>
+      </w:r>
     </w:p>
     <w:p>
       <w:pPr>
@@ -720,7 +677,7 @@
           <w:szCs w:val="28"/>
           <w:lang w:val="en-US"/>
         </w:rPr>
-        <w:t>20</w:t>
+        <w:t>23</w:t>
       </w:r>
     </w:p>
     <w:p>
@@ -1175,6 +1132,7 @@
           <w:szCs w:val="22"/>
           <w:lang w:val="en-US"/>
         </w:rPr>
+        <w:lastRenderedPageBreak/>
         <w:br w:type="page"/>
       </w:r>
     </w:p>
@@ -1185,7 +1143,7 @@
           <w:sz w:val="28"/>
         </w:rPr>
       </w:pPr>
-      <w:bookmarkStart w:id="0" w:name="_Toc51675440"/>
+      <w:bookmarkStart w:id="1" w:name="_Toc51675440"/>
       <w:r>
         <w:rPr>
           <w:sz w:val="28"/>
@@ -1193,7 +1151,7 @@
         <w:lastRenderedPageBreak/>
         <w:t>LEMBAR PENGESAHAN</w:t>
       </w:r>
-      <w:bookmarkEnd w:id="0"/>
+      <w:bookmarkEnd w:id="1"/>
     </w:p>
     <w:p>
       <w:pPr>
@@ -1711,6 +1669,7 @@
           <w:rFonts w:cs="Times New Roman"/>
           <w:szCs w:val="24"/>
         </w:rPr>
+        <w:lastRenderedPageBreak/>
         <w:t>(</w:t>
       </w:r>
       <w:r>
@@ -1774,7 +1733,7 @@
           <w:lang w:val="en-US"/>
         </w:rPr>
       </w:pPr>
-      <w:bookmarkStart w:id="1" w:name="_Toc51675441"/>
+      <w:bookmarkStart w:id="2" w:name="_Toc51675441"/>
       <w:r>
         <w:rPr>
           <w:sz w:val="28"/>
@@ -1790,7 +1749,7 @@
         </w:rPr>
         <w:t>SI</w:t>
       </w:r>
-      <w:bookmarkEnd w:id="1"/>
+      <w:bookmarkEnd w:id="2"/>
     </w:p>
     <w:p>
       <w:pPr>
@@ -2217,6 +2176,7 @@
         <w:jc w:val="left"/>
       </w:pPr>
       <w:r>
+        <w:lastRenderedPageBreak/>
         <w:br w:type="page"/>
       </w:r>
     </w:p>
@@ -2227,7 +2187,7 @@
           <w:sz w:val="28"/>
         </w:rPr>
       </w:pPr>
-      <w:bookmarkStart w:id="2" w:name="_Toc51675442"/>
+      <w:bookmarkStart w:id="3" w:name="_Toc51675442"/>
       <w:r>
         <w:rPr>
           <w:sz w:val="28"/>
@@ -2235,7 +2195,7 @@
         <w:lastRenderedPageBreak/>
         <w:t>KATA PENGANTAR</w:t>
       </w:r>
-      <w:bookmarkEnd w:id="2"/>
+      <w:bookmarkEnd w:id="3"/>
     </w:p>
     <w:p>
       <w:pPr>
@@ -2654,6 +2614,7 @@
           <w:rFonts w:cs="Times New Roman"/>
           <w:szCs w:val="24"/>
         </w:rPr>
+        <w:lastRenderedPageBreak/>
         <w:tab/>
         <w:t>Akhir kata, dengan segala harapan dan kerendahan hati penulis berharap Tulisan Ilmiah ini dapat diterima dan bermanfaat bagi semua pihak yang memerlukan dan dapat menambah pengetahuan penulis juga pembaca.</w:t>
       </w:r>
@@ -2692,7 +2653,6 @@
           <w:rFonts w:cs="Times New Roman"/>
           <w:szCs w:val="24"/>
         </w:rPr>
-        <w:lastRenderedPageBreak/>
         <w:t xml:space="preserve">                                                                                          Jakarta,</w:t>
       </w:r>
       <w:r>
@@ -2796,8 +2756,8 @@
           <w:lang w:val="en-US"/>
         </w:rPr>
       </w:pPr>
-      <w:bookmarkStart w:id="3" w:name="_Toc50969734"/>
       <w:bookmarkStart w:id="4" w:name="_Toc51675443"/>
+      <w:bookmarkStart w:id="5" w:name="_Toc50969734"/>
       <w:r>
         <w:rPr>
           <w:sz w:val="28"/>
@@ -2806,12 +2766,17 @@
         <w:lastRenderedPageBreak/>
         <w:t>DAFTAR ISI</w:t>
       </w:r>
-      <w:bookmarkStart w:id="5" w:name="_GoBack"/>
       <w:bookmarkEnd w:id="4"/>
-      <w:bookmarkEnd w:id="5"/>
     </w:p>
     <w:sdt>
       <w:sdtPr>
+        <w:rPr>
+          <w:rFonts w:ascii="Times New Roman" w:eastAsiaTheme="minorHAnsi" w:hAnsi="Times New Roman" w:cstheme="minorBidi"/>
+          <w:color w:val="auto"/>
+          <w:sz w:val="24"/>
+          <w:szCs w:val="22"/>
+          <w:lang w:val="id-ID"/>
+        </w:rPr>
         <w:id w:val="463241864"/>
         <w:docPartObj>
           <w:docPartGallery w:val="Table of Contents"/>
@@ -2820,14 +2785,9 @@
       </w:sdtPr>
       <w:sdtEndPr>
         <w:rPr>
-          <w:rFonts w:ascii="Times New Roman" w:eastAsiaTheme="minorHAnsi" w:hAnsi="Times New Roman" w:cstheme="minorBidi"/>
           <w:b/>
           <w:bCs/>
           <w:noProof/>
-          <w:color w:val="auto"/>
-          <w:sz w:val="24"/>
-          <w:szCs w:val="22"/>
-          <w:lang w:val="id-ID"/>
         </w:rPr>
       </w:sdtEndPr>
       <w:sdtContent>
@@ -6333,7 +6293,7 @@
         <w:lastRenderedPageBreak/>
         <w:t>1. PENDAHULUAN</w:t>
       </w:r>
-      <w:bookmarkEnd w:id="3"/>
+      <w:bookmarkEnd w:id="5"/>
       <w:bookmarkEnd w:id="6"/>
     </w:p>
     <w:p>
@@ -6635,6 +6595,7 @@
       <w:bookmarkStart w:id="9" w:name="_Toc50969736"/>
       <w:bookmarkStart w:id="10" w:name="_Toc51675446"/>
       <w:r>
+        <w:lastRenderedPageBreak/>
         <w:t>1.2.</w:t>
       </w:r>
       <w:r>
@@ -6712,14 +6673,7 @@
         <w:rPr>
           <w:rFonts w:cs="Times New Roman"/>
         </w:rPr>
-        <w:t xml:space="preserve"> lebih rapi. Di dalam fitur materi pembelajaran ditambahkan </w:t>
-      </w:r>
-      <w:r>
-        <w:rPr>
-          <w:rFonts w:cs="Times New Roman"/>
-        </w:rPr>
-        <w:lastRenderedPageBreak/>
-        <w:t>sebuah list referensi luar sebagai penambahan materi tambahan</w:t>
+        <w:t xml:space="preserve"> lebih rapi. Di dalam fitur materi pembelajaran ditambahkan sebuah list referensi luar sebagai penambahan materi tambahan</w:t>
       </w:r>
       <w:r>
         <w:rPr>
@@ -7050,6 +7004,7 @@
         <w:rPr>
           <w:rFonts w:cs="Times New Roman"/>
         </w:rPr>
+        <w:lastRenderedPageBreak/>
         <w:tab/>
       </w:r>
       <w:r>
@@ -7162,7 +7117,6 @@
         <w:rPr>
           <w:rFonts w:cs="Times New Roman"/>
         </w:rPr>
-        <w:lastRenderedPageBreak/>
         <w:tab/>
       </w:r>
       <w:r>
@@ -7378,6 +7332,7 @@
           <w:rFonts w:cs="Times New Roman"/>
           <w:szCs w:val="24"/>
         </w:rPr>
+        <w:lastRenderedPageBreak/>
         <w:t xml:space="preserve">Perancangan dan Implementasi ini menjelaskan cara menguraikan informasi yang di hasilkan, struktur navigasi yang akan di gunakan, dan struktur tahapan pembuatan </w:t>
       </w:r>
       <w:r>
@@ -8011,7 +7966,7 @@
                     <pic:cNvPicPr/>
                   </pic:nvPicPr>
                   <pic:blipFill>
-                    <a:blip r:embed="rId10">
+                    <a:blip r:embed="rId9">
                       <a:extLst>
                         <a:ext uri="{28A0092B-C50C-407E-A947-70E740481C1C}">
                           <a14:useLocalDpi xmlns:a14="http://schemas.microsoft.com/office/drawing/2010/main" val="0"/>
@@ -8199,6 +8154,7 @@
           <w:color w:val="000000"/>
           <w:szCs w:val="24"/>
         </w:rPr>
+        <w:lastRenderedPageBreak/>
         <w:tab/>
       </w:r>
     </w:p>
@@ -8250,7 +8206,6 @@
           <w:color w:val="000000"/>
           <w:szCs w:val="24"/>
         </w:rPr>
-        <w:lastRenderedPageBreak/>
         <w:t>Setelah persyaratan dipahami, perancang dan pengembang dapat mulai mendesain </w:t>
       </w:r>
       <w:r>
@@ -8432,7 +8387,16 @@
           <w:color w:val="000000"/>
           <w:szCs w:val="24"/>
         </w:rPr>
-        <w:t>Tahap selanjutnya ialah memproduksi perangkat lunak di bawah proses pengembangan. Menurut metodologi yang sudah digunakan, tahap ini dapat dilakukan dengan cepat. </w:t>
+        <w:t xml:space="preserve">Tahap selanjutnya ialah memproduksi perangkat lunak di bawah proses pengembangan. Menurut metodologi yang sudah digunakan, tahap ini dapat </w:t>
+      </w:r>
+      <w:r>
+        <w:rPr>
+          <w:rFonts w:eastAsia="Times New Roman" w:cs="Times New Roman"/>
+          <w:color w:val="000000"/>
+          <w:szCs w:val="24"/>
+        </w:rPr>
+        <w:lastRenderedPageBreak/>
+        <w:t>dilakukan dengan cepat. </w:t>
       </w:r>
       <w:r>
         <w:rPr>
@@ -8539,7 +8503,6 @@
           <w:color w:val="000000"/>
           <w:szCs w:val="24"/>
         </w:rPr>
-        <w:lastRenderedPageBreak/>
         <w:t>Tahap tes SDLC ialah bagian paling penting dalam rangkaian pembuatan sebuah perangkat lunak. Karena sangat tidak mungkin mempublikasikan sebuah </w:t>
       </w:r>
       <w:r>
@@ -8719,6 +8682,7 @@
           <w:color w:val="000000"/>
           <w:szCs w:val="24"/>
         </w:rPr>
+        <w:lastRenderedPageBreak/>
         <w:t>Setelah tahap pembuatan selesai, dilakukan implementasi dan pemeliharaan oleh pengguna. Pemeliharaan sangat penting untuk memastikan sistem bekerja dengan optimal setiap saat.</w:t>
       </w:r>
     </w:p>
@@ -8986,7 +8950,6 @@
           <w:color w:val="000000"/>
           <w:szCs w:val="24"/>
         </w:rPr>
-        <w:lastRenderedPageBreak/>
         <w:t>Proses penyebaran dapat dilakukan menggunakan Application Release Automation (ARA) sebelum masuk ke proses produksi. </w:t>
       </w:r>
       <w:r>
@@ -9112,6 +9075,7 @@
           <w:color w:val="000000"/>
           <w:szCs w:val="24"/>
         </w:rPr>
+        <w:lastRenderedPageBreak/>
         <w:t>Celah dan kerusakan yang ditemukan pada proses produksi harus dilaporkan dan diselesaikan. Jika ditemukan sebelum diproduksi massal, ini akan lebih baik daripada menyelesaikan dengan merombak semuanya dari awal ke akhir.</w:t>
       </w:r>
     </w:p>
@@ -9381,7 +9345,6 @@
           <w:szCs w:val="24"/>
           <w:bdr w:val="none" w:sz="0" w:space="0" w:color="auto" w:frame="1"/>
         </w:rPr>
-        <w:lastRenderedPageBreak/>
         <w:t>Activity Diagram</w:t>
       </w:r>
       <w:r>
@@ -9468,6 +9431,7 @@
           <w:szCs w:val="24"/>
           <w:bdr w:val="none" w:sz="0" w:space="0" w:color="auto" w:frame="1"/>
         </w:rPr>
+        <w:lastRenderedPageBreak/>
         <w:t>Class diagram</w:t>
       </w:r>
       <w:r>
@@ -9842,7 +9806,6 @@
           <w:szCs w:val="24"/>
           <w:bdr w:val="none" w:sz="0" w:space="0" w:color="auto" w:frame="1"/>
         </w:rPr>
-        <w:lastRenderedPageBreak/>
         <w:t>Timing diagram</w:t>
       </w:r>
       <w:r>
@@ -9871,6 +9834,7 @@
           <w:color w:val="000000" w:themeColor="text1"/>
           <w:szCs w:val="24"/>
         </w:rPr>
+        <w:lastRenderedPageBreak/>
         <w:tab/>
         <w:t>Adapun macam-macam dari UML dibagi menjadi 3, antara lain:</w:t>
       </w:r>
@@ -10185,7 +10149,7 @@
                           <pic:cNvPicPr/>
                         </pic:nvPicPr>
                         <pic:blipFill>
-                          <a:blip r:embed="rId11">
+                          <a:blip r:embed="rId10">
                             <a:extLst>
                               <a:ext uri="{28A0092B-C50C-407E-A947-70E740481C1C}">
                                 <a14:useLocalDpi xmlns:a14="http://schemas.microsoft.com/office/drawing/2010/main" val="0"/>
@@ -10332,7 +10296,7 @@
                           <pic:cNvPicPr/>
                         </pic:nvPicPr>
                         <pic:blipFill>
-                          <a:blip r:embed="rId12">
+                          <a:blip r:embed="rId11">
                             <a:extLst>
                               <a:ext uri="{28A0092B-C50C-407E-A947-70E740481C1C}">
                                 <a14:useLocalDpi xmlns:a14="http://schemas.microsoft.com/office/drawing/2010/main" val="0"/>
@@ -10508,7 +10472,7 @@
                           <pic:cNvPicPr/>
                         </pic:nvPicPr>
                         <pic:blipFill>
-                          <a:blip r:embed="rId13">
+                          <a:blip r:embed="rId12">
                             <a:extLst>
                               <a:ext uri="{28A0092B-C50C-407E-A947-70E740481C1C}">
                                 <a14:useLocalDpi xmlns:a14="http://schemas.microsoft.com/office/drawing/2010/main" val="0"/>
@@ -10622,7 +10586,7 @@
                           <pic:cNvPicPr/>
                         </pic:nvPicPr>
                         <pic:blipFill>
-                          <a:blip r:embed="rId14">
+                          <a:blip r:embed="rId13">
                             <a:extLst>
                               <a:ext uri="{28A0092B-C50C-407E-A947-70E740481C1C}">
                                 <a14:useLocalDpi xmlns:a14="http://schemas.microsoft.com/office/drawing/2010/main" val="0"/>
@@ -10797,7 +10761,7 @@
                           <pic:cNvPicPr/>
                         </pic:nvPicPr>
                         <pic:blipFill>
-                          <a:blip r:embed="rId15">
+                          <a:blip r:embed="rId14">
                             <a:extLst>
                               <a:ext uri="{28A0092B-C50C-407E-A947-70E740481C1C}">
                                 <a14:useLocalDpi xmlns:a14="http://schemas.microsoft.com/office/drawing/2010/main" val="0"/>
@@ -10992,7 +10956,7 @@
                           <pic:cNvPicPr/>
                         </pic:nvPicPr>
                         <pic:blipFill>
-                          <a:blip r:embed="rId16">
+                          <a:blip r:embed="rId15">
                             <a:extLst>
                               <a:ext uri="{28A0092B-C50C-407E-A947-70E740481C1C}">
                                 <a14:useLocalDpi xmlns:a14="http://schemas.microsoft.com/office/drawing/2010/main" val="0"/>
@@ -11147,6 +11111,7 @@
       <w:bookmarkStart w:id="25" w:name="_Toc50969744"/>
       <w:bookmarkStart w:id="26" w:name="_Toc51675454"/>
       <w:r>
+        <w:lastRenderedPageBreak/>
         <w:t>2.4.</w:t>
       </w:r>
       <w:r>
@@ -11334,7 +11299,7 @@
                     <pic:cNvPicPr/>
                   </pic:nvPicPr>
                   <pic:blipFill>
-                    <a:blip r:embed="rId17">
+                    <a:blip r:embed="rId16">
                       <a:extLst>
                         <a:ext uri="{28A0092B-C50C-407E-A947-70E740481C1C}">
                           <a14:useLocalDpi xmlns:a14="http://schemas.microsoft.com/office/drawing/2010/main" val="0"/>
@@ -11387,7 +11352,6 @@
       <w:bookmarkStart w:id="29" w:name="_Toc50969746"/>
       <w:bookmarkStart w:id="30" w:name="_Toc51675456"/>
       <w:r>
-        <w:lastRenderedPageBreak/>
         <w:t>2.4.2</w:t>
       </w:r>
       <w:r>
@@ -11453,6 +11417,7 @@
           <w:noProof/>
           <w:lang w:val="en-US" w:eastAsia="ja-JP"/>
         </w:rPr>
+        <w:lastRenderedPageBreak/>
         <w:drawing>
           <wp:inline distT="0" distB="0" distL="0" distR="0" wp14:anchorId="714AB6AA" wp14:editId="5A4E7AE3">
             <wp:extent cx="4536398" cy="2057400"/>
@@ -11469,7 +11434,7 @@
                     <pic:cNvPicPr/>
                   </pic:nvPicPr>
                   <pic:blipFill>
-                    <a:blip r:embed="rId18">
+                    <a:blip r:embed="rId17">
                       <a:extLst>
                         <a:ext uri="{28A0092B-C50C-407E-A947-70E740481C1C}">
                           <a14:useLocalDpi xmlns:a14="http://schemas.microsoft.com/office/drawing/2010/main" val="0"/>
@@ -11615,7 +11580,7 @@
                     <pic:cNvPicPr/>
                   </pic:nvPicPr>
                   <pic:blipFill>
-                    <a:blip r:embed="rId19">
+                    <a:blip r:embed="rId18">
                       <a:extLst>
                         <a:ext uri="{28A0092B-C50C-407E-A947-70E740481C1C}">
                           <a14:useLocalDpi xmlns:a14="http://schemas.microsoft.com/office/drawing/2010/main" val="0"/>
@@ -12282,6 +12247,7 @@
                 <w:rFonts w:cs="Times New Roman"/>
                 <w:szCs w:val="24"/>
               </w:rPr>
+              <w:lastRenderedPageBreak/>
               <w:t>&lt;form&gt; .. &lt;/form&gt;</w:t>
             </w:r>
           </w:p>
@@ -12366,7 +12332,6 @@
                 <w:rFonts w:cs="Times New Roman"/>
                 <w:szCs w:val="24"/>
               </w:rPr>
-              <w:lastRenderedPageBreak/>
               <w:t>&lt;textarea&gt;</w:t>
             </w:r>
           </w:p>
@@ -12997,6 +12962,7 @@
                 <w:rFonts w:cs="Times New Roman"/>
                 <w:szCs w:val="24"/>
               </w:rPr>
+              <w:lastRenderedPageBreak/>
               <w:t>&lt;/head&gt;</w:t>
             </w:r>
           </w:p>
@@ -13175,15 +13141,7 @@
           <w:rFonts w:cs="Times New Roman"/>
           <w:szCs w:val="24"/>
         </w:rPr>
-        <w:t xml:space="preserve"> </w:t>
-      </w:r>
-      <w:r>
-        <w:rPr>
-          <w:rFonts w:cs="Times New Roman"/>
-          <w:szCs w:val="24"/>
-        </w:rPr>
-        <w:lastRenderedPageBreak/>
-        <w:t>atau bahasa markah adalah bahasa pemograman yang biasanya digunakan membuat webs</w:t>
+        <w:t xml:space="preserve"> atau bahasa markah adalah bahasa pemograman yang biasanya digunakan membuat webs</w:t>
       </w:r>
       <w:r>
         <w:rPr>
@@ -13373,7 +13331,15 @@
           <w:rFonts w:cs="Times New Roman"/>
           <w:szCs w:val="24"/>
         </w:rPr>
-        <w:t xml:space="preserve">. PHP digunakan karena untuk membuat website dinamis bisa digunakan untuk menyimpan data ke dalam database, membuat halaman yang dapat berubah-ubah sesuai dengan </w:t>
+        <w:t xml:space="preserve">. PHP digunakan karena untuk membuat website dinamis bisa digunakan untuk menyimpan data ke dalam </w:t>
+      </w:r>
+      <w:r>
+        <w:rPr>
+          <w:rFonts w:cs="Times New Roman"/>
+          <w:szCs w:val="24"/>
+        </w:rPr>
+        <w:lastRenderedPageBreak/>
+        <w:t xml:space="preserve">database, membuat halaman yang dapat berubah-ubah sesuai dengan </w:t>
       </w:r>
       <w:r>
         <w:rPr>
@@ -13601,7 +13567,6 @@
           <w:rFonts w:cs="Times New Roman"/>
           <w:szCs w:val="24"/>
         </w:rPr>
-        <w:lastRenderedPageBreak/>
         <w:t xml:space="preserve">PHP adalah bahasa </w:t>
       </w:r>
       <w:r>
@@ -13861,7 +13826,17 @@
           <w:szCs w:val="21"/>
           <w:shd w:val="clear" w:color="auto" w:fill="FFFFFF"/>
         </w:rPr>
-        <w:t> sebuah implementasi dari</w:t>
+        <w:t xml:space="preserve"> sebuah </w:t>
+      </w:r>
+      <w:r>
+        <w:rPr>
+          <w:rFonts w:cs="Times New Roman"/>
+          <w:color w:val="000000" w:themeColor="text1"/>
+          <w:szCs w:val="21"/>
+          <w:shd w:val="clear" w:color="auto" w:fill="FFFFFF"/>
+        </w:rPr>
+        <w:lastRenderedPageBreak/>
+        <w:t>implementasi dari</w:t>
       </w:r>
       <w:r>
         <w:rPr>
@@ -14555,7 +14530,6 @@
         <w:rPr>
           <w:color w:val="000000" w:themeColor="text1"/>
         </w:rPr>
-        <w:lastRenderedPageBreak/>
         <w:t>2.9.</w:t>
       </w:r>
       <w:r>
@@ -14721,7 +14695,7 @@
           <w:color w:val="222222"/>
           <w:szCs w:val="29"/>
         </w:rPr>
-        <w:t xml:space="preserve"> Mark </w:t>
+        <w:t xml:space="preserve"> Mark Octo </w:t>
       </w:r>
       <w:proofErr w:type="spellStart"/>
       <w:r>
@@ -14729,7 +14703,7 @@
           <w:color w:val="222222"/>
           <w:szCs w:val="29"/>
         </w:rPr>
-        <w:t>Octo</w:t>
+        <w:t>dan</w:t>
       </w:r>
       <w:proofErr w:type="spellEnd"/>
       <w:r>
@@ -14737,7 +14711,7 @@
           <w:color w:val="222222"/>
           <w:szCs w:val="29"/>
         </w:rPr>
-        <w:t xml:space="preserve"> </w:t>
+        <w:t xml:space="preserve"> Jacob Thornton </w:t>
       </w:r>
       <w:proofErr w:type="spellStart"/>
       <w:r>
@@ -14745,7 +14719,7 @@
           <w:color w:val="222222"/>
           <w:szCs w:val="29"/>
         </w:rPr>
-        <w:t>dan</w:t>
+        <w:t>sejak</w:t>
       </w:r>
       <w:proofErr w:type="spellEnd"/>
       <w:r>
@@ -14753,23 +14727,34 @@
           <w:color w:val="222222"/>
           <w:szCs w:val="29"/>
         </w:rPr>
-        <w:t xml:space="preserve"> Jacob Thornton </w:t>
-      </w:r>
-      <w:proofErr w:type="spellStart"/>
-      <w:r>
-        <w:rPr>
+        <w:t xml:space="preserve"> 2011.</w:t>
+      </w:r>
+    </w:p>
+    <w:p>
+      <w:pPr>
+        <w:shd w:val="clear" w:color="auto" w:fill="FFFFFF"/>
+        <w:spacing w:after="100" w:afterAutospacing="1"/>
+        <w:rPr>
+          <w:rFonts w:eastAsia="Times New Roman" w:cs="Times New Roman"/>
           <w:color w:val="222222"/>
           <w:szCs w:val="29"/>
         </w:rPr>
-        <w:t>sejak</w:t>
-      </w:r>
-      <w:proofErr w:type="spellEnd"/>
-      <w:r>
-        <w:rPr>
+      </w:pPr>
+      <w:r>
+        <w:rPr>
+          <w:rFonts w:eastAsia="Times New Roman" w:cs="Times New Roman"/>
           <w:color w:val="222222"/>
           <w:szCs w:val="29"/>
         </w:rPr>
-        <w:t xml:space="preserve"> 2011.</w:t>
+        <w:tab/>
+      </w:r>
+      <w:r>
+        <w:rPr>
+          <w:rFonts w:eastAsia="Times New Roman" w:cs="Times New Roman"/>
+          <w:color w:val="222222"/>
+          <w:szCs w:val="29"/>
+        </w:rPr>
+        <w:t>Pada waktu itu programmer di Twitter menggunakan berbagai alat dan perpustakaan yang mereka kuasai dan sukai untuk melakukan pekerjaan mereka, sehingga tidak ada standardisasi dalam penamaan kelas.</w:t>
       </w:r>
     </w:p>
     <w:p>
@@ -14788,33 +14773,7 @@
           <w:color w:val="222222"/>
           <w:szCs w:val="29"/>
         </w:rPr>
-        <w:tab/>
-      </w:r>
-      <w:r>
-        <w:rPr>
-          <w:rFonts w:eastAsia="Times New Roman" w:cs="Times New Roman"/>
-          <w:color w:val="222222"/>
-          <w:szCs w:val="29"/>
-        </w:rPr>
-        <w:t>Pada waktu itu programmer di Twitter menggunakan berbagai alat dan perpustakaan yang mereka kuasai dan sukai untuk melakukan pekerjaan mereka, sehingga tidak ada standardisasi dalam penamaan kelas.</w:t>
-      </w:r>
-    </w:p>
-    <w:p>
-      <w:pPr>
-        <w:shd w:val="clear" w:color="auto" w:fill="FFFFFF"/>
-        <w:spacing w:after="100" w:afterAutospacing="1"/>
-        <w:rPr>
-          <w:rFonts w:eastAsia="Times New Roman" w:cs="Times New Roman"/>
-          <w:color w:val="222222"/>
-          <w:szCs w:val="29"/>
-        </w:rPr>
-      </w:pPr>
-      <w:r>
-        <w:rPr>
-          <w:rFonts w:eastAsia="Times New Roman" w:cs="Times New Roman"/>
-          <w:color w:val="222222"/>
-          <w:szCs w:val="29"/>
-        </w:rPr>
+        <w:lastRenderedPageBreak/>
         <w:tab/>
       </w:r>
       <w:r>
@@ -15319,7 +15278,6 @@
           <w:color w:val="222222"/>
           <w:szCs w:val="29"/>
         </w:rPr>
-        <w:lastRenderedPageBreak/>
         <w:t>Bootstrap akan membantu dalam membuat dan merancang situs web yang cepat dan responsif. Artinya, tampilan web yang dibangun memakai bootstrap akan secara otomatis menyesuaikan ukuran layar di browser.</w:t>
       </w:r>
     </w:p>
@@ -15343,6 +15301,7 @@
           <w:color w:val="222222"/>
           <w:szCs w:val="29"/>
         </w:rPr>
+        <w:lastRenderedPageBreak/>
         <w:t>Bootstrapping juga akan membantu dalam menciptakan dan mengembangkan situs web yang dinamis atau statis. Anda hanya perlu mene</w:t>
       </w:r>
       <w:r>
@@ -15970,6 +15929,7 @@
           <w:color w:val="222222"/>
           <w:szCs w:val="29"/>
         </w:rPr>
+        <w:lastRenderedPageBreak/>
         <w:t>Bootstrap dikenal lebih lengkap. Ini karena itu termasuk CSS, HTML dan Javascript.</w:t>
       </w:r>
     </w:p>
@@ -16081,7 +16041,6 @@
           <w:color w:val="222222"/>
           <w:szCs w:val="29"/>
         </w:rPr>
-        <w:lastRenderedPageBreak/>
         <w:t xml:space="preserve">Kerangka kerja yang dimiliki oleh Bootstrap menggunakan </w:t>
       </w:r>
       <w:r>
@@ -16785,6 +16744,7 @@
           <w:color w:val="000000" w:themeColor="text1"/>
           <w:szCs w:val="27"/>
         </w:rPr>
+        <w:lastRenderedPageBreak/>
         <w:tab/>
       </w:r>
       <w:r>
@@ -17166,7 +17126,6 @@
         <w:rPr>
           <w:color w:val="000000" w:themeColor="text1"/>
         </w:rPr>
-        <w:lastRenderedPageBreak/>
         <w:t>2.11</w:t>
       </w:r>
       <w:r>
@@ -17519,6 +17478,7 @@
           <w:rFonts w:cs="Times New Roman"/>
           <w:szCs w:val="16"/>
         </w:rPr>
+        <w:lastRenderedPageBreak/>
         <w:t>Kesalahan kinerja</w:t>
       </w:r>
     </w:p>
@@ -17721,15 +17681,7 @@
           <w:rFonts w:cs="Times New Roman"/>
           <w:szCs w:val="16"/>
         </w:rPr>
-        <w:t xml:space="preserve">testing ini: yang sederhana dalam sebuah program umumnya dipicu oleh parameter masukan tunggal. Kategori paling sederhana berikutnya bug terdiri dari mereka bergantung pada interaksi antara pasangan parameter, yang bisa ditangkap </w:t>
-      </w:r>
-      <w:r>
-        <w:rPr>
-          <w:rFonts w:cs="Times New Roman"/>
-          <w:szCs w:val="16"/>
-        </w:rPr>
-        <w:lastRenderedPageBreak/>
-        <w:t>dengan menguji semua-pasangan. yang melibatkan interaksi antara tiga atau lebih parameter secara progresif kurang umum</w:t>
+        <w:t>testing ini: yang sederhana dalam sebuah program umumnya dipicu oleh parameter masukan tunggal. Kategori paling sederhana berikutnya bug terdiri dari mereka bergantung pada interaksi antara pasangan parameter, yang bisa ditangkap dengan menguji semua-pasangan. yang melibatkan interaksi antara tiga atau lebih parameter secara progresif kurang umum</w:t>
       </w:r>
       <w:r>
         <w:rPr>
@@ -17833,7 +17785,15 @@
           <w:rFonts w:cs="Times New Roman"/>
           <w:szCs w:val="16"/>
         </w:rPr>
-        <w:t xml:space="preserve"> akan pindah ke, berdasarkan kondisi saat ini dan masukan lainnya. Sebuah tabel negara pada dasarnya adalah sebuah tabel kebenaran di mana beberapa input adalah kondisi saat ini, dan output termasuk negara berikutnya, bersama dengan keluaran lain.</w:t>
+        <w:t xml:space="preserve"> akan pindah ke, </w:t>
+      </w:r>
+      <w:r>
+        <w:rPr>
+          <w:rFonts w:cs="Times New Roman"/>
+          <w:szCs w:val="16"/>
+        </w:rPr>
+        <w:lastRenderedPageBreak/>
+        <w:t>berdasarkan kondisi saat ini dan masukan lainnya. Sebuah tabel negara pada dasarnya adalah sebuah tabel kebenaran di mana beberapa input adalah kondisi saat ini, dan output termasuk negara berikutnya, bersama dengan keluaran lain.</w:t>
       </w:r>
     </w:p>
     <w:p>
@@ -18054,7 +18014,6 @@
           <w:i/>
           <w:szCs w:val="16"/>
         </w:rPr>
-        <w:lastRenderedPageBreak/>
         <w:t>Flowchart</w:t>
       </w:r>
       <w:r>
@@ -18202,6 +18161,7 @@
           <w:rFonts w:cs="Times New Roman"/>
           <w:szCs w:val="16"/>
         </w:rPr>
+        <w:lastRenderedPageBreak/>
         <w:t>Kontrol/kendali terhadap sistem yang dibuat</w:t>
       </w:r>
       <w:r>
@@ -18523,6 +18483,7 @@
         <w:rPr>
           <w:rFonts w:cs="Times New Roman"/>
         </w:rPr>
+        <w:lastRenderedPageBreak/>
         <w:t xml:space="preserve">Dapat melakukan uji coba langsung setelah pembelajaran melalui </w:t>
       </w:r>
       <w:r>
@@ -18652,7 +18613,6 @@
         <w:rPr>
           <w:rFonts w:cs="Times New Roman"/>
         </w:rPr>
-        <w:lastRenderedPageBreak/>
         <w:tab/>
         <w:t>2.</w:t>
       </w:r>
@@ -19187,6 +19147,7 @@
         <w:rPr>
           <w:rFonts w:cs="Times New Roman"/>
         </w:rPr>
+        <w:lastRenderedPageBreak/>
         <w:t xml:space="preserve">Pada </w:t>
       </w:r>
       <w:r>
@@ -19255,12 +19216,184 @@
           <w:noProof/>
           <w:lang w:val="en-US" w:eastAsia="ja-JP"/>
         </w:rPr>
-        <w:lastRenderedPageBreak/>
         <w:drawing>
           <wp:inline distT="0" distB="0" distL="0" distR="0" wp14:anchorId="56D94E50" wp14:editId="699E2B7A">
             <wp:extent cx="4257675" cy="3929461"/>
             <wp:effectExtent l="0" t="0" r="0" b="0"/>
             <wp:docPr id="30" name="Picture 30"/>
+            <wp:cNvGraphicFramePr>
+              <a:graphicFrameLocks xmlns:a="http://schemas.openxmlformats.org/drawingml/2006/main" noChangeAspect="1"/>
+            </wp:cNvGraphicFramePr>
+            <a:graphic xmlns:a="http://schemas.openxmlformats.org/drawingml/2006/main">
+              <a:graphicData uri="http://schemas.openxmlformats.org/drawingml/2006/picture">
+                <pic:pic xmlns:pic="http://schemas.openxmlformats.org/drawingml/2006/picture">
+                  <pic:nvPicPr>
+                    <pic:cNvPr id="0" name=""/>
+                    <pic:cNvPicPr/>
+                  </pic:nvPicPr>
+                  <pic:blipFill>
+                    <a:blip r:embed="rId19"/>
+                    <a:stretch>
+                      <a:fillRect/>
+                    </a:stretch>
+                  </pic:blipFill>
+                  <pic:spPr>
+                    <a:xfrm>
+                      <a:off x="0" y="0"/>
+                      <a:ext cx="4279281" cy="3949401"/>
+                    </a:xfrm>
+                    <a:prstGeom prst="rect">
+                      <a:avLst/>
+                    </a:prstGeom>
+                  </pic:spPr>
+                </pic:pic>
+              </a:graphicData>
+            </a:graphic>
+          </wp:inline>
+        </w:drawing>
+      </w:r>
+    </w:p>
+    <w:p>
+      <w:pPr>
+        <w:ind w:left="720"/>
+        <w:jc w:val="center"/>
+        <w:rPr>
+          <w:rFonts w:cs="Times New Roman"/>
+          <w:color w:val="1F497D" w:themeColor="text2"/>
+          <w:sz w:val="18"/>
+        </w:rPr>
+      </w:pPr>
+      <w:r>
+        <w:rPr>
+          <w:rFonts w:cs="Times New Roman"/>
+          <w:color w:val="1F497D" w:themeColor="text2"/>
+          <w:sz w:val="18"/>
+        </w:rPr>
+        <w:t>Gambar 3.1</w:t>
+      </w:r>
+      <w:r>
+        <w:rPr>
+          <w:rFonts w:cs="Times New Roman"/>
+          <w:color w:val="1F497D" w:themeColor="text2"/>
+          <w:sz w:val="18"/>
+        </w:rPr>
+        <w:t xml:space="preserve"> Diagram </w:t>
+      </w:r>
+      <w:r>
+        <w:rPr>
+          <w:rFonts w:cs="Times New Roman"/>
+          <w:i/>
+          <w:color w:val="1F497D" w:themeColor="text2"/>
+          <w:sz w:val="18"/>
+        </w:rPr>
+        <w:t>Use Case User</w:t>
+      </w:r>
+      <w:r>
+        <w:rPr>
+          <w:rFonts w:cs="Times New Roman"/>
+          <w:color w:val="1F497D" w:themeColor="text2"/>
+          <w:sz w:val="18"/>
+        </w:rPr>
+        <w:t>.</w:t>
+      </w:r>
+    </w:p>
+    <w:p>
+      <w:pPr>
+        <w:pStyle w:val="ListParagraph"/>
+        <w:numPr>
+          <w:ilvl w:val="0"/>
+          <w:numId w:val="48"/>
+        </w:numPr>
+        <w:spacing w:line="360" w:lineRule="auto"/>
+        <w:jc w:val="left"/>
+        <w:rPr>
+          <w:rFonts w:cs="Times New Roman"/>
+          <w:b/>
+        </w:rPr>
+      </w:pPr>
+      <w:r>
+        <w:rPr>
+          <w:rFonts w:cs="Times New Roman"/>
+          <w:b/>
+        </w:rPr>
+        <w:t>Activity Diagram User</w:t>
+      </w:r>
+    </w:p>
+    <w:p>
+      <w:pPr>
+        <w:pStyle w:val="ListParagraph"/>
+        <w:spacing w:line="360" w:lineRule="auto"/>
+        <w:rPr>
+          <w:rFonts w:cs="Times New Roman"/>
+          <w:szCs w:val="24"/>
+        </w:rPr>
+      </w:pPr>
+      <w:r>
+        <w:rPr>
+          <w:rFonts w:cs="Times New Roman"/>
+          <w:i/>
+          <w:szCs w:val="24"/>
+        </w:rPr>
+        <w:t>Activity diagram user</w:t>
+      </w:r>
+      <w:r>
+        <w:rPr>
+          <w:rFonts w:cs="Times New Roman"/>
+          <w:szCs w:val="24"/>
+        </w:rPr>
+        <w:t xml:space="preserve"> merupakan diagram yang menjelaskan dan menggambarkan tentang  aktifitas yang terjadi pada sistem dari awal pembuatan sampai selesai pada </w:t>
+      </w:r>
+      <w:r>
+        <w:rPr>
+          <w:rFonts w:cs="Times New Roman"/>
+          <w:i/>
+          <w:szCs w:val="24"/>
+        </w:rPr>
+        <w:t>user</w:t>
+      </w:r>
+      <w:r>
+        <w:rPr>
+          <w:rFonts w:cs="Times New Roman"/>
+          <w:szCs w:val="24"/>
+        </w:rPr>
+        <w:t xml:space="preserve">. Rancangan </w:t>
+      </w:r>
+      <w:r>
+        <w:rPr>
+          <w:rFonts w:cs="Times New Roman"/>
+          <w:i/>
+          <w:szCs w:val="24"/>
+        </w:rPr>
+        <w:t>activity diagram</w:t>
+      </w:r>
+      <w:r>
+        <w:rPr>
+          <w:rFonts w:cs="Times New Roman"/>
+          <w:szCs w:val="24"/>
+        </w:rPr>
+        <w:t xml:space="preserve"> dapat dilihat pada gambar 3.2.</w:t>
+      </w:r>
+    </w:p>
+    <w:p>
+      <w:pPr>
+        <w:pStyle w:val="ListParagraph"/>
+        <w:spacing w:line="360" w:lineRule="auto"/>
+        <w:jc w:val="center"/>
+        <w:rPr>
+          <w:rFonts w:cs="Times New Roman"/>
+        </w:rPr>
+      </w:pPr>
+      <w:r>
+        <w:rPr>
+          <w:noProof/>
+          <w:lang w:val="en-US" w:eastAsia="ja-JP"/>
+        </w:rPr>
+        <w:lastRenderedPageBreak/>
+        <w:drawing>
+          <wp:inline distT="0" distB="0" distL="0" distR="0" wp14:anchorId="73F6CE0B" wp14:editId="5E4B7D52">
+            <wp:extent cx="2609850" cy="4495800"/>
+            <wp:effectExtent l="0" t="0" r="0" b="0"/>
+            <wp:docPr id="2" name="Picture 2"/>
             <wp:cNvGraphicFramePr>
               <a:graphicFrameLocks xmlns:a="http://schemas.openxmlformats.org/drawingml/2006/main" noChangeAspect="1"/>
             </wp:cNvGraphicFramePr>
@@ -19280,7 +19413,7 @@
                   <pic:spPr>
                     <a:xfrm>
                       <a:off x="0" y="0"/>
-                      <a:ext cx="4279281" cy="3949401"/>
+                      <a:ext cx="2609850" cy="4495800"/>
                     </a:xfrm>
                     <a:prstGeom prst="rect">
                       <a:avLst/>
@@ -19295,7 +19428,8 @@
     </w:p>
     <w:p>
       <w:pPr>
-        <w:ind w:left="720"/>
+        <w:pStyle w:val="ListParagraph"/>
+        <w:spacing w:line="360" w:lineRule="auto"/>
         <w:jc w:val="center"/>
         <w:rPr>
           <w:rFonts w:cs="Times New Roman"/>
@@ -19309,30 +19443,114 @@
           <w:color w:val="1F497D" w:themeColor="text2"/>
           <w:sz w:val="18"/>
         </w:rPr>
-        <w:t>Gambar 3.1</w:t>
-      </w:r>
-      <w:r>
-        <w:rPr>
-          <w:rFonts w:cs="Times New Roman"/>
-          <w:color w:val="1F497D" w:themeColor="text2"/>
-          <w:sz w:val="18"/>
-        </w:rPr>
-        <w:t xml:space="preserve"> Diagram </w:t>
+        <w:t>Gambar 3.2 Diagram activity user</w:t>
+      </w:r>
+    </w:p>
+    <w:p>
+      <w:pPr>
+        <w:pStyle w:val="ListParagraph"/>
+        <w:spacing w:line="360" w:lineRule="auto"/>
+        <w:rPr>
+          <w:rFonts w:cs="Times New Roman"/>
+          <w:color w:val="000000" w:themeColor="text1"/>
+          <w:lang w:val="en-US"/>
+        </w:rPr>
+      </w:pPr>
+    </w:p>
+    <w:p>
+      <w:pPr>
+        <w:pStyle w:val="Sub-Judul"/>
+        <w:rPr>
+          <w:color w:val="000000" w:themeColor="text1"/>
+        </w:rPr>
+      </w:pPr>
+      <w:bookmarkStart w:id="59" w:name="_Toc51675474"/>
+      <w:r>
+        <w:rPr>
+          <w:color w:val="000000" w:themeColor="text1"/>
+        </w:rPr>
+        <w:t>3.3.2</w:t>
+      </w:r>
+      <w:r>
+        <w:rPr>
+          <w:color w:val="000000" w:themeColor="text1"/>
+          <w:lang w:val="en-US"/>
+        </w:rPr>
+        <w:t>.</w:t>
+      </w:r>
+      <w:r>
+        <w:rPr>
+          <w:color w:val="000000" w:themeColor="text1"/>
+        </w:rPr>
+        <w:tab/>
+        <w:t>Struktur Navigasi</w:t>
+      </w:r>
+      <w:bookmarkEnd w:id="59"/>
+    </w:p>
+    <w:p>
+      <w:pPr>
+        <w:pStyle w:val="ListParagraph"/>
+        <w:spacing w:line="360" w:lineRule="auto"/>
+        <w:rPr>
+          <w:rFonts w:cs="Times New Roman"/>
+          <w:szCs w:val="24"/>
+        </w:rPr>
+      </w:pPr>
+      <w:r>
+        <w:rPr>
+          <w:rFonts w:cs="Times New Roman"/>
+          <w:b/>
+          <w:color w:val="000000" w:themeColor="text1"/>
+        </w:rPr>
+        <w:tab/>
+      </w:r>
+      <w:r>
+        <w:rPr>
+          <w:rFonts w:cs="Times New Roman"/>
+          <w:szCs w:val="24"/>
+        </w:rPr>
+        <w:t xml:space="preserve">Struktur navigasi merupakan struktur atau alur dari suatu program. Menentukan struktur navigasi merupakan hal yang sebaiknya dilakukan sebelum membuat </w:t>
       </w:r>
       <w:r>
         <w:rPr>
           <w:rFonts w:cs="Times New Roman"/>
           <w:i/>
-          <w:color w:val="1F497D" w:themeColor="text2"/>
-          <w:sz w:val="18"/>
-        </w:rPr>
-        <w:t>Use Case User</w:t>
-      </w:r>
-      <w:r>
-        <w:rPr>
-          <w:rFonts w:cs="Times New Roman"/>
-          <w:color w:val="1F497D" w:themeColor="text2"/>
-          <w:sz w:val="18"/>
+          <w:szCs w:val="24"/>
+        </w:rPr>
+        <w:t>website</w:t>
+      </w:r>
+      <w:r>
+        <w:rPr>
+          <w:rFonts w:cs="Times New Roman"/>
+          <w:szCs w:val="24"/>
+        </w:rPr>
+        <w:t>. Struktur navigasi yang digunakan yaitu</w:t>
+      </w:r>
+      <w:r>
+        <w:rPr>
+          <w:rFonts w:cs="Times New Roman"/>
+          <w:szCs w:val="24"/>
+        </w:rPr>
+        <w:t xml:space="preserve"> kombinasi</w:t>
+      </w:r>
+      <w:r>
+        <w:rPr>
+          <w:rFonts w:cs="Times New Roman"/>
+          <w:szCs w:val="24"/>
+        </w:rPr>
+        <w:t xml:space="preserve"> </w:t>
+      </w:r>
+      <w:r>
+        <w:rPr>
+          <w:rFonts w:cs="Times New Roman"/>
+          <w:szCs w:val="24"/>
+        </w:rPr>
+        <w:t>struktur linear dan struktur hirarki</w:t>
+      </w:r>
+      <w:r>
+        <w:rPr>
+          <w:rFonts w:cs="Times New Roman"/>
+          <w:szCs w:val="24"/>
         </w:rPr>
         <w:t>.</w:t>
       </w:r>
@@ -19342,46 +19560,67 @@
         <w:pStyle w:val="ListParagraph"/>
         <w:numPr>
           <w:ilvl w:val="0"/>
-          <w:numId w:val="48"/>
+          <w:numId w:val="49"/>
         </w:numPr>
         <w:spacing w:line="360" w:lineRule="auto"/>
-        <w:jc w:val="left"/>
         <w:rPr>
           <w:rFonts w:cs="Times New Roman"/>
           <w:b/>
+          <w:szCs w:val="24"/>
         </w:rPr>
       </w:pPr>
       <w:r>
         <w:rPr>
           <w:rFonts w:cs="Times New Roman"/>
           <w:b/>
-        </w:rPr>
-        <w:t>Activity Diagram User</w:t>
-      </w:r>
-    </w:p>
-    <w:p>
-      <w:pPr>
-        <w:pStyle w:val="ListParagraph"/>
-        <w:spacing w:line="360" w:lineRule="auto"/>
-        <w:rPr>
-          <w:rFonts w:cs="Times New Roman"/>
-          <w:szCs w:val="24"/>
-        </w:rPr>
-      </w:pPr>
+          <w:szCs w:val="24"/>
+        </w:rPr>
+        <w:t>Struktur Navigasi User</w:t>
+      </w:r>
+    </w:p>
+    <w:p>
+      <w:pPr>
+        <w:rPr>
+          <w:rFonts w:cs="Times New Roman"/>
+          <w:szCs w:val="24"/>
+        </w:rPr>
+      </w:pPr>
+      <w:r>
+        <w:rPr>
+          <w:rFonts w:cs="Times New Roman"/>
+          <w:b/>
+          <w:szCs w:val="24"/>
+        </w:rPr>
+        <w:tab/>
+      </w:r>
+      <w:r>
+        <w:rPr>
+          <w:rFonts w:cs="Times New Roman"/>
+          <w:szCs w:val="24"/>
+        </w:rPr>
+        <w:t xml:space="preserve">Struktur </w:t>
+      </w:r>
+      <w:r>
+        <w:rPr>
+          <w:rFonts w:cs="Times New Roman"/>
+          <w:szCs w:val="24"/>
+        </w:rPr>
+        <w:t xml:space="preserve">navigasi </w:t>
+      </w:r>
       <w:r>
         <w:rPr>
           <w:rFonts w:cs="Times New Roman"/>
           <w:i/>
           <w:szCs w:val="24"/>
         </w:rPr>
-        <w:t>Activity diagram user</w:t>
-      </w:r>
-      <w:r>
-        <w:rPr>
-          <w:rFonts w:cs="Times New Roman"/>
-          <w:szCs w:val="24"/>
-        </w:rPr>
-        <w:t xml:space="preserve"> merupakan diagram yang menjelaskan dan menggambarkan tentang  aktifitas yang terjadi pada sistem dari awal pembuatan sampai selesai pada </w:t>
+        <w:t>user</w:t>
+      </w:r>
+      <w:r>
+        <w:rPr>
+          <w:rFonts w:cs="Times New Roman"/>
+          <w:szCs w:val="24"/>
+        </w:rPr>
+        <w:t xml:space="preserve"> menggunakan kombinasi struktur linear dan struktur hirarki. Yang di mana menu silabus, menu </w:t>
       </w:r>
       <w:r>
         <w:rPr>
@@ -19389,14 +19628,7 @@
           <w:i/>
           <w:szCs w:val="24"/>
         </w:rPr>
-        <w:t>user</w:t>
-      </w:r>
-      <w:r>
-        <w:rPr>
-          <w:rFonts w:cs="Times New Roman"/>
-          <w:szCs w:val="24"/>
-        </w:rPr>
-        <w:t xml:space="preserve">. Rancangan </w:t>
+        <w:t>c</w:t>
       </w:r>
       <w:r>
         <w:rPr>
@@ -19404,23 +19636,106 @@
           <w:i/>
           <w:szCs w:val="24"/>
         </w:rPr>
-        <w:t>activity diagram</w:t>
-      </w:r>
-      <w:r>
-        <w:rPr>
-          <w:rFonts w:cs="Times New Roman"/>
-          <w:szCs w:val="24"/>
-        </w:rPr>
-        <w:t xml:space="preserve"> dapat dilihat pada gambar 3.2.</w:t>
-      </w:r>
-    </w:p>
-    <w:p>
-      <w:pPr>
-        <w:pStyle w:val="ListParagraph"/>
-        <w:spacing w:line="360" w:lineRule="auto"/>
+        <w:t>ode e</w:t>
+      </w:r>
+      <w:r>
+        <w:rPr>
+          <w:rFonts w:cs="Times New Roman"/>
+          <w:i/>
+          <w:szCs w:val="24"/>
+        </w:rPr>
+        <w:t>ditor</w:t>
+      </w:r>
+      <w:r>
+        <w:rPr>
+          <w:rFonts w:cs="Times New Roman"/>
+          <w:szCs w:val="24"/>
+        </w:rPr>
+        <w:t xml:space="preserve"> dan menu bantuan merupakan struktur hirarki, sedangkan tampilan menu yang dipilih dan menu Home merupakan </w:t>
+      </w:r>
+      <w:r>
+        <w:rPr>
+          <w:rFonts w:cs="Times New Roman"/>
+          <w:szCs w:val="24"/>
+        </w:rPr>
+        <w:lastRenderedPageBreak/>
+        <w:t xml:space="preserve">struktur linear. User pertama kali datang ke halaman awal terlebih dahulu yang berisikan menu silabus dan menu </w:t>
+      </w:r>
+      <w:r>
+        <w:rPr>
+          <w:rFonts w:cs="Times New Roman"/>
+          <w:i/>
+          <w:szCs w:val="24"/>
+        </w:rPr>
+        <w:t>code editor</w:t>
+      </w:r>
+      <w:r>
+        <w:rPr>
+          <w:rFonts w:cs="Times New Roman"/>
+          <w:szCs w:val="24"/>
+        </w:rPr>
+        <w:t xml:space="preserve">. Pada menu silabus, terdapat 3 pilihan menu yaitu HTML, PHP, dan Javascript. Ketika sudah mengunjungi bisa beralih ke menu </w:t>
+      </w:r>
+      <w:r>
+        <w:rPr>
+          <w:rFonts w:cs="Times New Roman"/>
+          <w:i/>
+          <w:szCs w:val="24"/>
+        </w:rPr>
+        <w:t>code editor</w:t>
+      </w:r>
+      <w:r>
+        <w:rPr>
+          <w:rFonts w:cs="Times New Roman"/>
+          <w:i/>
+          <w:szCs w:val="24"/>
+        </w:rPr>
+        <w:t xml:space="preserve"> </w:t>
+      </w:r>
+      <w:r>
+        <w:rPr>
+          <w:rFonts w:cs="Times New Roman"/>
+          <w:szCs w:val="24"/>
+        </w:rPr>
+        <w:t xml:space="preserve">atau kembali ke halaman awal. Pada menu </w:t>
+      </w:r>
+      <w:r>
+        <w:rPr>
+          <w:rFonts w:cs="Times New Roman"/>
+          <w:i/>
+          <w:szCs w:val="24"/>
+        </w:rPr>
+        <w:t>code editor</w:t>
+      </w:r>
+      <w:r>
+        <w:rPr>
+          <w:rFonts w:cs="Times New Roman"/>
+          <w:szCs w:val="24"/>
+        </w:rPr>
+        <w:t>, terdapat 3 pilihan menu yaitu HTML, PHP, dan Javascript. Ketika sudah mengunjungi bisa beralih ke menu silabus atau ke halaman awal. Pada menu bantuan terdapat list FAQ (</w:t>
+      </w:r>
+      <w:r>
+        <w:rPr>
+          <w:rFonts w:cs="Times New Roman"/>
+          <w:i/>
+          <w:szCs w:val="24"/>
+        </w:rPr>
+        <w:t>Frequently Asked Question</w:t>
+      </w:r>
+      <w:r>
+        <w:rPr>
+          <w:rFonts w:cs="Times New Roman"/>
+          <w:szCs w:val="24"/>
+        </w:rPr>
+        <w:t>).</w:t>
+      </w:r>
+    </w:p>
+    <w:p>
+      <w:pPr>
         <w:jc w:val="center"/>
         <w:rPr>
           <w:rFonts w:cs="Times New Roman"/>
+          <w:szCs w:val="24"/>
         </w:rPr>
       </w:pPr>
       <w:r>
@@ -19428,12 +19743,11 @@
           <w:noProof/>
           <w:lang w:val="en-US" w:eastAsia="ja-JP"/>
         </w:rPr>
-        <w:lastRenderedPageBreak/>
         <w:drawing>
-          <wp:inline distT="0" distB="0" distL="0" distR="0" wp14:anchorId="73F6CE0B" wp14:editId="5E4B7D52">
-            <wp:extent cx="2609850" cy="4495800"/>
-            <wp:effectExtent l="0" t="0" r="0" b="0"/>
-            <wp:docPr id="2" name="Picture 2"/>
+          <wp:inline distT="0" distB="0" distL="0" distR="0" wp14:anchorId="4A9AB950" wp14:editId="2CC4084F">
+            <wp:extent cx="5252085" cy="1902197"/>
+            <wp:effectExtent l="0" t="0" r="5715" b="3175"/>
+            <wp:docPr id="31" name="Picture 31"/>
             <wp:cNvGraphicFramePr>
               <a:graphicFrameLocks xmlns:a="http://schemas.openxmlformats.org/drawingml/2006/main" noChangeAspect="1"/>
             </wp:cNvGraphicFramePr>
@@ -19453,361 +19767,6 @@
                   <pic:spPr>
                     <a:xfrm>
                       <a:off x="0" y="0"/>
-                      <a:ext cx="2609850" cy="4495800"/>
-                    </a:xfrm>
-                    <a:prstGeom prst="rect">
-                      <a:avLst/>
-                    </a:prstGeom>
-                  </pic:spPr>
-                </pic:pic>
-              </a:graphicData>
-            </a:graphic>
-          </wp:inline>
-        </w:drawing>
-      </w:r>
-    </w:p>
-    <w:p>
-      <w:pPr>
-        <w:pStyle w:val="ListParagraph"/>
-        <w:spacing w:line="360" w:lineRule="auto"/>
-        <w:jc w:val="center"/>
-        <w:rPr>
-          <w:rFonts w:cs="Times New Roman"/>
-          <w:color w:val="1F497D" w:themeColor="text2"/>
-          <w:sz w:val="18"/>
-        </w:rPr>
-      </w:pPr>
-      <w:r>
-        <w:rPr>
-          <w:rFonts w:cs="Times New Roman"/>
-          <w:color w:val="1F497D" w:themeColor="text2"/>
-          <w:sz w:val="18"/>
-        </w:rPr>
-        <w:t>Gambar 3.2 Diagram activity user</w:t>
-      </w:r>
-    </w:p>
-    <w:p>
-      <w:pPr>
-        <w:pStyle w:val="ListParagraph"/>
-        <w:spacing w:line="360" w:lineRule="auto"/>
-        <w:rPr>
-          <w:rFonts w:cs="Times New Roman"/>
-          <w:color w:val="000000" w:themeColor="text1"/>
-          <w:lang w:val="en-US"/>
-        </w:rPr>
-      </w:pPr>
-    </w:p>
-    <w:p>
-      <w:pPr>
-        <w:pStyle w:val="Sub-Judul"/>
-        <w:rPr>
-          <w:color w:val="000000" w:themeColor="text1"/>
-        </w:rPr>
-      </w:pPr>
-      <w:bookmarkStart w:id="59" w:name="_Toc51675474"/>
-      <w:r>
-        <w:rPr>
-          <w:color w:val="000000" w:themeColor="text1"/>
-        </w:rPr>
-        <w:t>3.3.2</w:t>
-      </w:r>
-      <w:r>
-        <w:rPr>
-          <w:color w:val="000000" w:themeColor="text1"/>
-          <w:lang w:val="en-US"/>
-        </w:rPr>
-        <w:t>.</w:t>
-      </w:r>
-      <w:r>
-        <w:rPr>
-          <w:color w:val="000000" w:themeColor="text1"/>
-        </w:rPr>
-        <w:tab/>
-        <w:t>Struktur Navigasi</w:t>
-      </w:r>
-      <w:bookmarkEnd w:id="59"/>
-    </w:p>
-    <w:p>
-      <w:pPr>
-        <w:pStyle w:val="ListParagraph"/>
-        <w:spacing w:line="360" w:lineRule="auto"/>
-        <w:rPr>
-          <w:rFonts w:cs="Times New Roman"/>
-          <w:szCs w:val="24"/>
-        </w:rPr>
-      </w:pPr>
-      <w:r>
-        <w:rPr>
-          <w:rFonts w:cs="Times New Roman"/>
-          <w:b/>
-          <w:color w:val="000000" w:themeColor="text1"/>
-        </w:rPr>
-        <w:tab/>
-      </w:r>
-      <w:r>
-        <w:rPr>
-          <w:rFonts w:cs="Times New Roman"/>
-          <w:szCs w:val="24"/>
-        </w:rPr>
-        <w:t xml:space="preserve">Struktur navigasi merupakan struktur atau alur dari suatu program. Menentukan struktur navigasi merupakan hal yang sebaiknya dilakukan sebelum membuat </w:t>
-      </w:r>
-      <w:r>
-        <w:rPr>
-          <w:rFonts w:cs="Times New Roman"/>
-          <w:i/>
-          <w:szCs w:val="24"/>
-        </w:rPr>
-        <w:t>website</w:t>
-      </w:r>
-      <w:r>
-        <w:rPr>
-          <w:rFonts w:cs="Times New Roman"/>
-          <w:szCs w:val="24"/>
-        </w:rPr>
-        <w:t>. Struktur navigasi yang digunakan yaitu</w:t>
-      </w:r>
-      <w:r>
-        <w:rPr>
-          <w:rFonts w:cs="Times New Roman"/>
-          <w:szCs w:val="24"/>
-        </w:rPr>
-        <w:t xml:space="preserve"> kombinasi</w:t>
-      </w:r>
-      <w:r>
-        <w:rPr>
-          <w:rFonts w:cs="Times New Roman"/>
-          <w:szCs w:val="24"/>
-        </w:rPr>
-        <w:t xml:space="preserve"> </w:t>
-      </w:r>
-      <w:r>
-        <w:rPr>
-          <w:rFonts w:cs="Times New Roman"/>
-          <w:szCs w:val="24"/>
-        </w:rPr>
-        <w:t>struktur linear dan struktur hirarki</w:t>
-      </w:r>
-      <w:r>
-        <w:rPr>
-          <w:rFonts w:cs="Times New Roman"/>
-          <w:szCs w:val="24"/>
-        </w:rPr>
-        <w:t>.</w:t>
-      </w:r>
-    </w:p>
-    <w:p>
-      <w:pPr>
-        <w:pStyle w:val="ListParagraph"/>
-        <w:numPr>
-          <w:ilvl w:val="0"/>
-          <w:numId w:val="49"/>
-        </w:numPr>
-        <w:spacing w:line="360" w:lineRule="auto"/>
-        <w:rPr>
-          <w:rFonts w:cs="Times New Roman"/>
-          <w:b/>
-          <w:szCs w:val="24"/>
-        </w:rPr>
-      </w:pPr>
-      <w:r>
-        <w:rPr>
-          <w:rFonts w:cs="Times New Roman"/>
-          <w:b/>
-          <w:szCs w:val="24"/>
-        </w:rPr>
-        <w:t>Struktur Navigasi User</w:t>
-      </w:r>
-    </w:p>
-    <w:p>
-      <w:pPr>
-        <w:rPr>
-          <w:rFonts w:cs="Times New Roman"/>
-          <w:szCs w:val="24"/>
-        </w:rPr>
-      </w:pPr>
-      <w:r>
-        <w:rPr>
-          <w:rFonts w:cs="Times New Roman"/>
-          <w:b/>
-          <w:szCs w:val="24"/>
-        </w:rPr>
-        <w:tab/>
-      </w:r>
-      <w:r>
-        <w:rPr>
-          <w:rFonts w:cs="Times New Roman"/>
-          <w:szCs w:val="24"/>
-        </w:rPr>
-        <w:t xml:space="preserve">Struktur </w:t>
-      </w:r>
-      <w:r>
-        <w:rPr>
-          <w:rFonts w:cs="Times New Roman"/>
-          <w:szCs w:val="24"/>
-        </w:rPr>
-        <w:t xml:space="preserve">navigasi </w:t>
-      </w:r>
-      <w:r>
-        <w:rPr>
-          <w:rFonts w:cs="Times New Roman"/>
-          <w:i/>
-          <w:szCs w:val="24"/>
-        </w:rPr>
-        <w:t>user</w:t>
-      </w:r>
-      <w:r>
-        <w:rPr>
-          <w:rFonts w:cs="Times New Roman"/>
-          <w:szCs w:val="24"/>
-        </w:rPr>
-        <w:t xml:space="preserve"> menggunakan kombinasi struktur linear dan struktur hirarki. Yang di mana menu silabus, menu </w:t>
-      </w:r>
-      <w:r>
-        <w:rPr>
-          <w:rFonts w:cs="Times New Roman"/>
-          <w:i/>
-          <w:szCs w:val="24"/>
-        </w:rPr>
-        <w:t>c</w:t>
-      </w:r>
-      <w:r>
-        <w:rPr>
-          <w:rFonts w:cs="Times New Roman"/>
-          <w:i/>
-          <w:szCs w:val="24"/>
-        </w:rPr>
-        <w:t>ode e</w:t>
-      </w:r>
-      <w:r>
-        <w:rPr>
-          <w:rFonts w:cs="Times New Roman"/>
-          <w:i/>
-          <w:szCs w:val="24"/>
-        </w:rPr>
-        <w:t>ditor</w:t>
-      </w:r>
-      <w:r>
-        <w:rPr>
-          <w:rFonts w:cs="Times New Roman"/>
-          <w:szCs w:val="24"/>
-        </w:rPr>
-        <w:t xml:space="preserve"> dan menu bantuan merupakan struktur hirarki, sedangkan tampilan menu yang dipilih dan menu Home merupakan struktur linear. User pertama kali datang ke halaman awal terlebih dahulu yang berisikan menu silabus dan menu </w:t>
-      </w:r>
-      <w:r>
-        <w:rPr>
-          <w:rFonts w:cs="Times New Roman"/>
-          <w:i/>
-          <w:szCs w:val="24"/>
-        </w:rPr>
-        <w:t>code editor</w:t>
-      </w:r>
-      <w:r>
-        <w:rPr>
-          <w:rFonts w:cs="Times New Roman"/>
-          <w:szCs w:val="24"/>
-        </w:rPr>
-        <w:t xml:space="preserve">. Pada menu silabus, terdapat 3 pilihan menu yaitu HTML, PHP, dan Javascript. Ketika sudah mengunjungi bisa beralih ke menu </w:t>
-      </w:r>
-      <w:r>
-        <w:rPr>
-          <w:rFonts w:cs="Times New Roman"/>
-          <w:i/>
-          <w:szCs w:val="24"/>
-        </w:rPr>
-        <w:t>code editor</w:t>
-      </w:r>
-      <w:r>
-        <w:rPr>
-          <w:rFonts w:cs="Times New Roman"/>
-          <w:i/>
-          <w:szCs w:val="24"/>
-        </w:rPr>
-        <w:t xml:space="preserve"> </w:t>
-      </w:r>
-      <w:r>
-        <w:rPr>
-          <w:rFonts w:cs="Times New Roman"/>
-          <w:szCs w:val="24"/>
-        </w:rPr>
-        <w:t xml:space="preserve">atau kembali ke halaman awal. Pada menu </w:t>
-      </w:r>
-      <w:r>
-        <w:rPr>
-          <w:rFonts w:cs="Times New Roman"/>
-          <w:i/>
-          <w:szCs w:val="24"/>
-        </w:rPr>
-        <w:t xml:space="preserve">code </w:t>
-      </w:r>
-      <w:r>
-        <w:rPr>
-          <w:rFonts w:cs="Times New Roman"/>
-          <w:i/>
-          <w:szCs w:val="24"/>
-        </w:rPr>
-        <w:lastRenderedPageBreak/>
-        <w:t>editor</w:t>
-      </w:r>
-      <w:r>
-        <w:rPr>
-          <w:rFonts w:cs="Times New Roman"/>
-          <w:szCs w:val="24"/>
-        </w:rPr>
-        <w:t>, terdapat 3 pilihan menu yaitu HTML, PHP, dan Javascript. Ketika sudah mengunjungi bisa beralih ke menu silabus atau ke halaman awal. Pada menu bantuan terdapat list FAQ (</w:t>
-      </w:r>
-      <w:r>
-        <w:rPr>
-          <w:rFonts w:cs="Times New Roman"/>
-          <w:i/>
-          <w:szCs w:val="24"/>
-        </w:rPr>
-        <w:t>Frequently Asked Question</w:t>
-      </w:r>
-      <w:r>
-        <w:rPr>
-          <w:rFonts w:cs="Times New Roman"/>
-          <w:szCs w:val="24"/>
-        </w:rPr>
-        <w:t>).</w:t>
-      </w:r>
-    </w:p>
-    <w:p>
-      <w:pPr>
-        <w:jc w:val="center"/>
-        <w:rPr>
-          <w:rFonts w:cs="Times New Roman"/>
-          <w:szCs w:val="24"/>
-        </w:rPr>
-      </w:pPr>
-      <w:r>
-        <w:rPr>
-          <w:noProof/>
-          <w:lang w:val="en-US" w:eastAsia="ja-JP"/>
-        </w:rPr>
-        <w:drawing>
-          <wp:inline distT="0" distB="0" distL="0" distR="0" wp14:anchorId="4A9AB950" wp14:editId="2CC4084F">
-            <wp:extent cx="5252085" cy="1902197"/>
-            <wp:effectExtent l="0" t="0" r="5715" b="3175"/>
-            <wp:docPr id="31" name="Picture 31"/>
-            <wp:cNvGraphicFramePr>
-              <a:graphicFrameLocks xmlns:a="http://schemas.openxmlformats.org/drawingml/2006/main" noChangeAspect="1"/>
-            </wp:cNvGraphicFramePr>
-            <a:graphic xmlns:a="http://schemas.openxmlformats.org/drawingml/2006/main">
-              <a:graphicData uri="http://schemas.openxmlformats.org/drawingml/2006/picture">
-                <pic:pic xmlns:pic="http://schemas.openxmlformats.org/drawingml/2006/picture">
-                  <pic:nvPicPr>
-                    <pic:cNvPr id="0" name=""/>
-                    <pic:cNvPicPr/>
-                  </pic:nvPicPr>
-                  <pic:blipFill>
-                    <a:blip r:embed="rId22"/>
-                    <a:stretch>
-                      <a:fillRect/>
-                    </a:stretch>
-                  </pic:blipFill>
-                  <pic:spPr>
-                    <a:xfrm>
-                      <a:off x="0" y="0"/>
                       <a:ext cx="5252085" cy="1902197"/>
                     </a:xfrm>
                     <a:prstGeom prst="rect">
@@ -19935,13 +19894,13 @@
       <w:pPr>
         <w:pStyle w:val="BAB"/>
       </w:pPr>
-      <w:bookmarkStart w:id="61" w:name="_Hlk50941906"/>
-      <w:bookmarkStart w:id="62" w:name="_Toc51675476"/>
+      <w:bookmarkStart w:id="61" w:name="_Toc51675476"/>
+      <w:bookmarkStart w:id="62" w:name="_Hlk50941906"/>
       <w:r>
         <w:lastRenderedPageBreak/>
         <w:t>4. PENUTUP</w:t>
       </w:r>
-      <w:bookmarkEnd w:id="62"/>
+      <w:bookmarkEnd w:id="61"/>
     </w:p>
     <w:p>
       <w:pPr>
@@ -20199,7 +20158,7 @@
         </w:rPr>
       </w:pPr>
     </w:p>
-    <w:bookmarkEnd w:id="61"/>
+    <w:bookmarkEnd w:id="62"/>
     <w:p/>
     <w:p>
       <w:pPr>
@@ -20275,7 +20234,7 @@
         </w:rPr>
         <w:tab/>
       </w:r>
-      <w:hyperlink r:id="rId23" w:history="1">
+      <w:hyperlink r:id="rId22" w:history="1">
         <w:r>
           <w:rPr>
             <w:rStyle w:val="Hyperlink"/>
@@ -20328,7 +20287,7 @@
         </w:rPr>
         <w:tab/>
       </w:r>
-      <w:hyperlink r:id="rId24" w:history="1">
+      <w:hyperlink r:id="rId23" w:history="1">
         <w:r>
           <w:rPr>
             <w:rStyle w:val="Hyperlink"/>
@@ -20405,7 +20364,7 @@
         </w:rPr>
         <w:t xml:space="preserve">Contohnya. </w:t>
       </w:r>
-      <w:hyperlink r:id="rId25" w:history="1">
+      <w:hyperlink r:id="rId24" w:history="1">
         <w:r>
           <w:rPr>
             <w:rStyle w:val="Hyperlink"/>
@@ -20449,7 +20408,7 @@
         <w:tab/>
         <w:t xml:space="preserve">Struktur Navigasi Pada Website. </w:t>
       </w:r>
-      <w:hyperlink r:id="rId26" w:anchor=":~:text=Struktur%20Navigasi%20pada%20Website%20adalah,sa tu%20sam a%20lain%20dengan%20hypertext." w:history="1">
+      <w:hyperlink r:id="rId25" w:anchor=":~:text=Struktur%20Navigasi%20pada%20Website%20adalah,sa tu%20sam a%20lain%20dengan%20hypertext." w:history="1">
         <w:r>
           <w:rPr>
             <w:rStyle w:val="Hyperlink"/>
@@ -20698,7 +20657,7 @@
         </w:rPr>
         <w:tab/>
       </w:r>
-      <w:hyperlink r:id="rId27" w:anchor=":~:text=MySQL%20adalah%20perangkat%20lunak%20sis tem,GPL% 20(General%20Public%20License)." w:history="1">
+      <w:hyperlink r:id="rId26" w:anchor=":~:text=MySQL%20adalah%20perangkat%20lunak%20sis tem,GPL% 20(General%20Public%20License)." w:history="1">
         <w:r>
           <w:rPr>
             <w:rStyle w:val="Hyperlink"/>
@@ -20782,7 +20741,7 @@
         <w:tab/>
         <w:t xml:space="preserve">Pengertian Bootstrap. </w:t>
       </w:r>
-      <w:hyperlink r:id="rId28" w:history="1">
+      <w:hyperlink r:id="rId27" w:history="1">
         <w:r>
           <w:rPr>
             <w:rStyle w:val="Hyperlink"/>
@@ -20814,6 +20773,7 @@
           <w:color w:val="000000" w:themeColor="text1"/>
           <w:szCs w:val="24"/>
         </w:rPr>
+        <w:lastRenderedPageBreak/>
         <w:t>[10]</w:t>
       </w:r>
       <w:r>
@@ -20833,7 +20793,7 @@
         </w:rPr>
         <w:tab/>
       </w:r>
-      <w:hyperlink r:id="rId29" w:history="1">
+      <w:hyperlink r:id="rId28" w:history="1">
         <w:r>
           <w:rPr>
             <w:rStyle w:val="Hyperlink"/>
@@ -20915,11 +20875,11 @@
       </w:r>
     </w:p>
     <w:sectPr>
-      <w:footerReference w:type="even" r:id="rId30"/>
-      <w:footerReference w:type="default" r:id="rId31"/>
-      <w:footerReference w:type="first" r:id="rId32"/>
+      <w:footerReference w:type="even" r:id="rId29"/>
+      <w:footerReference w:type="default" r:id="rId30"/>
+      <w:footerReference w:type="first" r:id="rId31"/>
       <w:pgSz w:w="12240" w:h="15840"/>
-      <w:pgMar w:top="1440" w:right="1440" w:bottom="1440" w:left="1440" w:header="720" w:footer="720" w:gutter="0"/>
+      <w:pgMar w:top="2268" w:right="1701" w:bottom="1701" w:left="2268" w:header="720" w:footer="720" w:gutter="0"/>
       <w:cols w:space="720"/>
       <w:titlePg/>
       <w:docGrid w:linePitch="360"/>
@@ -20929,7 +20889,7 @@
 </file>
 
 <file path=word/endnotes.xml><?xml version="1.0" encoding="utf-8"?>
-<w:endnotes xmlns:wpc="http://schemas.microsoft.com/office/word/2010/wordprocessingCanvas" xmlns:mc="http://schemas.openxmlformats.org/markup-compatibility/2006" xmlns:o="urn:schemas-microsoft-com:office:office" xmlns:r="http://schemas.openxmlformats.org/officeDocument/2006/relationships" xmlns:m="http://schemas.openxmlformats.org/officeDocument/2006/math" xmlns:v="urn:schemas-microsoft-com:vml" xmlns:wp14="http://schemas.microsoft.com/office/word/2010/wordprocessingDrawing" xmlns:wp="http://schemas.openxmlformats.org/drawingml/2006/wordprocessingDrawing" xmlns:w10="urn:schemas-microsoft-com:office:word" xmlns:w="http://schemas.openxmlformats.org/wordprocessingml/2006/main" xmlns:w14="http://schemas.microsoft.com/office/word/2010/wordml" xmlns:wpg="http://schemas.microsoft.com/office/word/2010/wordprocessingGroup" xmlns:wpi="http://schemas.microsoft.com/office/word/2010/wordprocessingInk" xmlns:wne="http://schemas.microsoft.com/office/word/2006/wordml" xmlns:wps="http://schemas.microsoft.com/office/word/2010/wordprocessingShape" mc:Ignorable="w14 wp14">
+<w:endnotes xmlns:wpc="http://schemas.microsoft.com/office/word/2010/wordprocessingCanvas" xmlns:cx="http://schemas.microsoft.com/office/drawing/2014/chartex" xmlns:cx1="http://schemas.microsoft.com/office/drawing/2015/9/8/chartex" xmlns:mc="http://schemas.openxmlformats.org/markup-compatibility/2006" xmlns:o="urn:schemas-microsoft-com:office:office" xmlns:r="http://schemas.openxmlformats.org/officeDocument/2006/relationships" xmlns:m="http://schemas.openxmlformats.org/officeDocument/2006/math" xmlns:v="urn:schemas-microsoft-com:vml" xmlns:wp14="http://schemas.microsoft.com/office/word/2010/wordprocessingDrawing" xmlns:wp="http://schemas.openxmlformats.org/drawingml/2006/wordprocessingDrawing" xmlns:w10="urn:schemas-microsoft-com:office:word" xmlns:w="http://schemas.openxmlformats.org/wordprocessingml/2006/main" xmlns:w14="http://schemas.microsoft.com/office/word/2010/wordml" xmlns:w15="http://schemas.microsoft.com/office/word/2012/wordml" xmlns:w16se="http://schemas.microsoft.com/office/word/2015/wordml/symex" xmlns:wpg="http://schemas.microsoft.com/office/word/2010/wordprocessingGroup" xmlns:wpi="http://schemas.microsoft.com/office/word/2010/wordprocessingInk" xmlns:wne="http://schemas.microsoft.com/office/word/2006/wordml" xmlns:wps="http://schemas.microsoft.com/office/word/2010/wordprocessingShape" mc:Ignorable="w14 w15 w16se wp14">
   <w:endnote w:type="separator" w:id="-1">
     <w:p>
       <w:pPr>
@@ -20954,7 +20914,7 @@
 </file>
 
 <file path=word/footer1.xml><?xml version="1.0" encoding="utf-8"?>
-<w:ftr xmlns:wpc="http://schemas.microsoft.com/office/word/2010/wordprocessingCanvas" xmlns:mc="http://schemas.openxmlformats.org/markup-compatibility/2006" xmlns:o="urn:schemas-microsoft-com:office:office" xmlns:r="http://schemas.openxmlformats.org/officeDocument/2006/relationships" xmlns:m="http://schemas.openxmlformats.org/officeDocument/2006/math" xmlns:v="urn:schemas-microsoft-com:vml" xmlns:wp14="http://schemas.microsoft.com/office/word/2010/wordprocessingDrawing" xmlns:wp="http://schemas.openxmlformats.org/drawingml/2006/wordprocessingDrawing" xmlns:w10="urn:schemas-microsoft-com:office:word" xmlns:w="http://schemas.openxmlformats.org/wordprocessingml/2006/main" xmlns:w14="http://schemas.microsoft.com/office/word/2010/wordml" xmlns:wpg="http://schemas.microsoft.com/office/word/2010/wordprocessingGroup" xmlns:wpi="http://schemas.microsoft.com/office/word/2010/wordprocessingInk" xmlns:wne="http://schemas.microsoft.com/office/word/2006/wordml" xmlns:wps="http://schemas.microsoft.com/office/word/2010/wordprocessingShape" mc:Ignorable="w14 wp14">
+<w:ftr xmlns:wpc="http://schemas.microsoft.com/office/word/2010/wordprocessingCanvas" xmlns:cx="http://schemas.microsoft.com/office/drawing/2014/chartex" xmlns:cx1="http://schemas.microsoft.com/office/drawing/2015/9/8/chartex" xmlns:mc="http://schemas.openxmlformats.org/markup-compatibility/2006" xmlns:o="urn:schemas-microsoft-com:office:office" xmlns:r="http://schemas.openxmlformats.org/officeDocument/2006/relationships" xmlns:m="http://schemas.openxmlformats.org/officeDocument/2006/math" xmlns:v="urn:schemas-microsoft-com:vml" xmlns:wp14="http://schemas.microsoft.com/office/word/2010/wordprocessingDrawing" xmlns:wp="http://schemas.openxmlformats.org/drawingml/2006/wordprocessingDrawing" xmlns:w10="urn:schemas-microsoft-com:office:word" xmlns:w="http://schemas.openxmlformats.org/wordprocessingml/2006/main" xmlns:w14="http://schemas.microsoft.com/office/word/2010/wordml" xmlns:w15="http://schemas.microsoft.com/office/word/2012/wordml" xmlns:w16se="http://schemas.microsoft.com/office/word/2015/wordml/symex" xmlns:wpg="http://schemas.microsoft.com/office/word/2010/wordprocessingGroup" xmlns:wpi="http://schemas.microsoft.com/office/word/2010/wordprocessingInk" xmlns:wne="http://schemas.microsoft.com/office/word/2006/wordml" xmlns:wps="http://schemas.microsoft.com/office/word/2010/wordprocessingShape" mc:Ignorable="w14 w15 w16se wp14">
   <w:p>
     <w:pPr>
       <w:pStyle w:val="Footer"/>
@@ -20976,7 +20936,7 @@
 </file>
 
 <file path=word/footer2.xml><?xml version="1.0" encoding="utf-8"?>
-<w:ftr xmlns:wpc="http://schemas.microsoft.com/office/word/2010/wordprocessingCanvas" xmlns:mc="http://schemas.openxmlformats.org/markup-compatibility/2006" xmlns:o="urn:schemas-microsoft-com:office:office" xmlns:r="http://schemas.openxmlformats.org/officeDocument/2006/relationships" xmlns:m="http://schemas.openxmlformats.org/officeDocument/2006/math" xmlns:v="urn:schemas-microsoft-com:vml" xmlns:wp14="http://schemas.microsoft.com/office/word/2010/wordprocessingDrawing" xmlns:wp="http://schemas.openxmlformats.org/drawingml/2006/wordprocessingDrawing" xmlns:w10="urn:schemas-microsoft-com:office:word" xmlns:w="http://schemas.openxmlformats.org/wordprocessingml/2006/main" xmlns:w14="http://schemas.microsoft.com/office/word/2010/wordml" xmlns:wpg="http://schemas.microsoft.com/office/word/2010/wordprocessingGroup" xmlns:wpi="http://schemas.microsoft.com/office/word/2010/wordprocessingInk" xmlns:wne="http://schemas.microsoft.com/office/word/2006/wordml" xmlns:wps="http://schemas.microsoft.com/office/word/2010/wordprocessingShape" mc:Ignorable="w14 wp14">
+<w:ftr xmlns:wpc="http://schemas.microsoft.com/office/word/2010/wordprocessingCanvas" xmlns:cx="http://schemas.microsoft.com/office/drawing/2014/chartex" xmlns:cx1="http://schemas.microsoft.com/office/drawing/2015/9/8/chartex" xmlns:mc="http://schemas.openxmlformats.org/markup-compatibility/2006" xmlns:o="urn:schemas-microsoft-com:office:office" xmlns:r="http://schemas.openxmlformats.org/officeDocument/2006/relationships" xmlns:m="http://schemas.openxmlformats.org/officeDocument/2006/math" xmlns:v="urn:schemas-microsoft-com:vml" xmlns:wp14="http://schemas.microsoft.com/office/word/2010/wordprocessingDrawing" xmlns:wp="http://schemas.openxmlformats.org/drawingml/2006/wordprocessingDrawing" xmlns:w10="urn:schemas-microsoft-com:office:word" xmlns:w="http://schemas.openxmlformats.org/wordprocessingml/2006/main" xmlns:w14="http://schemas.microsoft.com/office/word/2010/wordml" xmlns:w15="http://schemas.microsoft.com/office/word/2012/wordml" xmlns:w16se="http://schemas.microsoft.com/office/word/2015/wordml/symex" xmlns:wpg="http://schemas.microsoft.com/office/word/2010/wordprocessingGroup" xmlns:wpi="http://schemas.microsoft.com/office/word/2010/wordprocessingInk" xmlns:wne="http://schemas.microsoft.com/office/word/2006/wordml" xmlns:wps="http://schemas.microsoft.com/office/word/2010/wordprocessingShape" mc:Ignorable="w14 w15 w16se wp14">
   <w:p>
     <w:pPr>
       <w:pStyle w:val="Footer"/>
@@ -20990,7 +20950,7 @@
 </file>
 
 <file path=word/footer3.xml><?xml version="1.0" encoding="utf-8"?>
-<w:ftr xmlns:wpc="http://schemas.microsoft.com/office/word/2010/wordprocessingCanvas" xmlns:mc="http://schemas.openxmlformats.org/markup-compatibility/2006" xmlns:o="urn:schemas-microsoft-com:office:office" xmlns:r="http://schemas.openxmlformats.org/officeDocument/2006/relationships" xmlns:m="http://schemas.openxmlformats.org/officeDocument/2006/math" xmlns:v="urn:schemas-microsoft-com:vml" xmlns:wp14="http://schemas.microsoft.com/office/word/2010/wordprocessingDrawing" xmlns:wp="http://schemas.openxmlformats.org/drawingml/2006/wordprocessingDrawing" xmlns:w10="urn:schemas-microsoft-com:office:word" xmlns:w="http://schemas.openxmlformats.org/wordprocessingml/2006/main" xmlns:w14="http://schemas.microsoft.com/office/word/2010/wordml" xmlns:wpg="http://schemas.microsoft.com/office/word/2010/wordprocessingGroup" xmlns:wpi="http://schemas.microsoft.com/office/word/2010/wordprocessingInk" xmlns:wne="http://schemas.microsoft.com/office/word/2006/wordml" xmlns:wps="http://schemas.microsoft.com/office/word/2010/wordprocessingShape" mc:Ignorable="w14 wp14">
+<w:ftr xmlns:wpc="http://schemas.microsoft.com/office/word/2010/wordprocessingCanvas" xmlns:cx="http://schemas.microsoft.com/office/drawing/2014/chartex" xmlns:cx1="http://schemas.microsoft.com/office/drawing/2015/9/8/chartex" xmlns:mc="http://schemas.openxmlformats.org/markup-compatibility/2006" xmlns:o="urn:schemas-microsoft-com:office:office" xmlns:r="http://schemas.openxmlformats.org/officeDocument/2006/relationships" xmlns:m="http://schemas.openxmlformats.org/officeDocument/2006/math" xmlns:v="urn:schemas-microsoft-com:vml" xmlns:wp14="http://schemas.microsoft.com/office/word/2010/wordprocessingDrawing" xmlns:wp="http://schemas.openxmlformats.org/drawingml/2006/wordprocessingDrawing" xmlns:w10="urn:schemas-microsoft-com:office:word" xmlns:w="http://schemas.openxmlformats.org/wordprocessingml/2006/main" xmlns:w14="http://schemas.microsoft.com/office/word/2010/wordml" xmlns:w15="http://schemas.microsoft.com/office/word/2012/wordml" xmlns:w16se="http://schemas.microsoft.com/office/word/2015/wordml/symex" xmlns:wpg="http://schemas.microsoft.com/office/word/2010/wordprocessingGroup" xmlns:wpi="http://schemas.microsoft.com/office/word/2010/wordprocessingInk" xmlns:wne="http://schemas.microsoft.com/office/word/2006/wordml" xmlns:wps="http://schemas.microsoft.com/office/word/2010/wordprocessingShape" mc:Ignorable="w14 w15 w16se wp14">
   <w:p>
     <w:pPr>
       <w:pStyle w:val="Footer"/>
@@ -21004,7 +20964,7 @@
 </file>
 
 <file path=word/footnotes.xml><?xml version="1.0" encoding="utf-8"?>
-<w:footnotes xmlns:wpc="http://schemas.microsoft.com/office/word/2010/wordprocessingCanvas" xmlns:mc="http://schemas.openxmlformats.org/markup-compatibility/2006" xmlns:o="urn:schemas-microsoft-com:office:office" xmlns:r="http://schemas.openxmlformats.org/officeDocument/2006/relationships" xmlns:m="http://schemas.openxmlformats.org/officeDocument/2006/math" xmlns:v="urn:schemas-microsoft-com:vml" xmlns:wp14="http://schemas.microsoft.com/office/word/2010/wordprocessingDrawing" xmlns:wp="http://schemas.openxmlformats.org/drawingml/2006/wordprocessingDrawing" xmlns:w10="urn:schemas-microsoft-com:office:word" xmlns:w="http://schemas.openxmlformats.org/wordprocessingml/2006/main" xmlns:w14="http://schemas.microsoft.com/office/word/2010/wordml" xmlns:wpg="http://schemas.microsoft.com/office/word/2010/wordprocessingGroup" xmlns:wpi="http://schemas.microsoft.com/office/word/2010/wordprocessingInk" xmlns:wne="http://schemas.microsoft.com/office/word/2006/wordml" xmlns:wps="http://schemas.microsoft.com/office/word/2010/wordprocessingShape" mc:Ignorable="w14 wp14">
+<w:footnotes xmlns:wpc="http://schemas.microsoft.com/office/word/2010/wordprocessingCanvas" xmlns:cx="http://schemas.microsoft.com/office/drawing/2014/chartex" xmlns:cx1="http://schemas.microsoft.com/office/drawing/2015/9/8/chartex" xmlns:mc="http://schemas.openxmlformats.org/markup-compatibility/2006" xmlns:o="urn:schemas-microsoft-com:office:office" xmlns:r="http://schemas.openxmlformats.org/officeDocument/2006/relationships" xmlns:m="http://schemas.openxmlformats.org/officeDocument/2006/math" xmlns:v="urn:schemas-microsoft-com:vml" xmlns:wp14="http://schemas.microsoft.com/office/word/2010/wordprocessingDrawing" xmlns:wp="http://schemas.openxmlformats.org/drawingml/2006/wordprocessingDrawing" xmlns:w10="urn:schemas-microsoft-com:office:word" xmlns:w="http://schemas.openxmlformats.org/wordprocessingml/2006/main" xmlns:w14="http://schemas.microsoft.com/office/word/2010/wordml" xmlns:w15="http://schemas.microsoft.com/office/word/2012/wordml" xmlns:w16se="http://schemas.microsoft.com/office/word/2015/wordml/symex" xmlns:wpg="http://schemas.microsoft.com/office/word/2010/wordprocessingGroup" xmlns:wpi="http://schemas.microsoft.com/office/word/2010/wordprocessingInk" xmlns:wne="http://schemas.microsoft.com/office/word/2006/wordml" xmlns:wps="http://schemas.microsoft.com/office/word/2010/wordprocessingShape" mc:Ignorable="w14 w15 w16se wp14">
   <w:footnote w:type="separator" w:id="-1">
     <w:p>
       <w:pPr>
@@ -21029,8 +20989,8 @@
 </file>
 
 <file path=word/numbering.xml><?xml version="1.0" encoding="utf-8"?>
-<w:numbering xmlns:wpc="http://schemas.microsoft.com/office/word/2010/wordprocessingCanvas" xmlns:mc="http://schemas.openxmlformats.org/markup-compatibility/2006" xmlns:o="urn:schemas-microsoft-com:office:office" xmlns:r="http://schemas.openxmlformats.org/officeDocument/2006/relationships" xmlns:m="http://schemas.openxmlformats.org/officeDocument/2006/math" xmlns:v="urn:schemas-microsoft-com:vml" xmlns:wp14="http://schemas.microsoft.com/office/word/2010/wordprocessingDrawing" xmlns:wp="http://schemas.openxmlformats.org/drawingml/2006/wordprocessingDrawing" xmlns:w10="urn:schemas-microsoft-com:office:word" xmlns:w="http://schemas.openxmlformats.org/wordprocessingml/2006/main" xmlns:w14="http://schemas.microsoft.com/office/word/2010/wordml" xmlns:wpg="http://schemas.microsoft.com/office/word/2010/wordprocessingGroup" xmlns:wpi="http://schemas.microsoft.com/office/word/2010/wordprocessingInk" xmlns:wne="http://schemas.microsoft.com/office/word/2006/wordml" xmlns:wps="http://schemas.microsoft.com/office/word/2010/wordprocessingShape" mc:Ignorable="w14 wp14">
-  <w:abstractNum w:abstractNumId="0">
+<w:numbering xmlns:wpc="http://schemas.microsoft.com/office/word/2010/wordprocessingCanvas" xmlns:cx="http://schemas.microsoft.com/office/drawing/2014/chartex" xmlns:cx1="http://schemas.microsoft.com/office/drawing/2015/9/8/chartex" xmlns:mc="http://schemas.openxmlformats.org/markup-compatibility/2006" xmlns:o="urn:schemas-microsoft-com:office:office" xmlns:r="http://schemas.openxmlformats.org/officeDocument/2006/relationships" xmlns:m="http://schemas.openxmlformats.org/officeDocument/2006/math" xmlns:v="urn:schemas-microsoft-com:vml" xmlns:wp14="http://schemas.microsoft.com/office/word/2010/wordprocessingDrawing" xmlns:wp="http://schemas.openxmlformats.org/drawingml/2006/wordprocessingDrawing" xmlns:w10="urn:schemas-microsoft-com:office:word" xmlns:w="http://schemas.openxmlformats.org/wordprocessingml/2006/main" xmlns:w14="http://schemas.microsoft.com/office/word/2010/wordml" xmlns:w15="http://schemas.microsoft.com/office/word/2012/wordml" xmlns:w16se="http://schemas.microsoft.com/office/word/2015/wordml/symex" xmlns:wpg="http://schemas.microsoft.com/office/word/2010/wordprocessingGroup" xmlns:wpi="http://schemas.microsoft.com/office/word/2010/wordprocessingInk" xmlns:wne="http://schemas.microsoft.com/office/word/2006/wordml" xmlns:wps="http://schemas.microsoft.com/office/word/2010/wordprocessingShape" mc:Ignorable="w14 w15 w16se wp14">
+  <w:abstractNum w:abstractNumId="0" w15:restartNumberingAfterBreak="0">
     <w:nsid w:val="01CA4D9B"/>
     <w:multiLevelType w:val="multilevel"/>
     <w:tmpl w:val="F7925E06"/>
@@ -21143,7 +21103,7 @@
       </w:pPr>
     </w:lvl>
   </w:abstractNum>
-  <w:abstractNum w:abstractNumId="1">
+  <w:abstractNum w:abstractNumId="1" w15:restartNumberingAfterBreak="0">
     <w:nsid w:val="0C0011DD"/>
     <w:multiLevelType w:val="hybridMultilevel"/>
     <w:tmpl w:val="D812A3BA"/>
@@ -21229,7 +21189,7 @@
       </w:pPr>
     </w:lvl>
   </w:abstractNum>
-  <w:abstractNum w:abstractNumId="2">
+  <w:abstractNum w:abstractNumId="2" w15:restartNumberingAfterBreak="0">
     <w:nsid w:val="0E0515D4"/>
     <w:multiLevelType w:val="hybridMultilevel"/>
     <w:tmpl w:val="2B6E8614"/>
@@ -21321,7 +21281,7 @@
       </w:pPr>
     </w:lvl>
   </w:abstractNum>
-  <w:abstractNum w:abstractNumId="3">
+  <w:abstractNum w:abstractNumId="3" w15:restartNumberingAfterBreak="0">
     <w:nsid w:val="165F7636"/>
     <w:multiLevelType w:val="hybridMultilevel"/>
     <w:tmpl w:val="FDC65786"/>
@@ -21410,7 +21370,7 @@
       </w:pPr>
     </w:lvl>
   </w:abstractNum>
-  <w:abstractNum w:abstractNumId="4">
+  <w:abstractNum w:abstractNumId="4" w15:restartNumberingAfterBreak="0">
     <w:nsid w:val="18442DF7"/>
     <w:multiLevelType w:val="hybridMultilevel"/>
     <w:tmpl w:val="C68A4F64"/>
@@ -21499,7 +21459,7 @@
       </w:pPr>
     </w:lvl>
   </w:abstractNum>
-  <w:abstractNum w:abstractNumId="5">
+  <w:abstractNum w:abstractNumId="5" w15:restartNumberingAfterBreak="0">
     <w:nsid w:val="18B74898"/>
     <w:multiLevelType w:val="hybridMultilevel"/>
     <w:tmpl w:val="69DCB67A"/>
@@ -21588,7 +21548,7 @@
       </w:pPr>
     </w:lvl>
   </w:abstractNum>
-  <w:abstractNum w:abstractNumId="6">
+  <w:abstractNum w:abstractNumId="6" w15:restartNumberingAfterBreak="0">
     <w:nsid w:val="1C1E5CD8"/>
     <w:multiLevelType w:val="hybridMultilevel"/>
     <w:tmpl w:val="FA1EF930"/>
@@ -21674,7 +21634,7 @@
       </w:pPr>
     </w:lvl>
   </w:abstractNum>
-  <w:abstractNum w:abstractNumId="7">
+  <w:abstractNum w:abstractNumId="7" w15:restartNumberingAfterBreak="0">
     <w:nsid w:val="246B6878"/>
     <w:multiLevelType w:val="hybridMultilevel"/>
     <w:tmpl w:val="FFD2BA7A"/>
@@ -21763,7 +21723,7 @@
       </w:pPr>
     </w:lvl>
   </w:abstractNum>
-  <w:abstractNum w:abstractNumId="8">
+  <w:abstractNum w:abstractNumId="8" w15:restartNumberingAfterBreak="0">
     <w:nsid w:val="248C3F46"/>
     <w:multiLevelType w:val="multilevel"/>
     <w:tmpl w:val="649E91D8"/>
@@ -21876,7 +21836,7 @@
       </w:rPr>
     </w:lvl>
   </w:abstractNum>
-  <w:abstractNum w:abstractNumId="9">
+  <w:abstractNum w:abstractNumId="9" w15:restartNumberingAfterBreak="0">
     <w:nsid w:val="248F46CF"/>
     <w:multiLevelType w:val="multilevel"/>
     <w:tmpl w:val="57B886AE"/>
@@ -22025,7 +21985,7 @@
       </w:rPr>
     </w:lvl>
   </w:abstractNum>
-  <w:abstractNum w:abstractNumId="10">
+  <w:abstractNum w:abstractNumId="10" w15:restartNumberingAfterBreak="0">
     <w:nsid w:val="24DB1EA7"/>
     <w:multiLevelType w:val="hybridMultilevel"/>
     <w:tmpl w:val="FA1EF930"/>
@@ -22111,7 +22071,7 @@
       </w:pPr>
     </w:lvl>
   </w:abstractNum>
-  <w:abstractNum w:abstractNumId="11">
+  <w:abstractNum w:abstractNumId="11" w15:restartNumberingAfterBreak="0">
     <w:nsid w:val="2E0655F1"/>
     <w:multiLevelType w:val="hybridMultilevel"/>
     <w:tmpl w:val="6D54A0EA"/>
@@ -22200,7 +22160,7 @@
       </w:pPr>
     </w:lvl>
   </w:abstractNum>
-  <w:abstractNum w:abstractNumId="12">
+  <w:abstractNum w:abstractNumId="12" w15:restartNumberingAfterBreak="0">
     <w:nsid w:val="2F7838B0"/>
     <w:multiLevelType w:val="hybridMultilevel"/>
     <w:tmpl w:val="0458F810"/>
@@ -22289,7 +22249,7 @@
       </w:pPr>
     </w:lvl>
   </w:abstractNum>
-  <w:abstractNum w:abstractNumId="13">
+  <w:abstractNum w:abstractNumId="13" w15:restartNumberingAfterBreak="0">
     <w:nsid w:val="31F2447D"/>
     <w:multiLevelType w:val="multilevel"/>
     <w:tmpl w:val="71B2540C"/>
@@ -22410,7 +22370,7 @@
       </w:rPr>
     </w:lvl>
   </w:abstractNum>
-  <w:abstractNum w:abstractNumId="14">
+  <w:abstractNum w:abstractNumId="14" w15:restartNumberingAfterBreak="0">
     <w:nsid w:val="343174CB"/>
     <w:multiLevelType w:val="multilevel"/>
     <w:tmpl w:val="DB8ADA74"/>
@@ -22523,7 +22483,7 @@
       </w:rPr>
     </w:lvl>
   </w:abstractNum>
-  <w:abstractNum w:abstractNumId="15">
+  <w:abstractNum w:abstractNumId="15" w15:restartNumberingAfterBreak="0">
     <w:nsid w:val="36F34A90"/>
     <w:multiLevelType w:val="hybridMultilevel"/>
     <w:tmpl w:val="03E831AE"/>
@@ -22612,7 +22572,7 @@
       </w:pPr>
     </w:lvl>
   </w:abstractNum>
-  <w:abstractNum w:abstractNumId="16">
+  <w:abstractNum w:abstractNumId="16" w15:restartNumberingAfterBreak="0">
     <w:nsid w:val="3A4F3086"/>
     <w:multiLevelType w:val="hybridMultilevel"/>
     <w:tmpl w:val="69427D8A"/>
@@ -22698,7 +22658,7 @@
       </w:pPr>
     </w:lvl>
   </w:abstractNum>
-  <w:abstractNum w:abstractNumId="17">
+  <w:abstractNum w:abstractNumId="17" w15:restartNumberingAfterBreak="0">
     <w:nsid w:val="3E7B4739"/>
     <w:multiLevelType w:val="multilevel"/>
     <w:tmpl w:val="49CC6A3E"/>
@@ -22811,7 +22771,7 @@
       </w:rPr>
     </w:lvl>
   </w:abstractNum>
-  <w:abstractNum w:abstractNumId="18">
+  <w:abstractNum w:abstractNumId="18" w15:restartNumberingAfterBreak="0">
     <w:nsid w:val="468F150E"/>
     <w:multiLevelType w:val="multilevel"/>
     <w:tmpl w:val="EE9C945E"/>
@@ -22960,7 +22920,7 @@
       </w:rPr>
     </w:lvl>
   </w:abstractNum>
-  <w:abstractNum w:abstractNumId="19">
+  <w:abstractNum w:abstractNumId="19" w15:restartNumberingAfterBreak="0">
     <w:nsid w:val="48005E19"/>
     <w:multiLevelType w:val="multilevel"/>
     <w:tmpl w:val="4F04A322"/>
@@ -23073,7 +23033,7 @@
       </w:rPr>
     </w:lvl>
   </w:abstractNum>
-  <w:abstractNum w:abstractNumId="20">
+  <w:abstractNum w:abstractNumId="20" w15:restartNumberingAfterBreak="0">
     <w:nsid w:val="4830216C"/>
     <w:multiLevelType w:val="multilevel"/>
     <w:tmpl w:val="A36CEA8C"/>
@@ -23222,7 +23182,7 @@
       </w:rPr>
     </w:lvl>
   </w:abstractNum>
-  <w:abstractNum w:abstractNumId="21">
+  <w:abstractNum w:abstractNumId="21" w15:restartNumberingAfterBreak="0">
     <w:nsid w:val="49A632F0"/>
     <w:multiLevelType w:val="multilevel"/>
     <w:tmpl w:val="979CD198"/>
@@ -23371,7 +23331,7 @@
       </w:rPr>
     </w:lvl>
   </w:abstractNum>
-  <w:abstractNum w:abstractNumId="22">
+  <w:abstractNum w:abstractNumId="22" w15:restartNumberingAfterBreak="0">
     <w:nsid w:val="4CA767FB"/>
     <w:multiLevelType w:val="multilevel"/>
     <w:tmpl w:val="9CAA95D0"/>
@@ -23520,7 +23480,7 @@
       </w:rPr>
     </w:lvl>
   </w:abstractNum>
-  <w:abstractNum w:abstractNumId="23">
+  <w:abstractNum w:abstractNumId="23" w15:restartNumberingAfterBreak="0">
     <w:nsid w:val="4F134495"/>
     <w:multiLevelType w:val="hybridMultilevel"/>
     <w:tmpl w:val="A2CE572C"/>
@@ -23633,7 +23593,7 @@
       </w:rPr>
     </w:lvl>
   </w:abstractNum>
-  <w:abstractNum w:abstractNumId="24">
+  <w:abstractNum w:abstractNumId="24" w15:restartNumberingAfterBreak="0">
     <w:nsid w:val="52C22144"/>
     <w:multiLevelType w:val="hybridMultilevel"/>
     <w:tmpl w:val="E89C2CE8"/>
@@ -23719,7 +23679,7 @@
       </w:pPr>
     </w:lvl>
   </w:abstractNum>
-  <w:abstractNum w:abstractNumId="25">
+  <w:abstractNum w:abstractNumId="25" w15:restartNumberingAfterBreak="0">
     <w:nsid w:val="52E55054"/>
     <w:multiLevelType w:val="multilevel"/>
     <w:tmpl w:val="4FA83D84"/>
@@ -23842,7 +23802,7 @@
       </w:rPr>
     </w:lvl>
   </w:abstractNum>
-  <w:abstractNum w:abstractNumId="26">
+  <w:abstractNum w:abstractNumId="26" w15:restartNumberingAfterBreak="0">
     <w:nsid w:val="544355CB"/>
     <w:multiLevelType w:val="hybridMultilevel"/>
     <w:tmpl w:val="9A60053C"/>
@@ -23931,7 +23891,7 @@
       </w:pPr>
     </w:lvl>
   </w:abstractNum>
-  <w:abstractNum w:abstractNumId="27">
+  <w:abstractNum w:abstractNumId="27" w15:restartNumberingAfterBreak="0">
     <w:nsid w:val="557D6372"/>
     <w:multiLevelType w:val="hybridMultilevel"/>
     <w:tmpl w:val="FE4E7CAE"/>
@@ -24020,7 +23980,7 @@
       </w:pPr>
     </w:lvl>
   </w:abstractNum>
-  <w:abstractNum w:abstractNumId="28">
+  <w:abstractNum w:abstractNumId="28" w15:restartNumberingAfterBreak="0">
     <w:nsid w:val="55D92F50"/>
     <w:multiLevelType w:val="hybridMultilevel"/>
     <w:tmpl w:val="28D6EF4E"/>
@@ -24109,7 +24069,7 @@
       </w:pPr>
     </w:lvl>
   </w:abstractNum>
-  <w:abstractNum w:abstractNumId="29">
+  <w:abstractNum w:abstractNumId="29" w15:restartNumberingAfterBreak="0">
     <w:nsid w:val="57AF131A"/>
     <w:multiLevelType w:val="hybridMultilevel"/>
     <w:tmpl w:val="EC343710"/>
@@ -24195,7 +24155,7 @@
       </w:pPr>
     </w:lvl>
   </w:abstractNum>
-  <w:abstractNum w:abstractNumId="30">
+  <w:abstractNum w:abstractNumId="30" w15:restartNumberingAfterBreak="0">
     <w:nsid w:val="58451034"/>
     <w:multiLevelType w:val="hybridMultilevel"/>
     <w:tmpl w:val="15387DAC"/>
@@ -24284,7 +24244,7 @@
       </w:pPr>
     </w:lvl>
   </w:abstractNum>
-  <w:abstractNum w:abstractNumId="31">
+  <w:abstractNum w:abstractNumId="31" w15:restartNumberingAfterBreak="0">
     <w:nsid w:val="589524EB"/>
     <w:multiLevelType w:val="hybridMultilevel"/>
     <w:tmpl w:val="23A4A19C"/>
@@ -24397,7 +24357,7 @@
       </w:rPr>
     </w:lvl>
   </w:abstractNum>
-  <w:abstractNum w:abstractNumId="32">
+  <w:abstractNum w:abstractNumId="32" w15:restartNumberingAfterBreak="0">
     <w:nsid w:val="5B324448"/>
     <w:multiLevelType w:val="hybridMultilevel"/>
     <w:tmpl w:val="A3D012F2"/>
@@ -24487,7 +24447,7 @@
       </w:pPr>
     </w:lvl>
   </w:abstractNum>
-  <w:abstractNum w:abstractNumId="33">
+  <w:abstractNum w:abstractNumId="33" w15:restartNumberingAfterBreak="0">
     <w:nsid w:val="5F3E1799"/>
     <w:multiLevelType w:val="hybridMultilevel"/>
     <w:tmpl w:val="F3A0CA54"/>
@@ -24600,7 +24560,7 @@
       </w:rPr>
     </w:lvl>
   </w:abstractNum>
-  <w:abstractNum w:abstractNumId="34">
+  <w:abstractNum w:abstractNumId="34" w15:restartNumberingAfterBreak="0">
     <w:nsid w:val="5F516BBE"/>
     <w:multiLevelType w:val="hybridMultilevel"/>
     <w:tmpl w:val="4EE6628E"/>
@@ -24713,7 +24673,7 @@
       </w:rPr>
     </w:lvl>
   </w:abstractNum>
-  <w:abstractNum w:abstractNumId="35">
+  <w:abstractNum w:abstractNumId="35" w15:restartNumberingAfterBreak="0">
     <w:nsid w:val="63046F43"/>
     <w:multiLevelType w:val="multilevel"/>
     <w:tmpl w:val="B8368160"/>
@@ -24831,7 +24791,7 @@
       </w:rPr>
     </w:lvl>
   </w:abstractNum>
-  <w:abstractNum w:abstractNumId="36">
+  <w:abstractNum w:abstractNumId="36" w15:restartNumberingAfterBreak="0">
     <w:nsid w:val="68AA20A7"/>
     <w:multiLevelType w:val="hybridMultilevel"/>
     <w:tmpl w:val="934EA474"/>
@@ -24920,7 +24880,7 @@
       </w:pPr>
     </w:lvl>
   </w:abstractNum>
-  <w:abstractNum w:abstractNumId="37">
+  <w:abstractNum w:abstractNumId="37" w15:restartNumberingAfterBreak="0">
     <w:nsid w:val="68C81ECD"/>
     <w:multiLevelType w:val="multilevel"/>
     <w:tmpl w:val="CAC2FC98"/>
@@ -25033,7 +24993,7 @@
       </w:rPr>
     </w:lvl>
   </w:abstractNum>
-  <w:abstractNum w:abstractNumId="38">
+  <w:abstractNum w:abstractNumId="38" w15:restartNumberingAfterBreak="0">
     <w:nsid w:val="6AAC0ED5"/>
     <w:multiLevelType w:val="multilevel"/>
     <w:tmpl w:val="4F24824E"/>
@@ -25146,7 +25106,7 @@
       </w:rPr>
     </w:lvl>
   </w:abstractNum>
-  <w:abstractNum w:abstractNumId="39">
+  <w:abstractNum w:abstractNumId="39" w15:restartNumberingAfterBreak="0">
     <w:nsid w:val="6DD12A53"/>
     <w:multiLevelType w:val="hybridMultilevel"/>
     <w:tmpl w:val="10D6240C"/>
@@ -25235,7 +25195,7 @@
       </w:pPr>
     </w:lvl>
   </w:abstractNum>
-  <w:abstractNum w:abstractNumId="40">
+  <w:abstractNum w:abstractNumId="40" w15:restartNumberingAfterBreak="0">
     <w:nsid w:val="6E62065E"/>
     <w:multiLevelType w:val="multilevel"/>
     <w:tmpl w:val="F1C6EB3A"/>
@@ -25384,7 +25344,7 @@
       </w:rPr>
     </w:lvl>
   </w:abstractNum>
-  <w:abstractNum w:abstractNumId="41">
+  <w:abstractNum w:abstractNumId="41" w15:restartNumberingAfterBreak="0">
     <w:nsid w:val="753C4C16"/>
     <w:multiLevelType w:val="multilevel"/>
     <w:tmpl w:val="712415D0"/>
@@ -25497,7 +25457,7 @@
       </w:rPr>
     </w:lvl>
   </w:abstractNum>
-  <w:abstractNum w:abstractNumId="42">
+  <w:abstractNum w:abstractNumId="42" w15:restartNumberingAfterBreak="0">
     <w:nsid w:val="75F04CEE"/>
     <w:multiLevelType w:val="hybridMultilevel"/>
     <w:tmpl w:val="07EC38CC"/>
@@ -25614,7 +25574,7 @@
       </w:rPr>
     </w:lvl>
   </w:abstractNum>
-  <w:abstractNum w:abstractNumId="43">
+  <w:abstractNum w:abstractNumId="43" w15:restartNumberingAfterBreak="0">
     <w:nsid w:val="786C2CAA"/>
     <w:multiLevelType w:val="hybridMultilevel"/>
     <w:tmpl w:val="7E921DFC"/>
@@ -25703,7 +25663,7 @@
       </w:pPr>
     </w:lvl>
   </w:abstractNum>
-  <w:abstractNum w:abstractNumId="44">
+  <w:abstractNum w:abstractNumId="44" w15:restartNumberingAfterBreak="0">
     <w:nsid w:val="7C773BA1"/>
     <w:multiLevelType w:val="hybridMultilevel"/>
     <w:tmpl w:val="15387DAC"/>
@@ -25792,7 +25752,7 @@
       </w:pPr>
     </w:lvl>
   </w:abstractNum>
-  <w:abstractNum w:abstractNumId="45">
+  <w:abstractNum w:abstractNumId="45" w15:restartNumberingAfterBreak="0">
     <w:nsid w:val="7D061B29"/>
     <w:multiLevelType w:val="multilevel"/>
     <w:tmpl w:val="8144A422"/>
@@ -25906,7 +25866,7 @@
       </w:rPr>
     </w:lvl>
   </w:abstractNum>
-  <w:abstractNum w:abstractNumId="46">
+  <w:abstractNum w:abstractNumId="46" w15:restartNumberingAfterBreak="0">
     <w:nsid w:val="7F095652"/>
     <w:multiLevelType w:val="hybridMultilevel"/>
     <w:tmpl w:val="9CE0E0BE"/>
@@ -26019,7 +25979,7 @@
       </w:rPr>
     </w:lvl>
   </w:abstractNum>
-  <w:abstractNum w:abstractNumId="47">
+  <w:abstractNum w:abstractNumId="47" w15:restartNumberingAfterBreak="0">
     <w:nsid w:val="7F425AD3"/>
     <w:multiLevelType w:val="hybridMultilevel"/>
     <w:tmpl w:val="1B165B68"/>
@@ -26286,7 +26246,7 @@
 </file>
 
 <file path=word/styles.xml><?xml version="1.0" encoding="utf-8"?>
-<w:styles xmlns:mc="http://schemas.openxmlformats.org/markup-compatibility/2006" xmlns:r="http://schemas.openxmlformats.org/officeDocument/2006/relationships" xmlns:w="http://schemas.openxmlformats.org/wordprocessingml/2006/main" xmlns:w14="http://schemas.microsoft.com/office/word/2010/wordml" mc:Ignorable="w14">
+<w:styles xmlns:mc="http://schemas.openxmlformats.org/markup-compatibility/2006" xmlns:r="http://schemas.openxmlformats.org/officeDocument/2006/relationships" xmlns:w="http://schemas.openxmlformats.org/wordprocessingml/2006/main" xmlns:w14="http://schemas.microsoft.com/office/word/2010/wordml" xmlns:w15="http://schemas.microsoft.com/office/word/2012/wordml" xmlns:w16se="http://schemas.microsoft.com/office/word/2015/wordml/symex" mc:Ignorable="w14 w15 w16se">
   <w:docDefaults>
     <w:rPrDefault>
       <w:rPr>
@@ -26302,145 +26262,378 @@
       </w:pPr>
     </w:pPrDefault>
   </w:docDefaults>
-  <w:latentStyles w:defLockedState="0" w:defUIPriority="99" w:defSemiHidden="1" w:defUnhideWhenUsed="1" w:defQFormat="0" w:count="267">
-    <w:lsdException w:name="Normal" w:semiHidden="0" w:uiPriority="0" w:unhideWhenUsed="0" w:qFormat="1"/>
-    <w:lsdException w:name="heading 1" w:semiHidden="0" w:uiPriority="9" w:unhideWhenUsed="0" w:qFormat="1"/>
-    <w:lsdException w:name="heading 2" w:uiPriority="9" w:qFormat="1"/>
-    <w:lsdException w:name="heading 3" w:uiPriority="9" w:qFormat="1"/>
-    <w:lsdException w:name="heading 4" w:uiPriority="9" w:qFormat="1"/>
-    <w:lsdException w:name="heading 5" w:uiPriority="9" w:qFormat="1"/>
-    <w:lsdException w:name="heading 6" w:uiPriority="9" w:qFormat="1"/>
-    <w:lsdException w:name="heading 7" w:uiPriority="9" w:qFormat="1"/>
-    <w:lsdException w:name="heading 8" w:uiPriority="9" w:qFormat="1"/>
-    <w:lsdException w:name="heading 9" w:uiPriority="9" w:qFormat="1"/>
-    <w:lsdException w:name="toc 1" w:uiPriority="39" w:qFormat="1"/>
-    <w:lsdException w:name="toc 2" w:uiPriority="39" w:qFormat="1"/>
-    <w:lsdException w:name="toc 3" w:uiPriority="39" w:qFormat="1"/>
-    <w:lsdException w:name="toc 4" w:uiPriority="39"/>
-    <w:lsdException w:name="toc 5" w:uiPriority="39"/>
-    <w:lsdException w:name="toc 6" w:uiPriority="39"/>
-    <w:lsdException w:name="toc 7" w:uiPriority="39"/>
-    <w:lsdException w:name="toc 8" w:uiPriority="39"/>
-    <w:lsdException w:name="toc 9" w:uiPriority="39"/>
-    <w:lsdException w:name="caption" w:uiPriority="35" w:qFormat="1"/>
-    <w:lsdException w:name="Title" w:semiHidden="0" w:uiPriority="10" w:unhideWhenUsed="0" w:qFormat="1"/>
-    <w:lsdException w:name="Default Paragraph Font" w:uiPriority="1"/>
-    <w:lsdException w:name="Body Text" w:uiPriority="1" w:qFormat="1"/>
-    <w:lsdException w:name="Subtitle" w:semiHidden="0" w:uiPriority="11" w:unhideWhenUsed="0" w:qFormat="1"/>
-    <w:lsdException w:name="Strong" w:semiHidden="0" w:uiPriority="22" w:unhideWhenUsed="0" w:qFormat="1"/>
-    <w:lsdException w:name="Emphasis" w:semiHidden="0" w:uiPriority="20" w:unhideWhenUsed="0" w:qFormat="1"/>
-    <w:lsdException w:name="Table Grid" w:semiHidden="0" w:uiPriority="39" w:unhideWhenUsed="0"/>
-    <w:lsdException w:name="Placeholder Text" w:unhideWhenUsed="0"/>
-    <w:lsdException w:name="No Spacing" w:semiHidden="0" w:uiPriority="1" w:unhideWhenUsed="0" w:qFormat="1"/>
-    <w:lsdException w:name="Light Shading" w:semiHidden="0" w:uiPriority="60" w:unhideWhenUsed="0"/>
-    <w:lsdException w:name="Light List" w:semiHidden="0" w:uiPriority="61" w:unhideWhenUsed="0"/>
-    <w:lsdException w:name="Light Grid" w:semiHidden="0" w:uiPriority="62" w:unhideWhenUsed="0"/>
-    <w:lsdException w:name="Medium Shading 1" w:semiHidden="0" w:uiPriority="63" w:unhideWhenUsed="0"/>
-    <w:lsdException w:name="Medium Shading 2" w:semiHidden="0" w:uiPriority="64" w:unhideWhenUsed="0"/>
-    <w:lsdException w:name="Medium List 1" w:semiHidden="0" w:uiPriority="65" w:unhideWhenUsed="0"/>
-    <w:lsdException w:name="Medium List 2" w:semiHidden="0" w:uiPriority="66" w:unhideWhenUsed="0"/>
-    <w:lsdException w:name="Medium Grid 1" w:semiHidden="0" w:uiPriority="67" w:unhideWhenUsed="0"/>
-    <w:lsdException w:name="Medium Grid 2" w:semiHidden="0" w:uiPriority="68" w:unhideWhenUsed="0"/>
-    <w:lsdException w:name="Medium Grid 3" w:semiHidden="0" w:uiPriority="69" w:unhideWhenUsed="0"/>
-    <w:lsdException w:name="Dark List" w:semiHidden="0" w:uiPriority="70" w:unhideWhenUsed="0"/>
-    <w:lsdException w:name="Colorful Shading" w:semiHidden="0" w:uiPriority="71" w:unhideWhenUsed="0"/>
-    <w:lsdException w:name="Colorful List" w:semiHidden="0" w:uiPriority="72" w:unhideWhenUsed="0"/>
-    <w:lsdException w:name="Colorful Grid" w:semiHidden="0" w:uiPriority="73" w:unhideWhenUsed="0"/>
-    <w:lsdException w:name="Light Shading Accent 1" w:semiHidden="0" w:uiPriority="60" w:unhideWhenUsed="0"/>
-    <w:lsdException w:name="Light List Accent 1" w:semiHidden="0" w:uiPriority="61" w:unhideWhenUsed="0"/>
-    <w:lsdException w:name="Light Grid Accent 1" w:semiHidden="0" w:uiPriority="62" w:unhideWhenUsed="0"/>
-    <w:lsdException w:name="Medium Shading 1 Accent 1" w:semiHidden="0" w:uiPriority="63" w:unhideWhenUsed="0"/>
-    <w:lsdException w:name="Medium Shading 2 Accent 1" w:semiHidden="0" w:uiPriority="64" w:unhideWhenUsed="0"/>
-    <w:lsdException w:name="Medium List 1 Accent 1" w:semiHidden="0" w:uiPriority="65" w:unhideWhenUsed="0"/>
-    <w:lsdException w:name="Revision" w:unhideWhenUsed="0"/>
-    <w:lsdException w:name="List Paragraph" w:semiHidden="0" w:uiPriority="34" w:unhideWhenUsed="0" w:qFormat="1"/>
-    <w:lsdException w:name="Quote" w:semiHidden="0" w:uiPriority="29" w:unhideWhenUsed="0" w:qFormat="1"/>
-    <w:lsdException w:name="Intense Quote" w:semiHidden="0" w:uiPriority="30" w:unhideWhenUsed="0" w:qFormat="1"/>
-    <w:lsdException w:name="Medium List 2 Accent 1" w:semiHidden="0" w:uiPriority="66" w:unhideWhenUsed="0"/>
-    <w:lsdException w:name="Medium Grid 1 Accent 1" w:semiHidden="0" w:uiPriority="67" w:unhideWhenUsed="0"/>
-    <w:lsdException w:name="Medium Grid 2 Accent 1" w:semiHidden="0" w:uiPriority="68" w:unhideWhenUsed="0"/>
-    <w:lsdException w:name="Medium Grid 3 Accent 1" w:semiHidden="0" w:uiPriority="69" w:unhideWhenUsed="0"/>
-    <w:lsdException w:name="Dark List Accent 1" w:semiHidden="0" w:uiPriority="70" w:unhideWhenUsed="0"/>
-    <w:lsdException w:name="Colorful Shading Accent 1" w:semiHidden="0" w:uiPriority="71" w:unhideWhenUsed="0"/>
-    <w:lsdException w:name="Colorful List Accent 1" w:semiHidden="0" w:uiPriority="72" w:unhideWhenUsed="0"/>
-    <w:lsdException w:name="Colorful Grid Accent 1" w:semiHidden="0" w:uiPriority="73" w:unhideWhenUsed="0"/>
-    <w:lsdException w:name="Light Shading Accent 2" w:semiHidden="0" w:uiPriority="60" w:unhideWhenUsed="0"/>
-    <w:lsdException w:name="Light List Accent 2" w:semiHidden="0" w:uiPriority="61" w:unhideWhenUsed="0"/>
-    <w:lsdException w:name="Light Grid Accent 2" w:semiHidden="0" w:uiPriority="62" w:unhideWhenUsed="0"/>
-    <w:lsdException w:name="Medium Shading 1 Accent 2" w:semiHidden="0" w:uiPriority="63" w:unhideWhenUsed="0"/>
-    <w:lsdException w:name="Medium Shading 2 Accent 2" w:semiHidden="0" w:uiPriority="64" w:unhideWhenUsed="0"/>
-    <w:lsdException w:name="Medium List 1 Accent 2" w:semiHidden="0" w:uiPriority="65" w:unhideWhenUsed="0"/>
-    <w:lsdException w:name="Medium List 2 Accent 2" w:semiHidden="0" w:uiPriority="66" w:unhideWhenUsed="0"/>
-    <w:lsdException w:name="Medium Grid 1 Accent 2" w:semiHidden="0" w:uiPriority="67" w:unhideWhenUsed="0"/>
-    <w:lsdException w:name="Medium Grid 2 Accent 2" w:semiHidden="0" w:uiPriority="68" w:unhideWhenUsed="0"/>
-    <w:lsdException w:name="Medium Grid 3 Accent 2" w:semiHidden="0" w:uiPriority="69" w:unhideWhenUsed="0"/>
-    <w:lsdException w:name="Dark List Accent 2" w:semiHidden="0" w:uiPriority="70" w:unhideWhenUsed="0"/>
-    <w:lsdException w:name="Colorful Shading Accent 2" w:semiHidden="0" w:uiPriority="71" w:unhideWhenUsed="0"/>
-    <w:lsdException w:name="Colorful List Accent 2" w:semiHidden="0" w:uiPriority="72" w:unhideWhenUsed="0"/>
-    <w:lsdException w:name="Colorful Grid Accent 2" w:semiHidden="0" w:uiPriority="73" w:unhideWhenUsed="0"/>
-    <w:lsdException w:name="Light Shading Accent 3" w:semiHidden="0" w:uiPriority="60" w:unhideWhenUsed="0"/>
-    <w:lsdException w:name="Light List Accent 3" w:semiHidden="0" w:uiPriority="61" w:unhideWhenUsed="0"/>
-    <w:lsdException w:name="Light Grid Accent 3" w:semiHidden="0" w:uiPriority="62" w:unhideWhenUsed="0"/>
-    <w:lsdException w:name="Medium Shading 1 Accent 3" w:semiHidden="0" w:uiPriority="63" w:unhideWhenUsed="0"/>
-    <w:lsdException w:name="Medium Shading 2 Accent 3" w:semiHidden="0" w:uiPriority="64" w:unhideWhenUsed="0"/>
-    <w:lsdException w:name="Medium List 1 Accent 3" w:semiHidden="0" w:uiPriority="65" w:unhideWhenUsed="0"/>
-    <w:lsdException w:name="Medium List 2 Accent 3" w:semiHidden="0" w:uiPriority="66" w:unhideWhenUsed="0"/>
-    <w:lsdException w:name="Medium Grid 1 Accent 3" w:semiHidden="0" w:uiPriority="67" w:unhideWhenUsed="0"/>
-    <w:lsdException w:name="Medium Grid 2 Accent 3" w:semiHidden="0" w:uiPriority="68" w:unhideWhenUsed="0"/>
-    <w:lsdException w:name="Medium Grid 3 Accent 3" w:semiHidden="0" w:uiPriority="69" w:unhideWhenUsed="0"/>
-    <w:lsdException w:name="Dark List Accent 3" w:semiHidden="0" w:uiPriority="70" w:unhideWhenUsed="0"/>
-    <w:lsdException w:name="Colorful Shading Accent 3" w:semiHidden="0" w:uiPriority="71" w:unhideWhenUsed="0"/>
-    <w:lsdException w:name="Colorful List Accent 3" w:semiHidden="0" w:uiPriority="72" w:unhideWhenUsed="0"/>
-    <w:lsdException w:name="Colorful Grid Accent 3" w:semiHidden="0" w:uiPriority="73" w:unhideWhenUsed="0"/>
-    <w:lsdException w:name="Light Shading Accent 4" w:semiHidden="0" w:uiPriority="60" w:unhideWhenUsed="0"/>
-    <w:lsdException w:name="Light List Accent 4" w:semiHidden="0" w:uiPriority="61" w:unhideWhenUsed="0"/>
-    <w:lsdException w:name="Light Grid Accent 4" w:semiHidden="0" w:uiPriority="62" w:unhideWhenUsed="0"/>
-    <w:lsdException w:name="Medium Shading 1 Accent 4" w:semiHidden="0" w:uiPriority="63" w:unhideWhenUsed="0"/>
-    <w:lsdException w:name="Medium Shading 2 Accent 4" w:semiHidden="0" w:uiPriority="64" w:unhideWhenUsed="0"/>
-    <w:lsdException w:name="Medium List 1 Accent 4" w:semiHidden="0" w:uiPriority="65" w:unhideWhenUsed="0"/>
-    <w:lsdException w:name="Medium List 2 Accent 4" w:semiHidden="0" w:uiPriority="66" w:unhideWhenUsed="0"/>
-    <w:lsdException w:name="Medium Grid 1 Accent 4" w:semiHidden="0" w:uiPriority="67" w:unhideWhenUsed="0"/>
-    <w:lsdException w:name="Medium Grid 2 Accent 4" w:semiHidden="0" w:uiPriority="68" w:unhideWhenUsed="0"/>
-    <w:lsdException w:name="Medium Grid 3 Accent 4" w:semiHidden="0" w:uiPriority="69" w:unhideWhenUsed="0"/>
-    <w:lsdException w:name="Dark List Accent 4" w:semiHidden="0" w:uiPriority="70" w:unhideWhenUsed="0"/>
-    <w:lsdException w:name="Colorful Shading Accent 4" w:semiHidden="0" w:uiPriority="71" w:unhideWhenUsed="0"/>
-    <w:lsdException w:name="Colorful List Accent 4" w:semiHidden="0" w:uiPriority="72" w:unhideWhenUsed="0"/>
-    <w:lsdException w:name="Colorful Grid Accent 4" w:semiHidden="0" w:uiPriority="73" w:unhideWhenUsed="0"/>
-    <w:lsdException w:name="Light Shading Accent 5" w:semiHidden="0" w:uiPriority="60" w:unhideWhenUsed="0"/>
-    <w:lsdException w:name="Light List Accent 5" w:semiHidden="0" w:uiPriority="61" w:unhideWhenUsed="0"/>
-    <w:lsdException w:name="Light Grid Accent 5" w:semiHidden="0" w:uiPriority="62" w:unhideWhenUsed="0"/>
-    <w:lsdException w:name="Medium Shading 1 Accent 5" w:semiHidden="0" w:uiPriority="63" w:unhideWhenUsed="0"/>
-    <w:lsdException w:name="Medium Shading 2 Accent 5" w:semiHidden="0" w:uiPriority="64" w:unhideWhenUsed="0"/>
-    <w:lsdException w:name="Medium List 1 Accent 5" w:semiHidden="0" w:uiPriority="65" w:unhideWhenUsed="0"/>
-    <w:lsdException w:name="Medium List 2 Accent 5" w:semiHidden="0" w:uiPriority="66" w:unhideWhenUsed="0"/>
-    <w:lsdException w:name="Medium Grid 1 Accent 5" w:semiHidden="0" w:uiPriority="67" w:unhideWhenUsed="0"/>
-    <w:lsdException w:name="Medium Grid 2 Accent 5" w:semiHidden="0" w:uiPriority="68" w:unhideWhenUsed="0"/>
-    <w:lsdException w:name="Medium Grid 3 Accent 5" w:semiHidden="0" w:uiPriority="69" w:unhideWhenUsed="0"/>
-    <w:lsdException w:name="Dark List Accent 5" w:semiHidden="0" w:uiPriority="70" w:unhideWhenUsed="0"/>
-    <w:lsdException w:name="Colorful Shading Accent 5" w:semiHidden="0" w:uiPriority="71" w:unhideWhenUsed="0"/>
-    <w:lsdException w:name="Colorful List Accent 5" w:semiHidden="0" w:uiPriority="72" w:unhideWhenUsed="0"/>
-    <w:lsdException w:name="Colorful Grid Accent 5" w:semiHidden="0" w:uiPriority="73" w:unhideWhenUsed="0"/>
-    <w:lsdException w:name="Light Shading Accent 6" w:semiHidden="0" w:uiPriority="60" w:unhideWhenUsed="0"/>
-    <w:lsdException w:name="Light List Accent 6" w:semiHidden="0" w:uiPriority="61" w:unhideWhenUsed="0"/>
-    <w:lsdException w:name="Light Grid Accent 6" w:semiHidden="0" w:uiPriority="62" w:unhideWhenUsed="0"/>
-    <w:lsdException w:name="Medium Shading 1 Accent 6" w:semiHidden="0" w:uiPriority="63" w:unhideWhenUsed="0"/>
-    <w:lsdException w:name="Medium Shading 2 Accent 6" w:semiHidden="0" w:uiPriority="64" w:unhideWhenUsed="0"/>
-    <w:lsdException w:name="Medium List 1 Accent 6" w:semiHidden="0" w:uiPriority="65" w:unhideWhenUsed="0"/>
-    <w:lsdException w:name="Medium List 2 Accent 6" w:semiHidden="0" w:uiPriority="66" w:unhideWhenUsed="0"/>
-    <w:lsdException w:name="Medium Grid 1 Accent 6" w:semiHidden="0" w:uiPriority="67" w:unhideWhenUsed="0"/>
-    <w:lsdException w:name="Medium Grid 2 Accent 6" w:semiHidden="0" w:uiPriority="68" w:unhideWhenUsed="0"/>
-    <w:lsdException w:name="Medium Grid 3 Accent 6" w:semiHidden="0" w:uiPriority="69" w:unhideWhenUsed="0"/>
-    <w:lsdException w:name="Dark List Accent 6" w:semiHidden="0" w:uiPriority="70" w:unhideWhenUsed="0"/>
-    <w:lsdException w:name="Colorful Shading Accent 6" w:semiHidden="0" w:uiPriority="71" w:unhideWhenUsed="0"/>
-    <w:lsdException w:name="Colorful List Accent 6" w:semiHidden="0" w:uiPriority="72" w:unhideWhenUsed="0"/>
-    <w:lsdException w:name="Colorful Grid Accent 6" w:semiHidden="0" w:uiPriority="73" w:unhideWhenUsed="0"/>
-    <w:lsdException w:name="Subtle Emphasis" w:semiHidden="0" w:uiPriority="19" w:unhideWhenUsed="0" w:qFormat="1"/>
-    <w:lsdException w:name="Intense Emphasis" w:semiHidden="0" w:uiPriority="21" w:unhideWhenUsed="0" w:qFormat="1"/>
-    <w:lsdException w:name="Subtle Reference" w:semiHidden="0" w:uiPriority="31" w:unhideWhenUsed="0" w:qFormat="1"/>
-    <w:lsdException w:name="Intense Reference" w:semiHidden="0" w:uiPriority="32" w:unhideWhenUsed="0" w:qFormat="1"/>
-    <w:lsdException w:name="Book Title" w:semiHidden="0" w:uiPriority="33" w:unhideWhenUsed="0" w:qFormat="1"/>
-    <w:lsdException w:name="Bibliography" w:uiPriority="37"/>
-    <w:lsdException w:name="TOC Heading" w:uiPriority="39" w:qFormat="1"/>
+  <w:latentStyles w:defLockedState="0" w:defUIPriority="99" w:defSemiHidden="0" w:defUnhideWhenUsed="0" w:defQFormat="0" w:count="371">
+    <w:lsdException w:name="Normal" w:uiPriority="0" w:qFormat="1"/>
+    <w:lsdException w:name="heading 1" w:uiPriority="9" w:qFormat="1"/>
+    <w:lsdException w:name="heading 2" w:semiHidden="1" w:uiPriority="9" w:unhideWhenUsed="1" w:qFormat="1"/>
+    <w:lsdException w:name="heading 3" w:semiHidden="1" w:uiPriority="9" w:unhideWhenUsed="1" w:qFormat="1"/>
+    <w:lsdException w:name="heading 4" w:semiHidden="1" w:uiPriority="9" w:unhideWhenUsed="1" w:qFormat="1"/>
+    <w:lsdException w:name="heading 5" w:semiHidden="1" w:uiPriority="9" w:unhideWhenUsed="1" w:qFormat="1"/>
+    <w:lsdException w:name="heading 6" w:semiHidden="1" w:uiPriority="9" w:unhideWhenUsed="1" w:qFormat="1"/>
+    <w:lsdException w:name="heading 7" w:semiHidden="1" w:uiPriority="9" w:unhideWhenUsed="1" w:qFormat="1"/>
+    <w:lsdException w:name="heading 8" w:semiHidden="1" w:uiPriority="9" w:unhideWhenUsed="1" w:qFormat="1"/>
+    <w:lsdException w:name="heading 9" w:semiHidden="1" w:uiPriority="9" w:unhideWhenUsed="1" w:qFormat="1"/>
+    <w:lsdException w:name="index 1" w:semiHidden="1" w:unhideWhenUsed="1"/>
+    <w:lsdException w:name="index 2" w:semiHidden="1" w:unhideWhenUsed="1"/>
+    <w:lsdException w:name="index 3" w:semiHidden="1" w:unhideWhenUsed="1"/>
+    <w:lsdException w:name="index 4" w:semiHidden="1" w:unhideWhenUsed="1"/>
+    <w:lsdException w:name="index 5" w:semiHidden="1" w:unhideWhenUsed="1"/>
+    <w:lsdException w:name="index 6" w:semiHidden="1" w:unhideWhenUsed="1"/>
+    <w:lsdException w:name="index 7" w:semiHidden="1" w:unhideWhenUsed="1"/>
+    <w:lsdException w:name="index 8" w:semiHidden="1" w:unhideWhenUsed="1"/>
+    <w:lsdException w:name="index 9" w:semiHidden="1" w:unhideWhenUsed="1"/>
+    <w:lsdException w:name="toc 1" w:semiHidden="1" w:uiPriority="39" w:unhideWhenUsed="1" w:qFormat="1"/>
+    <w:lsdException w:name="toc 2" w:semiHidden="1" w:uiPriority="39" w:unhideWhenUsed="1" w:qFormat="1"/>
+    <w:lsdException w:name="toc 3" w:semiHidden="1" w:uiPriority="39" w:unhideWhenUsed="1" w:qFormat="1"/>
+    <w:lsdException w:name="toc 4" w:semiHidden="1" w:uiPriority="39" w:unhideWhenUsed="1"/>
+    <w:lsdException w:name="toc 5" w:semiHidden="1" w:uiPriority="39" w:unhideWhenUsed="1"/>
+    <w:lsdException w:name="toc 6" w:semiHidden="1" w:uiPriority="39" w:unhideWhenUsed="1"/>
+    <w:lsdException w:name="toc 7" w:semiHidden="1" w:uiPriority="39" w:unhideWhenUsed="1"/>
+    <w:lsdException w:name="toc 8" w:semiHidden="1" w:uiPriority="39" w:unhideWhenUsed="1"/>
+    <w:lsdException w:name="toc 9" w:semiHidden="1" w:uiPriority="39" w:unhideWhenUsed="1"/>
+    <w:lsdException w:name="Normal Indent" w:semiHidden="1" w:unhideWhenUsed="1"/>
+    <w:lsdException w:name="footnote text" w:semiHidden="1" w:unhideWhenUsed="1"/>
+    <w:lsdException w:name="annotation text" w:semiHidden="1" w:unhideWhenUsed="1"/>
+    <w:lsdException w:name="header" w:semiHidden="1" w:unhideWhenUsed="1"/>
+    <w:lsdException w:name="footer" w:semiHidden="1" w:unhideWhenUsed="1"/>
+    <w:lsdException w:name="index heading" w:semiHidden="1" w:unhideWhenUsed="1"/>
+    <w:lsdException w:name="caption" w:semiHidden="1" w:uiPriority="35" w:unhideWhenUsed="1" w:qFormat="1"/>
+    <w:lsdException w:name="table of figures" w:semiHidden="1" w:unhideWhenUsed="1"/>
+    <w:lsdException w:name="envelope address" w:semiHidden="1" w:unhideWhenUsed="1"/>
+    <w:lsdException w:name="envelope return" w:semiHidden="1" w:unhideWhenUsed="1"/>
+    <w:lsdException w:name="footnote reference" w:semiHidden="1" w:unhideWhenUsed="1"/>
+    <w:lsdException w:name="annotation reference" w:semiHidden="1" w:unhideWhenUsed="1"/>
+    <w:lsdException w:name="line number" w:semiHidden="1" w:unhideWhenUsed="1"/>
+    <w:lsdException w:name="page number" w:semiHidden="1" w:unhideWhenUsed="1"/>
+    <w:lsdException w:name="endnote reference" w:semiHidden="1" w:unhideWhenUsed="1"/>
+    <w:lsdException w:name="endnote text" w:semiHidden="1" w:unhideWhenUsed="1"/>
+    <w:lsdException w:name="table of authorities" w:semiHidden="1" w:unhideWhenUsed="1"/>
+    <w:lsdException w:name="macro" w:semiHidden="1" w:unhideWhenUsed="1"/>
+    <w:lsdException w:name="toa heading" w:semiHidden="1" w:unhideWhenUsed="1"/>
+    <w:lsdException w:name="List" w:semiHidden="1" w:unhideWhenUsed="1"/>
+    <w:lsdException w:name="List Bullet" w:semiHidden="1" w:unhideWhenUsed="1"/>
+    <w:lsdException w:name="List Number" w:semiHidden="1" w:unhideWhenUsed="1"/>
+    <w:lsdException w:name="List 2" w:semiHidden="1" w:unhideWhenUsed="1"/>
+    <w:lsdException w:name="List 3" w:semiHidden="1" w:unhideWhenUsed="1"/>
+    <w:lsdException w:name="List 4" w:semiHidden="1" w:unhideWhenUsed="1"/>
+    <w:lsdException w:name="List 5" w:semiHidden="1" w:unhideWhenUsed="1"/>
+    <w:lsdException w:name="List Bullet 2" w:semiHidden="1" w:unhideWhenUsed="1"/>
+    <w:lsdException w:name="List Bullet 3" w:semiHidden="1" w:unhideWhenUsed="1"/>
+    <w:lsdException w:name="List Bullet 4" w:semiHidden="1" w:unhideWhenUsed="1"/>
+    <w:lsdException w:name="List Bullet 5" w:semiHidden="1" w:unhideWhenUsed="1"/>
+    <w:lsdException w:name="List Number 2" w:semiHidden="1" w:unhideWhenUsed="1"/>
+    <w:lsdException w:name="List Number 3" w:semiHidden="1" w:unhideWhenUsed="1"/>
+    <w:lsdException w:name="List Number 4" w:semiHidden="1" w:unhideWhenUsed="1"/>
+    <w:lsdException w:name="List Number 5" w:semiHidden="1" w:unhideWhenUsed="1"/>
+    <w:lsdException w:name="Title" w:uiPriority="10" w:qFormat="1"/>
+    <w:lsdException w:name="Closing" w:semiHidden="1" w:unhideWhenUsed="1"/>
+    <w:lsdException w:name="Signature" w:semiHidden="1" w:unhideWhenUsed="1"/>
+    <w:lsdException w:name="Default Paragraph Font" w:semiHidden="1" w:uiPriority="1" w:unhideWhenUsed="1"/>
+    <w:lsdException w:name="Body Text" w:semiHidden="1" w:uiPriority="1" w:unhideWhenUsed="1" w:qFormat="1"/>
+    <w:lsdException w:name="Body Text Indent" w:semiHidden="1" w:unhideWhenUsed="1"/>
+    <w:lsdException w:name="List Continue" w:semiHidden="1" w:unhideWhenUsed="1"/>
+    <w:lsdException w:name="List Continue 2" w:semiHidden="1" w:unhideWhenUsed="1"/>
+    <w:lsdException w:name="List Continue 3" w:semiHidden="1" w:unhideWhenUsed="1"/>
+    <w:lsdException w:name="List Continue 4" w:semiHidden="1" w:unhideWhenUsed="1"/>
+    <w:lsdException w:name="List Continue 5" w:semiHidden="1" w:unhideWhenUsed="1"/>
+    <w:lsdException w:name="Message Header" w:semiHidden="1" w:unhideWhenUsed="1"/>
+    <w:lsdException w:name="Subtitle" w:uiPriority="11" w:qFormat="1"/>
+    <w:lsdException w:name="Salutation" w:semiHidden="1" w:unhideWhenUsed="1"/>
+    <w:lsdException w:name="Date" w:semiHidden="1" w:unhideWhenUsed="1"/>
+    <w:lsdException w:name="Body Text First Indent" w:semiHidden="1" w:unhideWhenUsed="1"/>
+    <w:lsdException w:name="Body Text First Indent 2" w:semiHidden="1" w:unhideWhenUsed="1"/>
+    <w:lsdException w:name="Note Heading" w:semiHidden="1" w:unhideWhenUsed="1"/>
+    <w:lsdException w:name="Body Text 2" w:semiHidden="1" w:unhideWhenUsed="1"/>
+    <w:lsdException w:name="Body Text 3" w:semiHidden="1" w:unhideWhenUsed="1"/>
+    <w:lsdException w:name="Body Text Indent 2" w:semiHidden="1" w:unhideWhenUsed="1"/>
+    <w:lsdException w:name="Body Text Indent 3" w:semiHidden="1" w:unhideWhenUsed="1"/>
+    <w:lsdException w:name="Block Text" w:semiHidden="1" w:unhideWhenUsed="1"/>
+    <w:lsdException w:name="Hyperlink" w:semiHidden="1" w:unhideWhenUsed="1"/>
+    <w:lsdException w:name="FollowedHyperlink" w:semiHidden="1" w:unhideWhenUsed="1"/>
+    <w:lsdException w:name="Strong" w:uiPriority="22" w:qFormat="1"/>
+    <w:lsdException w:name="Emphasis" w:uiPriority="20" w:qFormat="1"/>
+    <w:lsdException w:name="Document Map" w:semiHidden="1" w:unhideWhenUsed="1"/>
+    <w:lsdException w:name="Plain Text" w:semiHidden="1" w:unhideWhenUsed="1"/>
+    <w:lsdException w:name="E-mail Signature" w:semiHidden="1" w:unhideWhenUsed="1"/>
+    <w:lsdException w:name="HTML Top of Form" w:semiHidden="1" w:unhideWhenUsed="1"/>
+    <w:lsdException w:name="HTML Bottom of Form" w:semiHidden="1" w:unhideWhenUsed="1"/>
+    <w:lsdException w:name="Normal (Web)" w:semiHidden="1" w:unhideWhenUsed="1"/>
+    <w:lsdException w:name="HTML Acronym" w:semiHidden="1" w:unhideWhenUsed="1"/>
+    <w:lsdException w:name="HTML Address" w:semiHidden="1" w:unhideWhenUsed="1"/>
+    <w:lsdException w:name="HTML Cite" w:semiHidden="1" w:unhideWhenUsed="1"/>
+    <w:lsdException w:name="HTML Code" w:semiHidden="1" w:unhideWhenUsed="1"/>
+    <w:lsdException w:name="HTML Definition" w:semiHidden="1" w:unhideWhenUsed="1"/>
+    <w:lsdException w:name="HTML Keyboard" w:semiHidden="1" w:unhideWhenUsed="1"/>
+    <w:lsdException w:name="HTML Preformatted" w:semiHidden="1" w:unhideWhenUsed="1"/>
+    <w:lsdException w:name="HTML Sample" w:semiHidden="1" w:unhideWhenUsed="1"/>
+    <w:lsdException w:name="HTML Typewriter" w:semiHidden="1" w:unhideWhenUsed="1"/>
+    <w:lsdException w:name="HTML Variable" w:semiHidden="1" w:unhideWhenUsed="1"/>
+    <w:lsdException w:name="Normal Table" w:semiHidden="1" w:unhideWhenUsed="1"/>
+    <w:lsdException w:name="annotation subject" w:semiHidden="1" w:unhideWhenUsed="1"/>
+    <w:lsdException w:name="No List" w:semiHidden="1" w:unhideWhenUsed="1"/>
+    <w:lsdException w:name="Outline List 1" w:semiHidden="1" w:unhideWhenUsed="1"/>
+    <w:lsdException w:name="Outline List 2" w:semiHidden="1" w:unhideWhenUsed="1"/>
+    <w:lsdException w:name="Outline List 3" w:semiHidden="1" w:unhideWhenUsed="1"/>
+    <w:lsdException w:name="Table Simple 1" w:semiHidden="1" w:unhideWhenUsed="1"/>
+    <w:lsdException w:name="Table Simple 2" w:semiHidden="1" w:unhideWhenUsed="1"/>
+    <w:lsdException w:name="Table Simple 3" w:semiHidden="1" w:unhideWhenUsed="1"/>
+    <w:lsdException w:name="Table Classic 1" w:semiHidden="1" w:unhideWhenUsed="1"/>
+    <w:lsdException w:name="Table Classic 2" w:semiHidden="1" w:unhideWhenUsed="1"/>
+    <w:lsdException w:name="Table Classic 3" w:semiHidden="1" w:unhideWhenUsed="1"/>
+    <w:lsdException w:name="Table Classic 4" w:semiHidden="1" w:unhideWhenUsed="1"/>
+    <w:lsdException w:name="Table Colorful 1" w:semiHidden="1" w:unhideWhenUsed="1"/>
+    <w:lsdException w:name="Table Colorful 2" w:semiHidden="1" w:unhideWhenUsed="1"/>
+    <w:lsdException w:name="Table Colorful 3" w:semiHidden="1" w:unhideWhenUsed="1"/>
+    <w:lsdException w:name="Table Columns 1" w:semiHidden="1" w:unhideWhenUsed="1"/>
+    <w:lsdException w:name="Table Columns 2" w:semiHidden="1" w:unhideWhenUsed="1"/>
+    <w:lsdException w:name="Table Columns 3" w:semiHidden="1" w:unhideWhenUsed="1"/>
+    <w:lsdException w:name="Table Columns 4" w:semiHidden="1" w:unhideWhenUsed="1"/>
+    <w:lsdException w:name="Table Columns 5" w:semiHidden="1" w:unhideWhenUsed="1"/>
+    <w:lsdException w:name="Table Grid 1" w:semiHidden="1" w:unhideWhenUsed="1"/>
+    <w:lsdException w:name="Table Grid 2" w:semiHidden="1" w:unhideWhenUsed="1"/>
+    <w:lsdException w:name="Table Grid 3" w:semiHidden="1" w:unhideWhenUsed="1"/>
+    <w:lsdException w:name="Table Grid 4" w:semiHidden="1" w:unhideWhenUsed="1"/>
+    <w:lsdException w:name="Table Grid 5" w:semiHidden="1" w:unhideWhenUsed="1"/>
+    <w:lsdException w:name="Table Grid 6" w:semiHidden="1" w:unhideWhenUsed="1"/>
+    <w:lsdException w:name="Table Grid 7" w:semiHidden="1" w:unhideWhenUsed="1"/>
+    <w:lsdException w:name="Table Grid 8" w:semiHidden="1" w:unhideWhenUsed="1"/>
+    <w:lsdException w:name="Table List 1" w:semiHidden="1" w:unhideWhenUsed="1"/>
+    <w:lsdException w:name="Table List 2" w:semiHidden="1" w:unhideWhenUsed="1"/>
+    <w:lsdException w:name="Table List 3" w:semiHidden="1" w:unhideWhenUsed="1"/>
+    <w:lsdException w:name="Table List 4" w:semiHidden="1" w:unhideWhenUsed="1"/>
+    <w:lsdException w:name="Table List 5" w:semiHidden="1" w:unhideWhenUsed="1"/>
+    <w:lsdException w:name="Table List 6" w:semiHidden="1" w:unhideWhenUsed="1"/>
+    <w:lsdException w:name="Table List 7" w:semiHidden="1" w:unhideWhenUsed="1"/>
+    <w:lsdException w:name="Table List 8" w:semiHidden="1" w:unhideWhenUsed="1"/>
+    <w:lsdException w:name="Table 3D effects 1" w:semiHidden="1" w:unhideWhenUsed="1"/>
+    <w:lsdException w:name="Table 3D effects 2" w:semiHidden="1" w:unhideWhenUsed="1"/>
+    <w:lsdException w:name="Table 3D effects 3" w:semiHidden="1" w:unhideWhenUsed="1"/>
+    <w:lsdException w:name="Table Contemporary" w:semiHidden="1" w:unhideWhenUsed="1"/>
+    <w:lsdException w:name="Table Elegant" w:semiHidden="1" w:unhideWhenUsed="1"/>
+    <w:lsdException w:name="Table Professional" w:semiHidden="1" w:unhideWhenUsed="1"/>
+    <w:lsdException w:name="Table Subtle 1" w:semiHidden="1" w:unhideWhenUsed="1"/>
+    <w:lsdException w:name="Table Subtle 2" w:semiHidden="1" w:unhideWhenUsed="1"/>
+    <w:lsdException w:name="Table Web 1" w:semiHidden="1" w:unhideWhenUsed="1"/>
+    <w:lsdException w:name="Table Web 2" w:semiHidden="1" w:unhideWhenUsed="1"/>
+    <w:lsdException w:name="Table Web 3" w:semiHidden="1" w:unhideWhenUsed="1"/>
+    <w:lsdException w:name="Balloon Text" w:semiHidden="1" w:unhideWhenUsed="1"/>
+    <w:lsdException w:name="Table Grid" w:uiPriority="39"/>
+    <w:lsdException w:name="Table Theme" w:semiHidden="1" w:unhideWhenUsed="1"/>
+    <w:lsdException w:name="Placeholder Text" w:semiHidden="1"/>
+    <w:lsdException w:name="No Spacing" w:uiPriority="1" w:qFormat="1"/>
+    <w:lsdException w:name="Light Shading" w:uiPriority="60"/>
+    <w:lsdException w:name="Light List" w:uiPriority="61"/>
+    <w:lsdException w:name="Light Grid" w:uiPriority="62"/>
+    <w:lsdException w:name="Medium Shading 1" w:uiPriority="63"/>
+    <w:lsdException w:name="Medium Shading 2" w:uiPriority="64"/>
+    <w:lsdException w:name="Medium List 1" w:uiPriority="65"/>
+    <w:lsdException w:name="Medium List 2" w:uiPriority="66"/>
+    <w:lsdException w:name="Medium Grid 1" w:uiPriority="67"/>
+    <w:lsdException w:name="Medium Grid 2" w:uiPriority="68"/>
+    <w:lsdException w:name="Medium Grid 3" w:uiPriority="69"/>
+    <w:lsdException w:name="Dark List" w:uiPriority="70"/>
+    <w:lsdException w:name="Colorful Shading" w:uiPriority="71"/>
+    <w:lsdException w:name="Colorful List" w:uiPriority="72"/>
+    <w:lsdException w:name="Colorful Grid" w:uiPriority="73"/>
+    <w:lsdException w:name="Light Shading Accent 1" w:uiPriority="60"/>
+    <w:lsdException w:name="Light List Accent 1" w:uiPriority="61"/>
+    <w:lsdException w:name="Light Grid Accent 1" w:uiPriority="62"/>
+    <w:lsdException w:name="Medium Shading 1 Accent 1" w:uiPriority="63"/>
+    <w:lsdException w:name="Medium Shading 2 Accent 1" w:uiPriority="64"/>
+    <w:lsdException w:name="Medium List 1 Accent 1" w:uiPriority="65"/>
+    <w:lsdException w:name="Revision" w:semiHidden="1"/>
+    <w:lsdException w:name="List Paragraph" w:uiPriority="34" w:qFormat="1"/>
+    <w:lsdException w:name="Quote" w:uiPriority="29" w:qFormat="1"/>
+    <w:lsdException w:name="Intense Quote" w:uiPriority="30" w:qFormat="1"/>
+    <w:lsdException w:name="Medium List 2 Accent 1" w:uiPriority="66"/>
+    <w:lsdException w:name="Medium Grid 1 Accent 1" w:uiPriority="67"/>
+    <w:lsdException w:name="Medium Grid 2 Accent 1" w:uiPriority="68"/>
+    <w:lsdException w:name="Medium Grid 3 Accent 1" w:uiPriority="69"/>
+    <w:lsdException w:name="Dark List Accent 1" w:uiPriority="70"/>
+    <w:lsdException w:name="Colorful Shading Accent 1" w:uiPriority="71"/>
+    <w:lsdException w:name="Colorful List Accent 1" w:uiPriority="72"/>
+    <w:lsdException w:name="Colorful Grid Accent 1" w:uiPriority="73"/>
+    <w:lsdException w:name="Light Shading Accent 2" w:uiPriority="60"/>
+    <w:lsdException w:name="Light List Accent 2" w:uiPriority="61"/>
+    <w:lsdException w:name="Light Grid Accent 2" w:uiPriority="62"/>
+    <w:lsdException w:name="Medium Shading 1 Accent 2" w:uiPriority="63"/>
+    <w:lsdException w:name="Medium Shading 2 Accent 2" w:uiPriority="64"/>
+    <w:lsdException w:name="Medium List 1 Accent 2" w:uiPriority="65"/>
+    <w:lsdException w:name="Medium List 2 Accent 2" w:uiPriority="66"/>
+    <w:lsdException w:name="Medium Grid 1 Accent 2" w:uiPriority="67"/>
+    <w:lsdException w:name="Medium Grid 2 Accent 2" w:uiPriority="68"/>
+    <w:lsdException w:name="Medium Grid 3 Accent 2" w:uiPriority="69"/>
+    <w:lsdException w:name="Dark List Accent 2" w:uiPriority="70"/>
+    <w:lsdException w:name="Colorful Shading Accent 2" w:uiPriority="71"/>
+    <w:lsdException w:name="Colorful List Accent 2" w:uiPriority="72"/>
+    <w:lsdException w:name="Colorful Grid Accent 2" w:uiPriority="73"/>
+    <w:lsdException w:name="Light Shading Accent 3" w:uiPriority="60"/>
+    <w:lsdException w:name="Light List Accent 3" w:uiPriority="61"/>
+    <w:lsdException w:name="Light Grid Accent 3" w:uiPriority="62"/>
+    <w:lsdException w:name="Medium Shading 1 Accent 3" w:uiPriority="63"/>
+    <w:lsdException w:name="Medium Shading 2 Accent 3" w:uiPriority="64"/>
+    <w:lsdException w:name="Medium List 1 Accent 3" w:uiPriority="65"/>
+    <w:lsdException w:name="Medium List 2 Accent 3" w:uiPriority="66"/>
+    <w:lsdException w:name="Medium Grid 1 Accent 3" w:uiPriority="67"/>
+    <w:lsdException w:name="Medium Grid 2 Accent 3" w:uiPriority="68"/>
+    <w:lsdException w:name="Medium Grid 3 Accent 3" w:uiPriority="69"/>
+    <w:lsdException w:name="Dark List Accent 3" w:uiPriority="70"/>
+    <w:lsdException w:name="Colorful Shading Accent 3" w:uiPriority="71"/>
+    <w:lsdException w:name="Colorful List Accent 3" w:uiPriority="72"/>
+    <w:lsdException w:name="Colorful Grid Accent 3" w:uiPriority="73"/>
+    <w:lsdException w:name="Light Shading Accent 4" w:uiPriority="60"/>
+    <w:lsdException w:name="Light List Accent 4" w:uiPriority="61"/>
+    <w:lsdException w:name="Light Grid Accent 4" w:uiPriority="62"/>
+    <w:lsdException w:name="Medium Shading 1 Accent 4" w:uiPriority="63"/>
+    <w:lsdException w:name="Medium Shading 2 Accent 4" w:uiPriority="64"/>
+    <w:lsdException w:name="Medium List 1 Accent 4" w:uiPriority="65"/>
+    <w:lsdException w:name="Medium List 2 Accent 4" w:uiPriority="66"/>
+    <w:lsdException w:name="Medium Grid 1 Accent 4" w:uiPriority="67"/>
+    <w:lsdException w:name="Medium Grid 2 Accent 4" w:uiPriority="68"/>
+    <w:lsdException w:name="Medium Grid 3 Accent 4" w:uiPriority="69"/>
+    <w:lsdException w:name="Dark List Accent 4" w:uiPriority="70"/>
+    <w:lsdException w:name="Colorful Shading Accent 4" w:uiPriority="71"/>
+    <w:lsdException w:name="Colorful List Accent 4" w:uiPriority="72"/>
+    <w:lsdException w:name="Colorful Grid Accent 4" w:uiPriority="73"/>
+    <w:lsdException w:name="Light Shading Accent 5" w:uiPriority="60"/>
+    <w:lsdException w:name="Light List Accent 5" w:uiPriority="61"/>
+    <w:lsdException w:name="Light Grid Accent 5" w:uiPriority="62"/>
+    <w:lsdException w:name="Medium Shading 1 Accent 5" w:uiPriority="63"/>
+    <w:lsdException w:name="Medium Shading 2 Accent 5" w:uiPriority="64"/>
+    <w:lsdException w:name="Medium List 1 Accent 5" w:uiPriority="65"/>
+    <w:lsdException w:name="Medium List 2 Accent 5" w:uiPriority="66"/>
+    <w:lsdException w:name="Medium Grid 1 Accent 5" w:uiPriority="67"/>
+    <w:lsdException w:name="Medium Grid 2 Accent 5" w:uiPriority="68"/>
+    <w:lsdException w:name="Medium Grid 3 Accent 5" w:uiPriority="69"/>
+    <w:lsdException w:name="Dark List Accent 5" w:uiPriority="70"/>
+    <w:lsdException w:name="Colorful Shading Accent 5" w:uiPriority="71"/>
+    <w:lsdException w:name="Colorful List Accent 5" w:uiPriority="72"/>
+    <w:lsdException w:name="Colorful Grid Accent 5" w:uiPriority="73"/>
+    <w:lsdException w:name="Light Shading Accent 6" w:uiPriority="60"/>
+    <w:lsdException w:name="Light List Accent 6" w:uiPriority="61"/>
+    <w:lsdException w:name="Light Grid Accent 6" w:uiPriority="62"/>
+    <w:lsdException w:name="Medium Shading 1 Accent 6" w:uiPriority="63"/>
+    <w:lsdException w:name="Medium Shading 2 Accent 6" w:uiPriority="64"/>
+    <w:lsdException w:name="Medium List 1 Accent 6" w:uiPriority="65"/>
+    <w:lsdException w:name="Medium List 2 Accent 6" w:uiPriority="66"/>
+    <w:lsdException w:name="Medium Grid 1 Accent 6" w:uiPriority="67"/>
+    <w:lsdException w:name="Medium Grid 2 Accent 6" w:uiPriority="68"/>
+    <w:lsdException w:name="Medium Grid 3 Accent 6" w:uiPriority="69"/>
+    <w:lsdException w:name="Dark List Accent 6" w:uiPriority="70"/>
+    <w:lsdException w:name="Colorful Shading Accent 6" w:uiPriority="71"/>
+    <w:lsdException w:name="Colorful List Accent 6" w:uiPriority="72"/>
+    <w:lsdException w:name="Colorful Grid Accent 6" w:uiPriority="73"/>
+    <w:lsdException w:name="Subtle Emphasis" w:uiPriority="19" w:qFormat="1"/>
+    <w:lsdException w:name="Intense Emphasis" w:uiPriority="21" w:qFormat="1"/>
+    <w:lsdException w:name="Subtle Reference" w:uiPriority="31" w:qFormat="1"/>
+    <w:lsdException w:name="Intense Reference" w:uiPriority="32" w:qFormat="1"/>
+    <w:lsdException w:name="Book Title" w:uiPriority="33" w:qFormat="1"/>
+    <w:lsdException w:name="Bibliography" w:semiHidden="1" w:uiPriority="37" w:unhideWhenUsed="1"/>
+    <w:lsdException w:name="TOC Heading" w:semiHidden="1" w:uiPriority="39" w:unhideWhenUsed="1" w:qFormat="1"/>
+    <w:lsdException w:name="Plain Table 1" w:uiPriority="41"/>
+    <w:lsdException w:name="Plain Table 2" w:uiPriority="42"/>
+    <w:lsdException w:name="Plain Table 3" w:uiPriority="43"/>
+    <w:lsdException w:name="Plain Table 4" w:uiPriority="44"/>
+    <w:lsdException w:name="Plain Table 5" w:uiPriority="45"/>
+    <w:lsdException w:name="Grid Table Light" w:uiPriority="40"/>
+    <w:lsdException w:name="Grid Table 1 Light" w:uiPriority="46"/>
+    <w:lsdException w:name="Grid Table 2" w:uiPriority="47"/>
+    <w:lsdException w:name="Grid Table 3" w:uiPriority="48"/>
+    <w:lsdException w:name="Grid Table 4" w:uiPriority="49"/>
+    <w:lsdException w:name="Grid Table 5 Dark" w:uiPriority="50"/>
+    <w:lsdException w:name="Grid Table 6 Colorful" w:uiPriority="51"/>
+    <w:lsdException w:name="Grid Table 7 Colorful" w:uiPriority="52"/>
+    <w:lsdException w:name="Grid Table 1 Light Accent 1" w:uiPriority="46"/>
+    <w:lsdException w:name="Grid Table 2 Accent 1" w:uiPriority="47"/>
+    <w:lsdException w:name="Grid Table 3 Accent 1" w:uiPriority="48"/>
+    <w:lsdException w:name="Grid Table 4 Accent 1" w:uiPriority="49"/>
+    <w:lsdException w:name="Grid Table 5 Dark Accent 1" w:uiPriority="50"/>
+    <w:lsdException w:name="Grid Table 6 Colorful Accent 1" w:uiPriority="51"/>
+    <w:lsdException w:name="Grid Table 7 Colorful Accent 1" w:uiPriority="52"/>
+    <w:lsdException w:name="Grid Table 1 Light Accent 2" w:uiPriority="46"/>
+    <w:lsdException w:name="Grid Table 2 Accent 2" w:uiPriority="47"/>
+    <w:lsdException w:name="Grid Table 3 Accent 2" w:uiPriority="48"/>
+    <w:lsdException w:name="Grid Table 4 Accent 2" w:uiPriority="49"/>
+    <w:lsdException w:name="Grid Table 5 Dark Accent 2" w:uiPriority="50"/>
+    <w:lsdException w:name="Grid Table 6 Colorful Accent 2" w:uiPriority="51"/>
+    <w:lsdException w:name="Grid Table 7 Colorful Accent 2" w:uiPriority="52"/>
+    <w:lsdException w:name="Grid Table 1 Light Accent 3" w:uiPriority="46"/>
+    <w:lsdException w:name="Grid Table 2 Accent 3" w:uiPriority="47"/>
+    <w:lsdException w:name="Grid Table 3 Accent 3" w:uiPriority="48"/>
+    <w:lsdException w:name="Grid Table 4 Accent 3" w:uiPriority="49"/>
+    <w:lsdException w:name="Grid Table 5 Dark Accent 3" w:uiPriority="50"/>
+    <w:lsdException w:name="Grid Table 6 Colorful Accent 3" w:uiPriority="51"/>
+    <w:lsdException w:name="Grid Table 7 Colorful Accent 3" w:uiPriority="52"/>
+    <w:lsdException w:name="Grid Table 1 Light Accent 4" w:uiPriority="46"/>
+    <w:lsdException w:name="Grid Table 2 Accent 4" w:uiPriority="47"/>
+    <w:lsdException w:name="Grid Table 3 Accent 4" w:uiPriority="48"/>
+    <w:lsdException w:name="Grid Table 4 Accent 4" w:uiPriority="49"/>
+    <w:lsdException w:name="Grid Table 5 Dark Accent 4" w:uiPriority="50"/>
+    <w:lsdException w:name="Grid Table 6 Colorful Accent 4" w:uiPriority="51"/>
+    <w:lsdException w:name="Grid Table 7 Colorful Accent 4" w:uiPriority="52"/>
+    <w:lsdException w:name="Grid Table 1 Light Accent 5" w:uiPriority="46"/>
+    <w:lsdException w:name="Grid Table 2 Accent 5" w:uiPriority="47"/>
+    <w:lsdException w:name="Grid Table 3 Accent 5" w:uiPriority="48"/>
+    <w:lsdException w:name="Grid Table 4 Accent 5" w:uiPriority="49"/>
+    <w:lsdException w:name="Grid Table 5 Dark Accent 5" w:uiPriority="50"/>
+    <w:lsdException w:name="Grid Table 6 Colorful Accent 5" w:uiPriority="51"/>
+    <w:lsdException w:name="Grid Table 7 Colorful Accent 5" w:uiPriority="52"/>
+    <w:lsdException w:name="Grid Table 1 Light Accent 6" w:uiPriority="46"/>
+    <w:lsdException w:name="Grid Table 2 Accent 6" w:uiPriority="47"/>
+    <w:lsdException w:name="Grid Table 3 Accent 6" w:uiPriority="48"/>
+    <w:lsdException w:name="Grid Table 4 Accent 6" w:uiPriority="49"/>
+    <w:lsdException w:name="Grid Table 5 Dark Accent 6" w:uiPriority="50"/>
+    <w:lsdException w:name="Grid Table 6 Colorful Accent 6" w:uiPriority="51"/>
+    <w:lsdException w:name="Grid Table 7 Colorful Accent 6" w:uiPriority="52"/>
+    <w:lsdException w:name="List Table 1 Light" w:uiPriority="46"/>
+    <w:lsdException w:name="List Table 2" w:uiPriority="47"/>
+    <w:lsdException w:name="List Table 3" w:uiPriority="48"/>
+    <w:lsdException w:name="List Table 4" w:uiPriority="49"/>
+    <w:lsdException w:name="List Table 5 Dark" w:uiPriority="50"/>
+    <w:lsdException w:name="List Table 6 Colorful" w:uiPriority="51"/>
+    <w:lsdException w:name="List Table 7 Colorful" w:uiPriority="52"/>
+    <w:lsdException w:name="List Table 1 Light Accent 1" w:uiPriority="46"/>
+    <w:lsdException w:name="List Table 2 Accent 1" w:uiPriority="47"/>
+    <w:lsdException w:name="List Table 3 Accent 1" w:uiPriority="48"/>
+    <w:lsdException w:name="List Table 4 Accent 1" w:uiPriority="49"/>
+    <w:lsdException w:name="List Table 5 Dark Accent 1" w:uiPriority="50"/>
+    <w:lsdException w:name="List Table 6 Colorful Accent 1" w:uiPriority="51"/>
+    <w:lsdException w:name="List Table 7 Colorful Accent 1" w:uiPriority="52"/>
+    <w:lsdException w:name="List Table 1 Light Accent 2" w:uiPriority="46"/>
+    <w:lsdException w:name="List Table 2 Accent 2" w:uiPriority="47"/>
+    <w:lsdException w:name="List Table 3 Accent 2" w:uiPriority="48"/>
+    <w:lsdException w:name="List Table 4 Accent 2" w:uiPriority="49"/>
+    <w:lsdException w:name="List Table 5 Dark Accent 2" w:uiPriority="50"/>
+    <w:lsdException w:name="List Table 6 Colorful Accent 2" w:uiPriority="51"/>
+    <w:lsdException w:name="List Table 7 Colorful Accent 2" w:uiPriority="52"/>
+    <w:lsdException w:name="List Table 1 Light Accent 3" w:uiPriority="46"/>
+    <w:lsdException w:name="List Table 2 Accent 3" w:uiPriority="47"/>
+    <w:lsdException w:name="List Table 3 Accent 3" w:uiPriority="48"/>
+    <w:lsdException w:name="List Table 4 Accent 3" w:uiPriority="49"/>
+    <w:lsdException w:name="List Table 5 Dark Accent 3" w:uiPriority="50"/>
+    <w:lsdException w:name="List Table 6 Colorful Accent 3" w:uiPriority="51"/>
+    <w:lsdException w:name="List Table 7 Colorful Accent 3" w:uiPriority="52"/>
+    <w:lsdException w:name="List Table 1 Light Accent 4" w:uiPriority="46"/>
+    <w:lsdException w:name="List Table 2 Accent 4" w:uiPriority="47"/>
+    <w:lsdException w:name="List Table 3 Accent 4" w:uiPriority="48"/>
+    <w:lsdException w:name="List Table 4 Accent 4" w:uiPriority="49"/>
+    <w:lsdException w:name="List Table 5 Dark Accent 4" w:uiPriority="50"/>
+    <w:lsdException w:name="List Table 6 Colorful Accent 4" w:uiPriority="51"/>
+    <w:lsdException w:name="List Table 7 Colorful Accent 4" w:uiPriority="52"/>
+    <w:lsdException w:name="List Table 1 Light Accent 5" w:uiPriority="46"/>
+    <w:lsdException w:name="List Table 2 Accent 5" w:uiPriority="47"/>
+    <w:lsdException w:name="List Table 3 Accent 5" w:uiPriority="48"/>
+    <w:lsdException w:name="List Table 4 Accent 5" w:uiPriority="49"/>
+    <w:lsdException w:name="List Table 5 Dark Accent 5" w:uiPriority="50"/>
+    <w:lsdException w:name="List Table 6 Colorful Accent 5" w:uiPriority="51"/>
+    <w:lsdException w:name="List Table 7 Colorful Accent 5" w:uiPriority="52"/>
+    <w:lsdException w:name="List Table 1 Light Accent 6" w:uiPriority="46"/>
+    <w:lsdException w:name="List Table 2 Accent 6" w:uiPriority="47"/>
+    <w:lsdException w:name="List Table 3 Accent 6" w:uiPriority="48"/>
+    <w:lsdException w:name="List Table 4 Accent 6" w:uiPriority="49"/>
+    <w:lsdException w:name="List Table 5 Dark Accent 6" w:uiPriority="50"/>
+    <w:lsdException w:name="List Table 6 Colorful Accent 6" w:uiPriority="51"/>
+    <w:lsdException w:name="List Table 7 Colorful Accent 6" w:uiPriority="52"/>
   </w:latentStyles>
   <w:style w:type="paragraph" w:default="1" w:styleId="Normal">
     <w:name w:val="Normal"/>
@@ -26619,7 +26812,6 @@
       <w:lang w:eastAsia="en-US"/>
     </w:rPr>
     <w:tblPr>
-      <w:tblInd w:w="0" w:type="dxa"/>
       <w:tblBorders>
         <w:top w:val="single" w:sz="4" w:space="0" w:color="auto"/>
         <w:left w:val="single" w:sz="4" w:space="0" w:color="auto"/>
@@ -26628,1078 +26820,6 @@
         <w:insideH w:val="single" w:sz="4" w:space="0" w:color="auto"/>
         <w:insideV w:val="single" w:sz="4" w:space="0" w:color="auto"/>
       </w:tblBorders>
-      <w:tblCellMar>
-        <w:top w:w="0" w:type="dxa"/>
-        <w:left w:w="108" w:type="dxa"/>
-        <w:bottom w:w="0" w:type="dxa"/>
-        <w:right w:w="108" w:type="dxa"/>
-      </w:tblCellMar>
-    </w:tblPr>
-  </w:style>
-  <w:style w:type="character" w:styleId="LineNumber">
-    <w:name w:val="line number"/>
-    <w:basedOn w:val="DefaultParagraphFont"/>
-    <w:uiPriority w:val="99"/>
-    <w:semiHidden/>
-    <w:unhideWhenUsed/>
-    <w:rsid w:val="004947FD"/>
-  </w:style>
-  <w:style w:type="paragraph" w:styleId="BodyText">
-    <w:name w:val="Body Text"/>
-    <w:basedOn w:val="Normal"/>
-    <w:link w:val="BodyTextChar"/>
-    <w:uiPriority w:val="1"/>
-    <w:qFormat/>
-    <w:rsid w:val="004947FD"/>
-    <w:pPr>
-      <w:widowControl w:val="0"/>
-      <w:autoSpaceDE w:val="0"/>
-      <w:autoSpaceDN w:val="0"/>
-      <w:spacing w:after="0" w:line="240" w:lineRule="auto"/>
-    </w:pPr>
-    <w:rPr>
-      <w:rFonts w:eastAsia="Times New Roman" w:cs="Times New Roman"/>
-      <w:lang w:val="id"/>
-    </w:rPr>
-  </w:style>
-  <w:style w:type="character" w:customStyle="1" w:styleId="BodyTextChar">
-    <w:name w:val="Body Text Char"/>
-    <w:basedOn w:val="DefaultParagraphFont"/>
-    <w:link w:val="BodyText"/>
-    <w:uiPriority w:val="1"/>
-    <w:rsid w:val="004947FD"/>
-    <w:rPr>
-      <w:rFonts w:ascii="Times New Roman" w:eastAsia="Times New Roman" w:hAnsi="Times New Roman" w:cs="Times New Roman"/>
-      <w:lang w:val="id" w:eastAsia="en-US"/>
-    </w:rPr>
-  </w:style>
-  <w:style w:type="character" w:styleId="Hyperlink">
-    <w:name w:val="Hyperlink"/>
-    <w:basedOn w:val="DefaultParagraphFont"/>
-    <w:uiPriority w:val="99"/>
-    <w:unhideWhenUsed/>
-    <w:rsid w:val="004947FD"/>
-    <w:rPr>
-      <w:color w:val="0000FF" w:themeColor="hyperlink"/>
-      <w:u w:val="single"/>
-    </w:rPr>
-  </w:style>
-  <w:style w:type="character" w:customStyle="1" w:styleId="UnresolvedMention">
-    <w:name w:val="Unresolved Mention"/>
-    <w:basedOn w:val="DefaultParagraphFont"/>
-    <w:uiPriority w:val="99"/>
-    <w:semiHidden/>
-    <w:unhideWhenUsed/>
-    <w:rsid w:val="004947FD"/>
-    <w:rPr>
-      <w:color w:val="605E5C"/>
-      <w:shd w:val="clear" w:color="auto" w:fill="E1DFDD"/>
-    </w:rPr>
-  </w:style>
-  <w:style w:type="paragraph" w:customStyle="1" w:styleId="BAB">
-    <w:name w:val="BAB"/>
-    <w:basedOn w:val="Heading1"/>
-    <w:link w:val="BABChar"/>
-    <w:qFormat/>
-    <w:rsid w:val="004947FD"/>
-    <w:pPr>
-      <w:jc w:val="center"/>
-    </w:pPr>
-    <w:rPr>
-      <w:rFonts w:ascii="Times New Roman" w:hAnsi="Times New Roman" w:cs="Times New Roman"/>
-      <w:b/>
-      <w:bCs/>
-      <w:color w:val="000000" w:themeColor="text1"/>
-      <w:sz w:val="24"/>
-      <w:szCs w:val="28"/>
-    </w:rPr>
-  </w:style>
-  <w:style w:type="paragraph" w:customStyle="1" w:styleId="SUBBAB">
-    <w:name w:val="SUB BAB"/>
-    <w:basedOn w:val="Heading2"/>
-    <w:link w:val="SUBBABChar"/>
-    <w:qFormat/>
-    <w:rsid w:val="004947FD"/>
-    <w:pPr>
-      <w:numPr>
-        <w:ilvl w:val="1"/>
-        <w:numId w:val="1"/>
-      </w:numPr>
-      <w:jc w:val="left"/>
-    </w:pPr>
-    <w:rPr>
-      <w:rFonts w:ascii="Times New Roman" w:hAnsi="Times New Roman" w:cs="Times New Roman"/>
-      <w:b/>
-      <w:color w:val="000000" w:themeColor="text1"/>
-      <w:sz w:val="24"/>
-      <w:szCs w:val="24"/>
-    </w:rPr>
-  </w:style>
-  <w:style w:type="character" w:customStyle="1" w:styleId="BABChar">
-    <w:name w:val="BAB Char"/>
-    <w:basedOn w:val="Heading1Char"/>
-    <w:link w:val="BAB"/>
-    <w:rsid w:val="004947FD"/>
-    <w:rPr>
-      <w:rFonts w:ascii="Times New Roman" w:eastAsiaTheme="majorEastAsia" w:hAnsi="Times New Roman" w:cs="Times New Roman"/>
-      <w:b/>
-      <w:bCs/>
-      <w:color w:val="000000" w:themeColor="text1"/>
-      <w:sz w:val="24"/>
-      <w:szCs w:val="28"/>
-      <w:lang w:val="id-ID" w:eastAsia="en-US"/>
-    </w:rPr>
-  </w:style>
-  <w:style w:type="paragraph" w:styleId="TOCHeading">
-    <w:name w:val="TOC Heading"/>
-    <w:basedOn w:val="Heading1"/>
-    <w:next w:val="Normal"/>
-    <w:uiPriority w:val="39"/>
-    <w:unhideWhenUsed/>
-    <w:qFormat/>
-    <w:rsid w:val="004947FD"/>
-    <w:pPr>
-      <w:spacing w:line="259" w:lineRule="auto"/>
-      <w:jc w:val="left"/>
-      <w:outlineLvl w:val="9"/>
-    </w:pPr>
-    <w:rPr>
-      <w:lang w:val="en-US"/>
-    </w:rPr>
-  </w:style>
-  <w:style w:type="character" w:customStyle="1" w:styleId="SUBBABChar">
-    <w:name w:val="SUB BAB Char"/>
-    <w:basedOn w:val="Heading2Char"/>
-    <w:link w:val="SUBBAB"/>
-    <w:rsid w:val="004947FD"/>
-    <w:rPr>
-      <w:rFonts w:ascii="Times New Roman" w:eastAsiaTheme="majorEastAsia" w:hAnsi="Times New Roman" w:cs="Times New Roman"/>
-      <w:b/>
-      <w:color w:val="000000" w:themeColor="text1"/>
-      <w:sz w:val="24"/>
-      <w:szCs w:val="24"/>
-      <w:lang w:val="id-ID" w:eastAsia="en-US"/>
-    </w:rPr>
-  </w:style>
-  <w:style w:type="paragraph" w:styleId="TOC1">
-    <w:name w:val="toc 1"/>
-    <w:basedOn w:val="Normal"/>
-    <w:next w:val="Normal"/>
-    <w:autoRedefine/>
-    <w:uiPriority w:val="39"/>
-    <w:unhideWhenUsed/>
-    <w:qFormat/>
-    <w:rsid w:val="00714300"/>
-    <w:pPr>
-      <w:tabs>
-        <w:tab w:val="right" w:leader="dot" w:pos="9350"/>
-      </w:tabs>
-      <w:spacing w:after="100"/>
-      <w:jc w:val="center"/>
-    </w:pPr>
-    <w:rPr>
-      <w:b/>
-      <w:noProof/>
-      <w:color w:val="000000" w:themeColor="text1"/>
-      <w:sz w:val="28"/>
-      <w:lang w:val="en-US"/>
-    </w:rPr>
-  </w:style>
-  <w:style w:type="paragraph" w:styleId="TOC2">
-    <w:name w:val="toc 2"/>
-    <w:basedOn w:val="Normal"/>
-    <w:next w:val="Normal"/>
-    <w:autoRedefine/>
-    <w:uiPriority w:val="39"/>
-    <w:unhideWhenUsed/>
-    <w:qFormat/>
-    <w:rsid w:val="004947FD"/>
-    <w:pPr>
-      <w:spacing w:after="100"/>
-      <w:ind w:left="240"/>
-    </w:pPr>
-  </w:style>
-  <w:style w:type="paragraph" w:styleId="Header">
-    <w:name w:val="header"/>
-    <w:basedOn w:val="Normal"/>
-    <w:link w:val="HeaderChar"/>
-    <w:uiPriority w:val="99"/>
-    <w:unhideWhenUsed/>
-    <w:rsid w:val="004947FD"/>
-    <w:pPr>
-      <w:tabs>
-        <w:tab w:val="center" w:pos="4513"/>
-        <w:tab w:val="right" w:pos="9026"/>
-      </w:tabs>
-      <w:spacing w:after="0" w:line="240" w:lineRule="auto"/>
-    </w:pPr>
-  </w:style>
-  <w:style w:type="character" w:customStyle="1" w:styleId="HeaderChar">
-    <w:name w:val="Header Char"/>
-    <w:basedOn w:val="DefaultParagraphFont"/>
-    <w:link w:val="Header"/>
-    <w:uiPriority w:val="99"/>
-    <w:rsid w:val="004947FD"/>
-    <w:rPr>
-      <w:rFonts w:ascii="Times New Roman" w:eastAsiaTheme="minorHAnsi" w:hAnsi="Times New Roman"/>
-      <w:sz w:val="24"/>
-      <w:lang w:val="id-ID" w:eastAsia="en-US"/>
-    </w:rPr>
-  </w:style>
-  <w:style w:type="paragraph" w:styleId="Footer">
-    <w:name w:val="footer"/>
-    <w:basedOn w:val="Normal"/>
-    <w:link w:val="FooterChar"/>
-    <w:uiPriority w:val="99"/>
-    <w:unhideWhenUsed/>
-    <w:rsid w:val="004947FD"/>
-    <w:pPr>
-      <w:tabs>
-        <w:tab w:val="center" w:pos="4513"/>
-        <w:tab w:val="right" w:pos="9026"/>
-      </w:tabs>
-      <w:spacing w:after="0" w:line="240" w:lineRule="auto"/>
-    </w:pPr>
-  </w:style>
-  <w:style w:type="character" w:customStyle="1" w:styleId="FooterChar">
-    <w:name w:val="Footer Char"/>
-    <w:basedOn w:val="DefaultParagraphFont"/>
-    <w:link w:val="Footer"/>
-    <w:uiPriority w:val="99"/>
-    <w:rsid w:val="004947FD"/>
-    <w:rPr>
-      <w:rFonts w:ascii="Times New Roman" w:eastAsiaTheme="minorHAnsi" w:hAnsi="Times New Roman"/>
-      <w:sz w:val="24"/>
-      <w:lang w:val="id-ID" w:eastAsia="en-US"/>
-    </w:rPr>
-  </w:style>
-  <w:style w:type="paragraph" w:styleId="BalloonText">
-    <w:name w:val="Balloon Text"/>
-    <w:basedOn w:val="Normal"/>
-    <w:link w:val="BalloonTextChar"/>
-    <w:uiPriority w:val="99"/>
-    <w:semiHidden/>
-    <w:unhideWhenUsed/>
-    <w:rsid w:val="004947FD"/>
-    <w:pPr>
-      <w:spacing w:after="0" w:line="240" w:lineRule="auto"/>
-    </w:pPr>
-    <w:rPr>
-      <w:rFonts w:ascii="Tahoma" w:hAnsi="Tahoma" w:cs="Tahoma"/>
-      <w:sz w:val="16"/>
-      <w:szCs w:val="16"/>
-    </w:rPr>
-  </w:style>
-  <w:style w:type="character" w:customStyle="1" w:styleId="BalloonTextChar">
-    <w:name w:val="Balloon Text Char"/>
-    <w:basedOn w:val="DefaultParagraphFont"/>
-    <w:link w:val="BalloonText"/>
-    <w:uiPriority w:val="99"/>
-    <w:semiHidden/>
-    <w:rsid w:val="004947FD"/>
-    <w:rPr>
-      <w:rFonts w:ascii="Tahoma" w:hAnsi="Tahoma" w:cs="Tahoma"/>
-      <w:sz w:val="16"/>
-      <w:szCs w:val="16"/>
-    </w:rPr>
-  </w:style>
-  <w:style w:type="paragraph" w:customStyle="1" w:styleId="Style2">
-    <w:name w:val="Style2"/>
-    <w:basedOn w:val="Heading2"/>
-    <w:link w:val="Style2Char"/>
-    <w:qFormat/>
-    <w:rsid w:val="00AA5047"/>
-    <w:pPr>
-      <w:spacing w:before="200"/>
-      <w:jc w:val="left"/>
-    </w:pPr>
-    <w:rPr>
-      <w:rFonts w:ascii="Times New Roman" w:hAnsi="Times New Roman" w:cs="Times New Roman"/>
-      <w:bCs/>
-      <w:color w:val="000000" w:themeColor="text1"/>
-      <w:sz w:val="24"/>
-    </w:rPr>
-  </w:style>
-  <w:style w:type="paragraph" w:customStyle="1" w:styleId="Style3">
-    <w:name w:val="Style3"/>
-    <w:basedOn w:val="Heading2"/>
-    <w:link w:val="Style3Char"/>
-    <w:qFormat/>
-    <w:rsid w:val="00AA5047"/>
-    <w:pPr>
-      <w:spacing w:before="200" w:line="276" w:lineRule="auto"/>
-      <w:jc w:val="left"/>
-    </w:pPr>
-    <w:rPr>
-      <w:rFonts w:ascii="Times New Roman" w:hAnsi="Times New Roman"/>
-      <w:b/>
-      <w:bCs/>
-      <w:color w:val="000000" w:themeColor="text1"/>
-      <w:sz w:val="24"/>
-    </w:rPr>
-  </w:style>
-  <w:style w:type="character" w:customStyle="1" w:styleId="Style2Char">
-    <w:name w:val="Style2 Char"/>
-    <w:basedOn w:val="Heading2Char"/>
-    <w:link w:val="Style2"/>
-    <w:rsid w:val="00AA5047"/>
-    <w:rPr>
-      <w:rFonts w:ascii="Times New Roman" w:eastAsiaTheme="majorEastAsia" w:hAnsi="Times New Roman" w:cs="Times New Roman"/>
-      <w:bCs/>
-      <w:color w:val="000000" w:themeColor="text1"/>
-      <w:sz w:val="24"/>
-      <w:szCs w:val="26"/>
-      <w:lang w:val="id-ID" w:eastAsia="en-US"/>
-    </w:rPr>
-  </w:style>
-  <w:style w:type="paragraph" w:customStyle="1" w:styleId="Style4">
-    <w:name w:val="Style4"/>
-    <w:basedOn w:val="Heading1"/>
-    <w:link w:val="Style4Char"/>
-    <w:qFormat/>
-    <w:rsid w:val="00AA5047"/>
-    <w:pPr>
-      <w:spacing w:before="480" w:line="276" w:lineRule="auto"/>
-      <w:jc w:val="left"/>
-    </w:pPr>
-    <w:rPr>
-      <w:rFonts w:ascii="Times New Roman" w:hAnsi="Times New Roman"/>
-      <w:b/>
-      <w:bCs/>
-      <w:color w:val="000000" w:themeColor="text1"/>
-      <w:sz w:val="28"/>
-      <w:szCs w:val="28"/>
-    </w:rPr>
-  </w:style>
-  <w:style w:type="character" w:customStyle="1" w:styleId="Style3Char">
-    <w:name w:val="Style3 Char"/>
-    <w:basedOn w:val="Heading2Char"/>
-    <w:link w:val="Style3"/>
-    <w:rsid w:val="00AA5047"/>
-    <w:rPr>
-      <w:rFonts w:ascii="Times New Roman" w:eastAsiaTheme="majorEastAsia" w:hAnsi="Times New Roman" w:cstheme="majorBidi"/>
-      <w:b/>
-      <w:bCs/>
-      <w:color w:val="000000" w:themeColor="text1"/>
-      <w:sz w:val="24"/>
-      <w:szCs w:val="26"/>
-      <w:lang w:val="id-ID" w:eastAsia="en-US"/>
-    </w:rPr>
-  </w:style>
-  <w:style w:type="paragraph" w:customStyle="1" w:styleId="Style5">
-    <w:name w:val="Style5"/>
-    <w:basedOn w:val="Heading2"/>
-    <w:link w:val="Style5Char"/>
-    <w:qFormat/>
-    <w:rsid w:val="00AA5047"/>
-    <w:pPr>
-      <w:spacing w:before="200" w:line="276" w:lineRule="auto"/>
-      <w:jc w:val="left"/>
-    </w:pPr>
-    <w:rPr>
-      <w:rFonts w:ascii="Times New Roman" w:hAnsi="Times New Roman"/>
-      <w:b/>
-      <w:bCs/>
-      <w:color w:val="000000" w:themeColor="text1"/>
-      <w:sz w:val="24"/>
-    </w:rPr>
-  </w:style>
-  <w:style w:type="character" w:customStyle="1" w:styleId="Style4Char">
-    <w:name w:val="Style4 Char"/>
-    <w:basedOn w:val="Heading1Char"/>
-    <w:link w:val="Style4"/>
-    <w:rsid w:val="00AA5047"/>
-    <w:rPr>
-      <w:rFonts w:ascii="Times New Roman" w:eastAsiaTheme="majorEastAsia" w:hAnsi="Times New Roman" w:cstheme="majorBidi"/>
-      <w:b/>
-      <w:bCs/>
-      <w:color w:val="000000" w:themeColor="text1"/>
-      <w:sz w:val="28"/>
-      <w:szCs w:val="28"/>
-      <w:lang w:val="id-ID" w:eastAsia="en-US"/>
-    </w:rPr>
-  </w:style>
-  <w:style w:type="paragraph" w:customStyle="1" w:styleId="Style6">
-    <w:name w:val="Style6"/>
-    <w:basedOn w:val="Heading2"/>
-    <w:link w:val="Style6Char"/>
-    <w:qFormat/>
-    <w:rsid w:val="00AA5047"/>
-    <w:pPr>
-      <w:spacing w:before="200" w:line="276" w:lineRule="auto"/>
-      <w:jc w:val="left"/>
-    </w:pPr>
-    <w:rPr>
-      <w:rFonts w:ascii="Times New Roman" w:hAnsi="Times New Roman"/>
-      <w:b/>
-      <w:bCs/>
-      <w:color w:val="000000" w:themeColor="text1"/>
-      <w:sz w:val="24"/>
-    </w:rPr>
-  </w:style>
-  <w:style w:type="character" w:customStyle="1" w:styleId="Style5Char">
-    <w:name w:val="Style5 Char"/>
-    <w:basedOn w:val="Heading2Char"/>
-    <w:link w:val="Style5"/>
-    <w:rsid w:val="00AA5047"/>
-    <w:rPr>
-      <w:rFonts w:ascii="Times New Roman" w:eastAsiaTheme="majorEastAsia" w:hAnsi="Times New Roman" w:cstheme="majorBidi"/>
-      <w:b/>
-      <w:bCs/>
-      <w:color w:val="000000" w:themeColor="text1"/>
-      <w:sz w:val="24"/>
-      <w:szCs w:val="26"/>
-      <w:lang w:val="id-ID" w:eastAsia="en-US"/>
-    </w:rPr>
-  </w:style>
-  <w:style w:type="character" w:customStyle="1" w:styleId="Style6Char">
-    <w:name w:val="Style6 Char"/>
-    <w:basedOn w:val="Heading2Char"/>
-    <w:link w:val="Style6"/>
-    <w:rsid w:val="00AA5047"/>
-    <w:rPr>
-      <w:rFonts w:ascii="Times New Roman" w:eastAsiaTheme="majorEastAsia" w:hAnsi="Times New Roman" w:cstheme="majorBidi"/>
-      <w:b/>
-      <w:bCs/>
-      <w:color w:val="000000" w:themeColor="text1"/>
-      <w:sz w:val="24"/>
-      <w:szCs w:val="26"/>
-      <w:lang w:val="id-ID" w:eastAsia="en-US"/>
-    </w:rPr>
-  </w:style>
-  <w:style w:type="paragraph" w:styleId="NormalWeb">
-    <w:name w:val="Normal (Web)"/>
-    <w:basedOn w:val="Normal"/>
-    <w:uiPriority w:val="99"/>
-    <w:semiHidden/>
-    <w:unhideWhenUsed/>
-    <w:rsid w:val="00AA5047"/>
-    <w:pPr>
-      <w:spacing w:before="100" w:beforeAutospacing="1" w:after="100" w:afterAutospacing="1" w:line="240" w:lineRule="auto"/>
-      <w:jc w:val="left"/>
-    </w:pPr>
-    <w:rPr>
-      <w:rFonts w:eastAsia="Times New Roman" w:cs="Times New Roman"/>
-      <w:szCs w:val="24"/>
-      <w:lang w:val="en-US" w:eastAsia="ja-JP"/>
-    </w:rPr>
-  </w:style>
-  <w:style w:type="character" w:styleId="Emphasis">
-    <w:name w:val="Emphasis"/>
-    <w:basedOn w:val="DefaultParagraphFont"/>
-    <w:uiPriority w:val="20"/>
-    <w:qFormat/>
-    <w:rsid w:val="00AA5047"/>
-    <w:rPr>
-      <w:i/>
-      <w:iCs/>
-    </w:rPr>
-  </w:style>
-  <w:style w:type="character" w:styleId="Strong">
-    <w:name w:val="Strong"/>
-    <w:basedOn w:val="DefaultParagraphFont"/>
-    <w:uiPriority w:val="22"/>
-    <w:qFormat/>
-    <w:rsid w:val="00AA5047"/>
-    <w:rPr>
-      <w:b/>
-      <w:bCs/>
-    </w:rPr>
-  </w:style>
-  <w:style w:type="paragraph" w:customStyle="1" w:styleId="Style7">
-    <w:name w:val="Style7"/>
-    <w:basedOn w:val="Heading3"/>
-    <w:link w:val="Style7Char"/>
-    <w:qFormat/>
-    <w:rsid w:val="00AA5047"/>
-    <w:pPr>
-      <w:spacing w:line="276" w:lineRule="auto"/>
-      <w:jc w:val="left"/>
-    </w:pPr>
-    <w:rPr>
-      <w:rFonts w:ascii="Times New Roman" w:hAnsi="Times New Roman"/>
-      <w:color w:val="000000" w:themeColor="text1"/>
-    </w:rPr>
-  </w:style>
-  <w:style w:type="paragraph" w:customStyle="1" w:styleId="Style8">
-    <w:name w:val="Style8"/>
-    <w:basedOn w:val="Heading3"/>
-    <w:link w:val="Style8Char"/>
-    <w:qFormat/>
-    <w:rsid w:val="00AA5047"/>
-    <w:pPr>
-      <w:spacing w:line="276" w:lineRule="auto"/>
-      <w:jc w:val="left"/>
-    </w:pPr>
-    <w:rPr>
-      <w:rFonts w:ascii="Times New Roman" w:hAnsi="Times New Roman"/>
-      <w:color w:val="000000" w:themeColor="text1"/>
-    </w:rPr>
-  </w:style>
-  <w:style w:type="character" w:customStyle="1" w:styleId="Style7Char">
-    <w:name w:val="Style7 Char"/>
-    <w:basedOn w:val="Heading3Char"/>
-    <w:link w:val="Style7"/>
-    <w:rsid w:val="00AA5047"/>
-    <w:rPr>
-      <w:rFonts w:ascii="Times New Roman" w:eastAsiaTheme="majorEastAsia" w:hAnsi="Times New Roman" w:cstheme="majorBidi"/>
-      <w:b/>
-      <w:bCs/>
-      <w:color w:val="000000" w:themeColor="text1"/>
-      <w:sz w:val="24"/>
-      <w:lang w:val="id-ID" w:eastAsia="en-US"/>
-    </w:rPr>
-  </w:style>
-  <w:style w:type="paragraph" w:customStyle="1" w:styleId="Style9">
-    <w:name w:val="Style9"/>
-    <w:basedOn w:val="Heading3"/>
-    <w:link w:val="Style9Char"/>
-    <w:qFormat/>
-    <w:rsid w:val="00AA5047"/>
-    <w:pPr>
-      <w:spacing w:line="276" w:lineRule="auto"/>
-      <w:jc w:val="left"/>
-    </w:pPr>
-    <w:rPr>
-      <w:rFonts w:ascii="Times New Roman" w:hAnsi="Times New Roman"/>
-    </w:rPr>
-  </w:style>
-  <w:style w:type="character" w:customStyle="1" w:styleId="Style8Char">
-    <w:name w:val="Style8 Char"/>
-    <w:basedOn w:val="Heading3Char"/>
-    <w:link w:val="Style8"/>
-    <w:rsid w:val="00AA5047"/>
-    <w:rPr>
-      <w:rFonts w:ascii="Times New Roman" w:eastAsiaTheme="majorEastAsia" w:hAnsi="Times New Roman" w:cstheme="majorBidi"/>
-      <w:b/>
-      <w:bCs/>
-      <w:color w:val="000000" w:themeColor="text1"/>
-      <w:sz w:val="24"/>
-      <w:lang w:val="id-ID" w:eastAsia="en-US"/>
-    </w:rPr>
-  </w:style>
-  <w:style w:type="paragraph" w:customStyle="1" w:styleId="Style10">
-    <w:name w:val="Style10"/>
-    <w:basedOn w:val="Heading1"/>
-    <w:link w:val="Style10Char"/>
-    <w:qFormat/>
-    <w:rsid w:val="00AA5047"/>
-    <w:pPr>
-      <w:spacing w:before="480" w:line="276" w:lineRule="auto"/>
-      <w:jc w:val="left"/>
-    </w:pPr>
-    <w:rPr>
-      <w:rFonts w:ascii="Times New Roman" w:hAnsi="Times New Roman"/>
-      <w:b/>
-      <w:bCs/>
-      <w:sz w:val="24"/>
-      <w:szCs w:val="28"/>
-    </w:rPr>
-  </w:style>
-  <w:style w:type="character" w:customStyle="1" w:styleId="Style9Char">
-    <w:name w:val="Style9 Char"/>
-    <w:basedOn w:val="Heading3Char"/>
-    <w:link w:val="Style9"/>
-    <w:rsid w:val="00AA5047"/>
-    <w:rPr>
-      <w:rFonts w:ascii="Times New Roman" w:eastAsiaTheme="majorEastAsia" w:hAnsi="Times New Roman" w:cstheme="majorBidi"/>
-      <w:b/>
-      <w:bCs/>
-      <w:color w:val="4F81BD" w:themeColor="accent1"/>
-      <w:sz w:val="24"/>
-      <w:lang w:val="id-ID" w:eastAsia="en-US"/>
-    </w:rPr>
-  </w:style>
-  <w:style w:type="paragraph" w:customStyle="1" w:styleId="Judul">
-    <w:name w:val="Judul"/>
-    <w:basedOn w:val="Heading2"/>
-    <w:link w:val="JudulChar"/>
-    <w:qFormat/>
-    <w:rsid w:val="00AA5047"/>
-    <w:pPr>
-      <w:spacing w:before="200" w:line="276" w:lineRule="auto"/>
-      <w:jc w:val="left"/>
-    </w:pPr>
-    <w:rPr>
-      <w:rFonts w:ascii="Times New Roman" w:hAnsi="Times New Roman"/>
-      <w:b/>
-      <w:bCs/>
-      <w:sz w:val="24"/>
-    </w:rPr>
-  </w:style>
-  <w:style w:type="character" w:customStyle="1" w:styleId="Style10Char">
-    <w:name w:val="Style10 Char"/>
-    <w:basedOn w:val="Heading1Char"/>
-    <w:link w:val="Style10"/>
-    <w:rsid w:val="00AA5047"/>
-    <w:rPr>
-      <w:rFonts w:ascii="Times New Roman" w:eastAsiaTheme="majorEastAsia" w:hAnsi="Times New Roman" w:cstheme="majorBidi"/>
-      <w:b/>
-      <w:bCs/>
-      <w:color w:val="365F91" w:themeColor="accent1" w:themeShade="BF"/>
-      <w:sz w:val="24"/>
-      <w:szCs w:val="28"/>
-      <w:lang w:val="id-ID" w:eastAsia="en-US"/>
-    </w:rPr>
-  </w:style>
-  <w:style w:type="paragraph" w:customStyle="1" w:styleId="Sub-Judul">
-    <w:name w:val="Sub-Judul"/>
-    <w:basedOn w:val="Heading3"/>
-    <w:link w:val="Sub-JudulChar"/>
-    <w:qFormat/>
-    <w:rsid w:val="00AA5047"/>
-    <w:pPr>
-      <w:spacing w:line="276" w:lineRule="auto"/>
-      <w:jc w:val="left"/>
-    </w:pPr>
-    <w:rPr>
-      <w:rFonts w:ascii="Times New Roman" w:hAnsi="Times New Roman"/>
-    </w:rPr>
-  </w:style>
-  <w:style w:type="character" w:customStyle="1" w:styleId="JudulChar">
-    <w:name w:val="Judul Char"/>
-    <w:basedOn w:val="Heading2Char"/>
-    <w:link w:val="Judul"/>
-    <w:rsid w:val="00AA5047"/>
-    <w:rPr>
-      <w:rFonts w:ascii="Times New Roman" w:eastAsiaTheme="majorEastAsia" w:hAnsi="Times New Roman" w:cstheme="majorBidi"/>
-      <w:b/>
-      <w:bCs/>
-      <w:color w:val="365F91" w:themeColor="accent1" w:themeShade="BF"/>
-      <w:sz w:val="24"/>
-      <w:szCs w:val="26"/>
-      <w:lang w:val="id-ID" w:eastAsia="en-US"/>
-    </w:rPr>
-  </w:style>
-  <w:style w:type="character" w:customStyle="1" w:styleId="Sub-JudulChar">
-    <w:name w:val="Sub-Judul Char"/>
-    <w:basedOn w:val="Heading3Char"/>
-    <w:link w:val="Sub-Judul"/>
-    <w:rsid w:val="00AA5047"/>
-    <w:rPr>
-      <w:rFonts w:ascii="Times New Roman" w:eastAsiaTheme="majorEastAsia" w:hAnsi="Times New Roman" w:cstheme="majorBidi"/>
-      <w:b/>
-      <w:bCs/>
-      <w:color w:val="4F81BD" w:themeColor="accent1"/>
-      <w:sz w:val="24"/>
-      <w:lang w:val="id-ID" w:eastAsia="en-US"/>
-    </w:rPr>
-  </w:style>
-  <w:style w:type="character" w:customStyle="1" w:styleId="Heading3Char">
-    <w:name w:val="Heading 3 Char"/>
-    <w:basedOn w:val="DefaultParagraphFont"/>
-    <w:link w:val="Heading3"/>
-    <w:uiPriority w:val="9"/>
-    <w:semiHidden/>
-    <w:rsid w:val="00AA5047"/>
-    <w:rPr>
-      <w:rFonts w:asciiTheme="majorHAnsi" w:eastAsiaTheme="majorEastAsia" w:hAnsiTheme="majorHAnsi" w:cstheme="majorBidi"/>
-      <w:b/>
-      <w:bCs/>
-      <w:color w:val="4F81BD" w:themeColor="accent1"/>
-      <w:sz w:val="24"/>
-      <w:lang w:val="id-ID" w:eastAsia="en-US"/>
-    </w:rPr>
-  </w:style>
-  <w:style w:type="paragraph" w:customStyle="1" w:styleId="Style1">
-    <w:name w:val="Style1"/>
-    <w:basedOn w:val="Heading1"/>
-    <w:link w:val="Style1Char"/>
-    <w:qFormat/>
-    <w:rsid w:val="00AA5047"/>
-    <w:pPr>
-      <w:spacing w:before="480" w:line="276" w:lineRule="auto"/>
-      <w:jc w:val="center"/>
-    </w:pPr>
-    <w:rPr>
-      <w:rFonts w:ascii="Times New Roman" w:hAnsi="Times New Roman"/>
-      <w:b/>
-      <w:bCs/>
-      <w:sz w:val="28"/>
-      <w:szCs w:val="28"/>
-    </w:rPr>
-  </w:style>
-  <w:style w:type="character" w:customStyle="1" w:styleId="Style1Char">
-    <w:name w:val="Style1 Char"/>
-    <w:basedOn w:val="Heading1Char"/>
-    <w:link w:val="Style1"/>
-    <w:rsid w:val="00AA5047"/>
-    <w:rPr>
-      <w:rFonts w:ascii="Times New Roman" w:eastAsiaTheme="majorEastAsia" w:hAnsi="Times New Roman" w:cstheme="majorBidi"/>
-      <w:b/>
-      <w:bCs/>
-      <w:color w:val="365F91" w:themeColor="accent1" w:themeShade="BF"/>
-      <w:sz w:val="28"/>
-      <w:szCs w:val="28"/>
-      <w:lang w:val="id-ID" w:eastAsia="en-US"/>
-    </w:rPr>
-  </w:style>
-  <w:style w:type="paragraph" w:styleId="TOC3">
-    <w:name w:val="toc 3"/>
-    <w:basedOn w:val="Normal"/>
-    <w:next w:val="Normal"/>
-    <w:autoRedefine/>
-    <w:uiPriority w:val="39"/>
-    <w:unhideWhenUsed/>
-    <w:qFormat/>
-    <w:rsid w:val="00AA5047"/>
-    <w:pPr>
-      <w:spacing w:after="100"/>
-      <w:ind w:left="480"/>
-    </w:pPr>
-  </w:style>
-</w:styles>
-</file>
-
-<file path=word/stylesWithEffects.xml><?xml version="1.0" encoding="utf-8"?>
-<w:styles xmlns:wpc="http://schemas.microsoft.com/office/word/2010/wordprocessingCanvas" xmlns:mc="http://schemas.openxmlformats.org/markup-compatibility/2006" xmlns:o="urn:schemas-microsoft-com:office:office" xmlns:r="http://schemas.openxmlformats.org/officeDocument/2006/relationships" xmlns:m="http://schemas.openxmlformats.org/officeDocument/2006/math" xmlns:v="urn:schemas-microsoft-com:vml" xmlns:wp14="http://schemas.microsoft.com/office/word/2010/wordprocessingDrawing" xmlns:wp="http://schemas.openxmlformats.org/drawingml/2006/wordprocessingDrawing" xmlns:w10="urn:schemas-microsoft-com:office:word" xmlns:w="http://schemas.openxmlformats.org/wordprocessingml/2006/main" xmlns:w14="http://schemas.microsoft.com/office/word/2010/wordml" xmlns:wpg="http://schemas.microsoft.com/office/word/2010/wordprocessingGroup" xmlns:wpi="http://schemas.microsoft.com/office/word/2010/wordprocessingInk" xmlns:wne="http://schemas.microsoft.com/office/word/2006/wordml" xmlns:wps="http://schemas.microsoft.com/office/word/2010/wordprocessingShape" mc:Ignorable="w14 wp14">
-  <w:docDefaults>
-    <w:rPrDefault>
-      <w:rPr>
-        <w:rFonts w:asciiTheme="minorHAnsi" w:eastAsiaTheme="minorEastAsia" w:hAnsiTheme="minorHAnsi" w:cstheme="minorBidi"/>
-        <w:sz w:val="22"/>
-        <w:szCs w:val="22"/>
-        <w:lang w:val="en-US" w:eastAsia="ja-JP" w:bidi="ar-SA"/>
-      </w:rPr>
-    </w:rPrDefault>
-    <w:pPrDefault>
-      <w:pPr>
-        <w:spacing w:after="200" w:line="276" w:lineRule="auto"/>
-      </w:pPr>
-    </w:pPrDefault>
-  </w:docDefaults>
-  <w:latentStyles w:defLockedState="0" w:defUIPriority="99" w:defSemiHidden="1" w:defUnhideWhenUsed="1" w:defQFormat="0" w:count="267">
-    <w:lsdException w:name="Normal" w:semiHidden="0" w:uiPriority="0" w:unhideWhenUsed="0" w:qFormat="1"/>
-    <w:lsdException w:name="heading 1" w:semiHidden="0" w:uiPriority="9" w:unhideWhenUsed="0" w:qFormat="1"/>
-    <w:lsdException w:name="heading 2" w:uiPriority="9" w:qFormat="1"/>
-    <w:lsdException w:name="heading 3" w:uiPriority="9" w:qFormat="1"/>
-    <w:lsdException w:name="heading 4" w:uiPriority="9" w:qFormat="1"/>
-    <w:lsdException w:name="heading 5" w:uiPriority="9" w:qFormat="1"/>
-    <w:lsdException w:name="heading 6" w:uiPriority="9" w:qFormat="1"/>
-    <w:lsdException w:name="heading 7" w:uiPriority="9" w:qFormat="1"/>
-    <w:lsdException w:name="heading 8" w:uiPriority="9" w:qFormat="1"/>
-    <w:lsdException w:name="heading 9" w:uiPriority="9" w:qFormat="1"/>
-    <w:lsdException w:name="toc 1" w:uiPriority="39" w:qFormat="1"/>
-    <w:lsdException w:name="toc 2" w:uiPriority="39" w:qFormat="1"/>
-    <w:lsdException w:name="toc 3" w:uiPriority="39" w:qFormat="1"/>
-    <w:lsdException w:name="toc 4" w:uiPriority="39"/>
-    <w:lsdException w:name="toc 5" w:uiPriority="39"/>
-    <w:lsdException w:name="toc 6" w:uiPriority="39"/>
-    <w:lsdException w:name="toc 7" w:uiPriority="39"/>
-    <w:lsdException w:name="toc 8" w:uiPriority="39"/>
-    <w:lsdException w:name="toc 9" w:uiPriority="39"/>
-    <w:lsdException w:name="caption" w:uiPriority="35" w:qFormat="1"/>
-    <w:lsdException w:name="Title" w:semiHidden="0" w:uiPriority="10" w:unhideWhenUsed="0" w:qFormat="1"/>
-    <w:lsdException w:name="Default Paragraph Font" w:uiPriority="1"/>
-    <w:lsdException w:name="Body Text" w:uiPriority="1" w:qFormat="1"/>
-    <w:lsdException w:name="Subtitle" w:semiHidden="0" w:uiPriority="11" w:unhideWhenUsed="0" w:qFormat="1"/>
-    <w:lsdException w:name="Strong" w:semiHidden="0" w:uiPriority="22" w:unhideWhenUsed="0" w:qFormat="1"/>
-    <w:lsdException w:name="Emphasis" w:semiHidden="0" w:uiPriority="20" w:unhideWhenUsed="0" w:qFormat="1"/>
-    <w:lsdException w:name="Table Grid" w:semiHidden="0" w:uiPriority="39" w:unhideWhenUsed="0"/>
-    <w:lsdException w:name="Placeholder Text" w:unhideWhenUsed="0"/>
-    <w:lsdException w:name="No Spacing" w:semiHidden="0" w:uiPriority="1" w:unhideWhenUsed="0" w:qFormat="1"/>
-    <w:lsdException w:name="Light Shading" w:semiHidden="0" w:uiPriority="60" w:unhideWhenUsed="0"/>
-    <w:lsdException w:name="Light List" w:semiHidden="0" w:uiPriority="61" w:unhideWhenUsed="0"/>
-    <w:lsdException w:name="Light Grid" w:semiHidden="0" w:uiPriority="62" w:unhideWhenUsed="0"/>
-    <w:lsdException w:name="Medium Shading 1" w:semiHidden="0" w:uiPriority="63" w:unhideWhenUsed="0"/>
-    <w:lsdException w:name="Medium Shading 2" w:semiHidden="0" w:uiPriority="64" w:unhideWhenUsed="0"/>
-    <w:lsdException w:name="Medium List 1" w:semiHidden="0" w:uiPriority="65" w:unhideWhenUsed="0"/>
-    <w:lsdException w:name="Medium List 2" w:semiHidden="0" w:uiPriority="66" w:unhideWhenUsed="0"/>
-    <w:lsdException w:name="Medium Grid 1" w:semiHidden="0" w:uiPriority="67" w:unhideWhenUsed="0"/>
-    <w:lsdException w:name="Medium Grid 2" w:semiHidden="0" w:uiPriority="68" w:unhideWhenUsed="0"/>
-    <w:lsdException w:name="Medium Grid 3" w:semiHidden="0" w:uiPriority="69" w:unhideWhenUsed="0"/>
-    <w:lsdException w:name="Dark List" w:semiHidden="0" w:uiPriority="70" w:unhideWhenUsed="0"/>
-    <w:lsdException w:name="Colorful Shading" w:semiHidden="0" w:uiPriority="71" w:unhideWhenUsed="0"/>
-    <w:lsdException w:name="Colorful List" w:semiHidden="0" w:uiPriority="72" w:unhideWhenUsed="0"/>
-    <w:lsdException w:name="Colorful Grid" w:semiHidden="0" w:uiPriority="73" w:unhideWhenUsed="0"/>
-    <w:lsdException w:name="Light Shading Accent 1" w:semiHidden="0" w:uiPriority="60" w:unhideWhenUsed="0"/>
-    <w:lsdException w:name="Light List Accent 1" w:semiHidden="0" w:uiPriority="61" w:unhideWhenUsed="0"/>
-    <w:lsdException w:name="Light Grid Accent 1" w:semiHidden="0" w:uiPriority="62" w:unhideWhenUsed="0"/>
-    <w:lsdException w:name="Medium Shading 1 Accent 1" w:semiHidden="0" w:uiPriority="63" w:unhideWhenUsed="0"/>
-    <w:lsdException w:name="Medium Shading 2 Accent 1" w:semiHidden="0" w:uiPriority="64" w:unhideWhenUsed="0"/>
-    <w:lsdException w:name="Medium List 1 Accent 1" w:semiHidden="0" w:uiPriority="65" w:unhideWhenUsed="0"/>
-    <w:lsdException w:name="Revision" w:unhideWhenUsed="0"/>
-    <w:lsdException w:name="List Paragraph" w:semiHidden="0" w:uiPriority="34" w:unhideWhenUsed="0" w:qFormat="1"/>
-    <w:lsdException w:name="Quote" w:semiHidden="0" w:uiPriority="29" w:unhideWhenUsed="0" w:qFormat="1"/>
-    <w:lsdException w:name="Intense Quote" w:semiHidden="0" w:uiPriority="30" w:unhideWhenUsed="0" w:qFormat="1"/>
-    <w:lsdException w:name="Medium List 2 Accent 1" w:semiHidden="0" w:uiPriority="66" w:unhideWhenUsed="0"/>
-    <w:lsdException w:name="Medium Grid 1 Accent 1" w:semiHidden="0" w:uiPriority="67" w:unhideWhenUsed="0"/>
-    <w:lsdException w:name="Medium Grid 2 Accent 1" w:semiHidden="0" w:uiPriority="68" w:unhideWhenUsed="0"/>
-    <w:lsdException w:name="Medium Grid 3 Accent 1" w:semiHidden="0" w:uiPriority="69" w:unhideWhenUsed="0"/>
-    <w:lsdException w:name="Dark List Accent 1" w:semiHidden="0" w:uiPriority="70" w:unhideWhenUsed="0"/>
-    <w:lsdException w:name="Colorful Shading Accent 1" w:semiHidden="0" w:uiPriority="71" w:unhideWhenUsed="0"/>
-    <w:lsdException w:name="Colorful List Accent 1" w:semiHidden="0" w:uiPriority="72" w:unhideWhenUsed="0"/>
-    <w:lsdException w:name="Colorful Grid Accent 1" w:semiHidden="0" w:uiPriority="73" w:unhideWhenUsed="0"/>
-    <w:lsdException w:name="Light Shading Accent 2" w:semiHidden="0" w:uiPriority="60" w:unhideWhenUsed="0"/>
-    <w:lsdException w:name="Light List Accent 2" w:semiHidden="0" w:uiPriority="61" w:unhideWhenUsed="0"/>
-    <w:lsdException w:name="Light Grid Accent 2" w:semiHidden="0" w:uiPriority="62" w:unhideWhenUsed="0"/>
-    <w:lsdException w:name="Medium Shading 1 Accent 2" w:semiHidden="0" w:uiPriority="63" w:unhideWhenUsed="0"/>
-    <w:lsdException w:name="Medium Shading 2 Accent 2" w:semiHidden="0" w:uiPriority="64" w:unhideWhenUsed="0"/>
-    <w:lsdException w:name="Medium List 1 Accent 2" w:semiHidden="0" w:uiPriority="65" w:unhideWhenUsed="0"/>
-    <w:lsdException w:name="Medium List 2 Accent 2" w:semiHidden="0" w:uiPriority="66" w:unhideWhenUsed="0"/>
-    <w:lsdException w:name="Medium Grid 1 Accent 2" w:semiHidden="0" w:uiPriority="67" w:unhideWhenUsed="0"/>
-    <w:lsdException w:name="Medium Grid 2 Accent 2" w:semiHidden="0" w:uiPriority="68" w:unhideWhenUsed="0"/>
-    <w:lsdException w:name="Medium Grid 3 Accent 2" w:semiHidden="0" w:uiPriority="69" w:unhideWhenUsed="0"/>
-    <w:lsdException w:name="Dark List Accent 2" w:semiHidden="0" w:uiPriority="70" w:unhideWhenUsed="0"/>
-    <w:lsdException w:name="Colorful Shading Accent 2" w:semiHidden="0" w:uiPriority="71" w:unhideWhenUsed="0"/>
-    <w:lsdException w:name="Colorful List Accent 2" w:semiHidden="0" w:uiPriority="72" w:unhideWhenUsed="0"/>
-    <w:lsdException w:name="Colorful Grid Accent 2" w:semiHidden="0" w:uiPriority="73" w:unhideWhenUsed="0"/>
-    <w:lsdException w:name="Light Shading Accent 3" w:semiHidden="0" w:uiPriority="60" w:unhideWhenUsed="0"/>
-    <w:lsdException w:name="Light List Accent 3" w:semiHidden="0" w:uiPriority="61" w:unhideWhenUsed="0"/>
-    <w:lsdException w:name="Light Grid Accent 3" w:semiHidden="0" w:uiPriority="62" w:unhideWhenUsed="0"/>
-    <w:lsdException w:name="Medium Shading 1 Accent 3" w:semiHidden="0" w:uiPriority="63" w:unhideWhenUsed="0"/>
-    <w:lsdException w:name="Medium Shading 2 Accent 3" w:semiHidden="0" w:uiPriority="64" w:unhideWhenUsed="0"/>
-    <w:lsdException w:name="Medium List 1 Accent 3" w:semiHidden="0" w:uiPriority="65" w:unhideWhenUsed="0"/>
-    <w:lsdException w:name="Medium List 2 Accent 3" w:semiHidden="0" w:uiPriority="66" w:unhideWhenUsed="0"/>
-    <w:lsdException w:name="Medium Grid 1 Accent 3" w:semiHidden="0" w:uiPriority="67" w:unhideWhenUsed="0"/>
-    <w:lsdException w:name="Medium Grid 2 Accent 3" w:semiHidden="0" w:uiPriority="68" w:unhideWhenUsed="0"/>
-    <w:lsdException w:name="Medium Grid 3 Accent 3" w:semiHidden="0" w:uiPriority="69" w:unhideWhenUsed="0"/>
-    <w:lsdException w:name="Dark List Accent 3" w:semiHidden="0" w:uiPriority="70" w:unhideWhenUsed="0"/>
-    <w:lsdException w:name="Colorful Shading Accent 3" w:semiHidden="0" w:uiPriority="71" w:unhideWhenUsed="0"/>
-    <w:lsdException w:name="Colorful List Accent 3" w:semiHidden="0" w:uiPriority="72" w:unhideWhenUsed="0"/>
-    <w:lsdException w:name="Colorful Grid Accent 3" w:semiHidden="0" w:uiPriority="73" w:unhideWhenUsed="0"/>
-    <w:lsdException w:name="Light Shading Accent 4" w:semiHidden="0" w:uiPriority="60" w:unhideWhenUsed="0"/>
-    <w:lsdException w:name="Light List Accent 4" w:semiHidden="0" w:uiPriority="61" w:unhideWhenUsed="0"/>
-    <w:lsdException w:name="Light Grid Accent 4" w:semiHidden="0" w:uiPriority="62" w:unhideWhenUsed="0"/>
-    <w:lsdException w:name="Medium Shading 1 Accent 4" w:semiHidden="0" w:uiPriority="63" w:unhideWhenUsed="0"/>
-    <w:lsdException w:name="Medium Shading 2 Accent 4" w:semiHidden="0" w:uiPriority="64" w:unhideWhenUsed="0"/>
-    <w:lsdException w:name="Medium List 1 Accent 4" w:semiHidden="0" w:uiPriority="65" w:unhideWhenUsed="0"/>
-    <w:lsdException w:name="Medium List 2 Accent 4" w:semiHidden="0" w:uiPriority="66" w:unhideWhenUsed="0"/>
-    <w:lsdException w:name="Medium Grid 1 Accent 4" w:semiHidden="0" w:uiPriority="67" w:unhideWhenUsed="0"/>
-    <w:lsdException w:name="Medium Grid 2 Accent 4" w:semiHidden="0" w:uiPriority="68" w:unhideWhenUsed="0"/>
-    <w:lsdException w:name="Medium Grid 3 Accent 4" w:semiHidden="0" w:uiPriority="69" w:unhideWhenUsed="0"/>
-    <w:lsdException w:name="Dark List Accent 4" w:semiHidden="0" w:uiPriority="70" w:unhideWhenUsed="0"/>
-    <w:lsdException w:name="Colorful Shading Accent 4" w:semiHidden="0" w:uiPriority="71" w:unhideWhenUsed="0"/>
-    <w:lsdException w:name="Colorful List Accent 4" w:semiHidden="0" w:uiPriority="72" w:unhideWhenUsed="0"/>
-    <w:lsdException w:name="Colorful Grid Accent 4" w:semiHidden="0" w:uiPriority="73" w:unhideWhenUsed="0"/>
-    <w:lsdException w:name="Light Shading Accent 5" w:semiHidden="0" w:uiPriority="60" w:unhideWhenUsed="0"/>
-    <w:lsdException w:name="Light List Accent 5" w:semiHidden="0" w:uiPriority="61" w:unhideWhenUsed="0"/>
-    <w:lsdException w:name="Light Grid Accent 5" w:semiHidden="0" w:uiPriority="62" w:unhideWhenUsed="0"/>
-    <w:lsdException w:name="Medium Shading 1 Accent 5" w:semiHidden="0" w:uiPriority="63" w:unhideWhenUsed="0"/>
-    <w:lsdException w:name="Medium Shading 2 Accent 5" w:semiHidden="0" w:uiPriority="64" w:unhideWhenUsed="0"/>
-    <w:lsdException w:name="Medium List 1 Accent 5" w:semiHidden="0" w:uiPriority="65" w:unhideWhenUsed="0"/>
-    <w:lsdException w:name="Medium List 2 Accent 5" w:semiHidden="0" w:uiPriority="66" w:unhideWhenUsed="0"/>
-    <w:lsdException w:name="Medium Grid 1 Accent 5" w:semiHidden="0" w:uiPriority="67" w:unhideWhenUsed="0"/>
-    <w:lsdException w:name="Medium Grid 2 Accent 5" w:semiHidden="0" w:uiPriority="68" w:unhideWhenUsed="0"/>
-    <w:lsdException w:name="Medium Grid 3 Accent 5" w:semiHidden="0" w:uiPriority="69" w:unhideWhenUsed="0"/>
-    <w:lsdException w:name="Dark List Accent 5" w:semiHidden="0" w:uiPriority="70" w:unhideWhenUsed="0"/>
-    <w:lsdException w:name="Colorful Shading Accent 5" w:semiHidden="0" w:uiPriority="71" w:unhideWhenUsed="0"/>
-    <w:lsdException w:name="Colorful List Accent 5" w:semiHidden="0" w:uiPriority="72" w:unhideWhenUsed="0"/>
-    <w:lsdException w:name="Colorful Grid Accent 5" w:semiHidden="0" w:uiPriority="73" w:unhideWhenUsed="0"/>
-    <w:lsdException w:name="Light Shading Accent 6" w:semiHidden="0" w:uiPriority="60" w:unhideWhenUsed="0"/>
-    <w:lsdException w:name="Light List Accent 6" w:semiHidden="0" w:uiPriority="61" w:unhideWhenUsed="0"/>
-    <w:lsdException w:name="Light Grid Accent 6" w:semiHidden="0" w:uiPriority="62" w:unhideWhenUsed="0"/>
-    <w:lsdException w:name="Medium Shading 1 Accent 6" w:semiHidden="0" w:uiPriority="63" w:unhideWhenUsed="0"/>
-    <w:lsdException w:name="Medium Shading 2 Accent 6" w:semiHidden="0" w:uiPriority="64" w:unhideWhenUsed="0"/>
-    <w:lsdException w:name="Medium List 1 Accent 6" w:semiHidden="0" w:uiPriority="65" w:unhideWhenUsed="0"/>
-    <w:lsdException w:name="Medium List 2 Accent 6" w:semiHidden="0" w:uiPriority="66" w:unhideWhenUsed="0"/>
-    <w:lsdException w:name="Medium Grid 1 Accent 6" w:semiHidden="0" w:uiPriority="67" w:unhideWhenUsed="0"/>
-    <w:lsdException w:name="Medium Grid 2 Accent 6" w:semiHidden="0" w:uiPriority="68" w:unhideWhenUsed="0"/>
-    <w:lsdException w:name="Medium Grid 3 Accent 6" w:semiHidden="0" w:uiPriority="69" w:unhideWhenUsed="0"/>
-    <w:lsdException w:name="Dark List Accent 6" w:semiHidden="0" w:uiPriority="70" w:unhideWhenUsed="0"/>
-    <w:lsdException w:name="Colorful Shading Accent 6" w:semiHidden="0" w:uiPriority="71" w:unhideWhenUsed="0"/>
-    <w:lsdException w:name="Colorful List Accent 6" w:semiHidden="0" w:uiPriority="72" w:unhideWhenUsed="0"/>
-    <w:lsdException w:name="Colorful Grid Accent 6" w:semiHidden="0" w:uiPriority="73" w:unhideWhenUsed="0"/>
-    <w:lsdException w:name="Subtle Emphasis" w:semiHidden="0" w:uiPriority="19" w:unhideWhenUsed="0" w:qFormat="1"/>
-    <w:lsdException w:name="Intense Emphasis" w:semiHidden="0" w:uiPriority="21" w:unhideWhenUsed="0" w:qFormat="1"/>
-    <w:lsdException w:name="Subtle Reference" w:semiHidden="0" w:uiPriority="31" w:unhideWhenUsed="0" w:qFormat="1"/>
-    <w:lsdException w:name="Intense Reference" w:semiHidden="0" w:uiPriority="32" w:unhideWhenUsed="0" w:qFormat="1"/>
-    <w:lsdException w:name="Book Title" w:semiHidden="0" w:uiPriority="33" w:unhideWhenUsed="0" w:qFormat="1"/>
-    <w:lsdException w:name="Bibliography" w:uiPriority="37"/>
-    <w:lsdException w:name="TOC Heading" w:uiPriority="39" w:qFormat="1"/>
-  </w:latentStyles>
-  <w:style w:type="paragraph" w:default="1" w:styleId="Normal">
-    <w:name w:val="Normal"/>
-    <w:qFormat/>
-    <w:rsid w:val="004947FD"/>
-    <w:pPr>
-      <w:spacing w:after="160" w:line="360" w:lineRule="auto"/>
-      <w:jc w:val="both"/>
-    </w:pPr>
-    <w:rPr>
-      <w:rFonts w:ascii="Times New Roman" w:eastAsiaTheme="minorHAnsi" w:hAnsi="Times New Roman"/>
-      <w:sz w:val="24"/>
-      <w:lang w:val="id-ID" w:eastAsia="en-US"/>
-    </w:rPr>
-  </w:style>
-  <w:style w:type="paragraph" w:styleId="Heading1">
-    <w:name w:val="heading 1"/>
-    <w:basedOn w:val="Normal"/>
-    <w:next w:val="Normal"/>
-    <w:link w:val="Heading1Char"/>
-    <w:uiPriority w:val="9"/>
-    <w:qFormat/>
-    <w:rsid w:val="004947FD"/>
-    <w:pPr>
-      <w:keepNext/>
-      <w:keepLines/>
-      <w:spacing w:before="240" w:after="0"/>
-      <w:outlineLvl w:val="0"/>
-    </w:pPr>
-    <w:rPr>
-      <w:rFonts w:asciiTheme="majorHAnsi" w:eastAsiaTheme="majorEastAsia" w:hAnsiTheme="majorHAnsi" w:cstheme="majorBidi"/>
-      <w:color w:val="365F91" w:themeColor="accent1" w:themeShade="BF"/>
-      <w:sz w:val="32"/>
-      <w:szCs w:val="32"/>
-    </w:rPr>
-  </w:style>
-  <w:style w:type="paragraph" w:styleId="Heading2">
-    <w:name w:val="heading 2"/>
-    <w:basedOn w:val="Normal"/>
-    <w:next w:val="Normal"/>
-    <w:link w:val="Heading2Char"/>
-    <w:uiPriority w:val="9"/>
-    <w:unhideWhenUsed/>
-    <w:qFormat/>
-    <w:rsid w:val="004947FD"/>
-    <w:pPr>
-      <w:keepNext/>
-      <w:keepLines/>
-      <w:spacing w:before="40" w:after="0"/>
-      <w:outlineLvl w:val="1"/>
-    </w:pPr>
-    <w:rPr>
-      <w:rFonts w:asciiTheme="majorHAnsi" w:eastAsiaTheme="majorEastAsia" w:hAnsiTheme="majorHAnsi" w:cstheme="majorBidi"/>
-      <w:color w:val="365F91" w:themeColor="accent1" w:themeShade="BF"/>
-      <w:sz w:val="26"/>
-      <w:szCs w:val="26"/>
-    </w:rPr>
-  </w:style>
-  <w:style w:type="paragraph" w:styleId="Heading3">
-    <w:name w:val="heading 3"/>
-    <w:basedOn w:val="Normal"/>
-    <w:next w:val="Normal"/>
-    <w:link w:val="Heading3Char"/>
-    <w:uiPriority w:val="9"/>
-    <w:semiHidden/>
-    <w:unhideWhenUsed/>
-    <w:qFormat/>
-    <w:rsid w:val="00AA5047"/>
-    <w:pPr>
-      <w:keepNext/>
-      <w:keepLines/>
-      <w:spacing w:before="200" w:after="0"/>
-      <w:outlineLvl w:val="2"/>
-    </w:pPr>
-    <w:rPr>
-      <w:rFonts w:asciiTheme="majorHAnsi" w:eastAsiaTheme="majorEastAsia" w:hAnsiTheme="majorHAnsi" w:cstheme="majorBidi"/>
-      <w:b/>
-      <w:bCs/>
-      <w:color w:val="4F81BD" w:themeColor="accent1"/>
-    </w:rPr>
-  </w:style>
-  <w:style w:type="character" w:default="1" w:styleId="DefaultParagraphFont">
-    <w:name w:val="Default Paragraph Font"/>
-    <w:uiPriority w:val="1"/>
-    <w:semiHidden/>
-    <w:unhideWhenUsed/>
-  </w:style>
-  <w:style w:type="table" w:default="1" w:styleId="TableNormal">
-    <w:name w:val="Normal Table"/>
-    <w:uiPriority w:val="99"/>
-    <w:semiHidden/>
-    <w:unhideWhenUsed/>
-    <w:tblPr>
-      <w:tblInd w:w="0" w:type="dxa"/>
-      <w:tblCellMar>
-        <w:top w:w="0" w:type="dxa"/>
-        <w:left w:w="108" w:type="dxa"/>
-        <w:bottom w:w="0" w:type="dxa"/>
-        <w:right w:w="108" w:type="dxa"/>
-      </w:tblCellMar>
-    </w:tblPr>
-  </w:style>
-  <w:style w:type="numbering" w:default="1" w:styleId="NoList">
-    <w:name w:val="No List"/>
-    <w:uiPriority w:val="99"/>
-    <w:semiHidden/>
-    <w:unhideWhenUsed/>
-  </w:style>
-  <w:style w:type="character" w:customStyle="1" w:styleId="Heading1Char">
-    <w:name w:val="Heading 1 Char"/>
-    <w:basedOn w:val="DefaultParagraphFont"/>
-    <w:link w:val="Heading1"/>
-    <w:uiPriority w:val="9"/>
-    <w:rsid w:val="004947FD"/>
-    <w:rPr>
-      <w:rFonts w:asciiTheme="majorHAnsi" w:eastAsiaTheme="majorEastAsia" w:hAnsiTheme="majorHAnsi" w:cstheme="majorBidi"/>
-      <w:color w:val="365F91" w:themeColor="accent1" w:themeShade="BF"/>
-      <w:sz w:val="32"/>
-      <w:szCs w:val="32"/>
-      <w:lang w:val="id-ID" w:eastAsia="en-US"/>
-    </w:rPr>
-  </w:style>
-  <w:style w:type="character" w:customStyle="1" w:styleId="Heading2Char">
-    <w:name w:val="Heading 2 Char"/>
-    <w:basedOn w:val="DefaultParagraphFont"/>
-    <w:link w:val="Heading2"/>
-    <w:uiPriority w:val="9"/>
-    <w:rsid w:val="004947FD"/>
-    <w:rPr>
-      <w:rFonts w:asciiTheme="majorHAnsi" w:eastAsiaTheme="majorEastAsia" w:hAnsiTheme="majorHAnsi" w:cstheme="majorBidi"/>
-      <w:color w:val="365F91" w:themeColor="accent1" w:themeShade="BF"/>
-      <w:sz w:val="26"/>
-      <w:szCs w:val="26"/>
-      <w:lang w:val="id-ID" w:eastAsia="en-US"/>
-    </w:rPr>
-  </w:style>
-  <w:style w:type="paragraph" w:styleId="ListParagraph">
-    <w:name w:val="List Paragraph"/>
-    <w:basedOn w:val="Normal"/>
-    <w:uiPriority w:val="34"/>
-    <w:qFormat/>
-    <w:rsid w:val="004947FD"/>
-    <w:pPr>
-      <w:spacing w:line="259" w:lineRule="auto"/>
-      <w:ind w:left="720"/>
-      <w:contextualSpacing/>
-    </w:pPr>
-  </w:style>
-  <w:style w:type="paragraph" w:styleId="Caption">
-    <w:name w:val="caption"/>
-    <w:basedOn w:val="Normal"/>
-    <w:next w:val="Normal"/>
-    <w:uiPriority w:val="35"/>
-    <w:unhideWhenUsed/>
-    <w:qFormat/>
-    <w:rsid w:val="004947FD"/>
-    <w:pPr>
-      <w:spacing w:line="240" w:lineRule="auto"/>
-      <w:jc w:val="center"/>
-    </w:pPr>
-    <w:rPr>
-      <w:iCs/>
-      <w:szCs w:val="18"/>
-    </w:rPr>
-  </w:style>
-  <w:style w:type="table" w:styleId="TableGrid">
-    <w:name w:val="Table Grid"/>
-    <w:basedOn w:val="TableNormal"/>
-    <w:uiPriority w:val="39"/>
-    <w:rsid w:val="004947FD"/>
-    <w:pPr>
-      <w:spacing w:after="0" w:line="240" w:lineRule="auto"/>
-    </w:pPr>
-    <w:rPr>
-      <w:rFonts w:eastAsiaTheme="minorHAnsi"/>
-      <w:lang w:eastAsia="en-US"/>
-    </w:rPr>
-    <w:tblPr>
-      <w:tblInd w:w="0" w:type="dxa"/>
-      <w:tblBorders>
-        <w:top w:val="single" w:sz="4" w:space="0" w:color="auto"/>
-        <w:left w:val="single" w:sz="4" w:space="0" w:color="auto"/>
-        <w:bottom w:val="single" w:sz="4" w:space="0" w:color="auto"/>
-        <w:right w:val="single" w:sz="4" w:space="0" w:color="auto"/>
-        <w:insideH w:val="single" w:sz="4" w:space="0" w:color="auto"/>
-        <w:insideV w:val="single" w:sz="4" w:space="0" w:color="auto"/>
-      </w:tblBorders>
-      <w:tblCellMar>
-        <w:top w:w="0" w:type="dxa"/>
-        <w:left w:w="108" w:type="dxa"/>
-        <w:bottom w:w="0" w:type="dxa"/>
-        <w:right w:w="108" w:type="dxa"/>
-      </w:tblCellMar>
     </w:tblPr>
   </w:style>
   <w:style w:type="character" w:styleId="LineNumber">
@@ -28707,7 +27827,7 @@
 </file>
 
 <file path=customXml/itemProps1.xml><?xml version="1.0" encoding="utf-8"?>
-<ds:datastoreItem xmlns:ds="http://schemas.openxmlformats.org/officeDocument/2006/customXml" ds:itemID="{9563CDD4-02B7-4C38-92EE-6CB087B9A609}">
+<ds:datastoreItem xmlns:ds="http://schemas.openxmlformats.org/officeDocument/2006/customXml" ds:itemID="{0447ED01-F7FD-4B05-B47D-D04566E94066}">
   <ds:schemaRefs>
     <ds:schemaRef ds:uri="http://schemas.openxmlformats.org/officeDocument/2006/bibliography"/>
   </ds:schemaRefs>

</xml_diff>